<commit_message>
update cac hinh ve
</commit_message>
<xml_diff>
--- a/Document/Thesis/Noi dung do an.docx
+++ b/Document/Thesis/Noi dung do an.docx
@@ -1,6 +1,6 @@
 
 <file path=word/document.xml><?xml version="1.0" encoding="utf-8"?>
-<w:document xmlns:ve="http://schemas.openxmlformats.org/markup-compatibility/2006" xmlns:o="urn:schemas-microsoft-com:office:office" xmlns:r="http://schemas.openxmlformats.org/officeDocument/2006/relationships" xmlns:m="http://schemas.openxmlformats.org/officeDocument/2006/math" xmlns:v="urn:schemas-microsoft-com:vml" xmlns:wp="http://schemas.openxmlformats.org/drawingml/2006/wordprocessingDrawing" xmlns:w10="urn:schemas-microsoft-com:office:word" xmlns:w="http://schemas.openxmlformats.org/wordprocessingml/2006/main" xmlns:wne="http://schemas.microsoft.com/office/word/2006/wordml">
+<w:document xmlns:wpc="http://schemas.microsoft.com/office/word/2010/wordprocessingCanvas" xmlns:mc="http://schemas.openxmlformats.org/markup-compatibility/2006" xmlns:o="urn:schemas-microsoft-com:office:office" xmlns:r="http://schemas.openxmlformats.org/officeDocument/2006/relationships" xmlns:m="http://schemas.openxmlformats.org/officeDocument/2006/math" xmlns:v="urn:schemas-microsoft-com:vml" xmlns:wp14="http://schemas.microsoft.com/office/word/2010/wordprocessingDrawing" xmlns:wp="http://schemas.openxmlformats.org/drawingml/2006/wordprocessingDrawing" xmlns:w10="urn:schemas-microsoft-com:office:word" xmlns:w="http://schemas.openxmlformats.org/wordprocessingml/2006/main" xmlns:w14="http://schemas.microsoft.com/office/word/2010/wordml" xmlns:wpg="http://schemas.microsoft.com/office/word/2010/wordprocessingGroup" xmlns:wpi="http://schemas.microsoft.com/office/word/2010/wordprocessingInk" xmlns:wne="http://schemas.microsoft.com/office/word/2006/wordml" xmlns:wps="http://schemas.microsoft.com/office/word/2010/wordprocessingShape" mc:Ignorable="w14 wp14">
   <w:body>
     <w:p>
       <w:pPr>
@@ -175,7 +175,7 @@
                     </pic:cNvPicPr>
                   </pic:nvPicPr>
                   <pic:blipFill>
-                    <a:blip r:embed="rId8"/>
+                    <a:blip r:embed="rId9"/>
                     <a:srcRect/>
                     <a:stretch>
                       <a:fillRect/>
@@ -959,7 +959,7 @@
                     </pic:cNvPicPr>
                   </pic:nvPicPr>
                   <pic:blipFill>
-                    <a:blip r:embed="rId8"/>
+                    <a:blip r:embed="rId9"/>
                     <a:srcRect/>
                     <a:stretch>
                       <a:fillRect/>
@@ -3576,8 +3576,8 @@
           <w:szCs w:val="26"/>
         </w:rPr>
         <w:sectPr>
-          <w:headerReference w:type="default" r:id="rId9"/>
-          <w:footerReference w:type="default" r:id="rId10"/>
+          <w:headerReference w:type="default" r:id="rId10"/>
+          <w:footerReference w:type="default" r:id="rId11"/>
           <w:type w:val="continuous"/>
           <w:pgSz w:w="11907" w:h="16839" w:code="9"/>
           <w:pgMar w:top="1531" w:right="1134" w:bottom="1531" w:left="1928" w:header="720" w:footer="720" w:gutter="0"/>
@@ -19524,8 +19524,8 @@
           <w:lang w:val="vi-VN"/>
         </w:rPr>
         <w:sectPr>
-          <w:headerReference w:type="default" r:id="rId11"/>
-          <w:footerReference w:type="default" r:id="rId12"/>
+          <w:headerReference w:type="default" r:id="rId12"/>
+          <w:footerReference w:type="default" r:id="rId13"/>
           <w:pgSz w:w="11907" w:h="16839" w:code="9"/>
           <w:pgMar w:top="1531" w:right="1134" w:bottom="1531" w:left="1928" w:header="720" w:footer="720" w:gutter="0"/>
           <w:pgNumType w:fmt="lowerRoman" w:start="1"/>
@@ -20342,9 +20342,9 @@
       <w:bookmarkStart w:id="219" w:name="_Toc240593612"/>
       <w:bookmarkStart w:id="220" w:name="_Toc262419327"/>
       <w:bookmarkStart w:id="221" w:name="_Toc262419420"/>
-      <w:bookmarkStart w:id="222" w:name="_Toc234025970"/>
-      <w:bookmarkStart w:id="223" w:name="_Toc234038686"/>
-      <w:bookmarkStart w:id="224" w:name="_Toc270494944"/>
+      <w:bookmarkStart w:id="222" w:name="_Toc270494944"/>
+      <w:bookmarkStart w:id="223" w:name="_Toc234025970"/>
+      <w:bookmarkStart w:id="224" w:name="_Toc234038686"/>
       <w:r>
         <w:rPr>
           <w:rFonts w:ascii="Times New Roman" w:hAnsi="Times New Roman"/>
@@ -20357,7 +20357,7 @@
       <w:bookmarkEnd w:id="219"/>
       <w:bookmarkEnd w:id="220"/>
       <w:bookmarkEnd w:id="221"/>
-      <w:bookmarkEnd w:id="224"/>
+      <w:bookmarkEnd w:id="222"/>
     </w:p>
     <w:p>
       <w:pPr>
@@ -20605,8 +20605,8 @@
       <w:bookmarkStart w:id="232" w:name="_Toc262419329"/>
       <w:bookmarkStart w:id="233" w:name="_Toc262419422"/>
       <w:bookmarkStart w:id="234" w:name="_Toc270494946"/>
-      <w:bookmarkEnd w:id="222"/>
       <w:bookmarkEnd w:id="223"/>
+      <w:bookmarkEnd w:id="224"/>
       <w:r>
         <w:rPr>
           <w:rFonts w:ascii="Times New Roman" w:hAnsi="Times New Roman"/>
@@ -20753,9 +20753,9 @@
           <w:szCs w:val="30"/>
         </w:rPr>
       </w:pPr>
-      <w:bookmarkStart w:id="240" w:name="_Toc262419291"/>
-      <w:bookmarkStart w:id="241" w:name="_Toc262419332"/>
-      <w:bookmarkStart w:id="242" w:name="_Toc270494948"/>
+      <w:bookmarkStart w:id="240" w:name="_Toc270494948"/>
+      <w:bookmarkStart w:id="241" w:name="_Toc262419291"/>
+      <w:bookmarkStart w:id="242" w:name="_Toc262419332"/>
       <w:r>
         <w:rPr>
           <w:rFonts w:ascii="Times New Roman" w:hAnsi="Times New Roman"/>
@@ -20765,54 +20765,54 @@
         </w:rPr>
         <w:t>Các thuật ngữ chuyên môn</w:t>
       </w:r>
+      <w:bookmarkEnd w:id="240"/>
+    </w:p>
+    <w:p>
+      <w:pPr>
+        <w:pStyle w:val="noiDung"/>
+      </w:pPr>
+      <w:bookmarkStart w:id="243" w:name="_Toc262419425"/>
+      <w:r>
+        <w:rPr>
+          <w:b/>
+        </w:rPr>
+        <w:t>Architecture</w:t>
+      </w:r>
+      <w:r>
+        <w:t xml:space="preserve"> </w:t>
+      </w:r>
+      <w:r>
+        <w:t>-</w:t>
+      </w:r>
+      <w:r>
+        <w:t xml:space="preserve"> </w:t>
+      </w:r>
+      <w:r>
+        <w:t xml:space="preserve">trong một nghĩa rộng thì nó là sự tổng hợp giữa nghệ thuật và khoa học trong việc thiết kế một cấu trúc phức tạp mà các chức năng và sự phức tạp được kiểm soát.Theo nghĩa hẹp hơn thì nó </w:t>
+      </w:r>
+      <w:r>
+        <w:t>là thành phần cơ bản của hệ thống</w:t>
+      </w:r>
+      <w:r>
+        <w:t xml:space="preserve"> và</w:t>
+      </w:r>
+      <w:r>
+        <w:t xml:space="preserve"> được thể </w:t>
+      </w:r>
+      <w:r>
+        <w:t>hiện trong chính các thành phần của nó</w:t>
+      </w:r>
+      <w:r>
+        <w:t xml:space="preserve">, các mối quan hệ giữa các thành phần </w:t>
+      </w:r>
+      <w:r>
+        <w:t xml:space="preserve">đó </w:t>
+      </w:r>
+      <w:r>
+        <w:t>với nhau và với môi trường xung quanh</w:t>
+      </w:r>
+      <w:bookmarkEnd w:id="241"/>
       <w:bookmarkEnd w:id="242"/>
-    </w:p>
-    <w:p>
-      <w:pPr>
-        <w:pStyle w:val="noiDung"/>
-      </w:pPr>
-      <w:bookmarkStart w:id="243" w:name="_Toc262419425"/>
-      <w:r>
-        <w:rPr>
-          <w:b/>
-        </w:rPr>
-        <w:t>Architecture</w:t>
-      </w:r>
-      <w:r>
-        <w:t xml:space="preserve"> </w:t>
-      </w:r>
-      <w:r>
-        <w:t>-</w:t>
-      </w:r>
-      <w:r>
-        <w:t xml:space="preserve"> </w:t>
-      </w:r>
-      <w:r>
-        <w:t xml:space="preserve">trong một nghĩa rộng thì nó là sự tổng hợp giữa nghệ thuật và khoa học trong việc thiết kế một cấu trúc phức tạp mà các chức năng và sự phức tạp được kiểm soát.Theo nghĩa hẹp hơn thì nó </w:t>
-      </w:r>
-      <w:r>
-        <w:t>là thành phần cơ bản của hệ thống</w:t>
-      </w:r>
-      <w:r>
-        <w:t xml:space="preserve"> và</w:t>
-      </w:r>
-      <w:r>
-        <w:t xml:space="preserve"> được thể </w:t>
-      </w:r>
-      <w:r>
-        <w:t>hiện trong chính các thành phần của nó</w:t>
-      </w:r>
-      <w:r>
-        <w:t xml:space="preserve">, các mối quan hệ giữa các thành phần </w:t>
-      </w:r>
-      <w:r>
-        <w:t xml:space="preserve">đó </w:t>
-      </w:r>
-      <w:r>
-        <w:t>với nhau và với môi trường xung quanh</w:t>
-      </w:r>
-      <w:bookmarkEnd w:id="240"/>
-      <w:bookmarkEnd w:id="241"/>
       <w:bookmarkEnd w:id="243"/>
       <w:r>
         <w:t>,</w:t>
@@ -21378,7 +21378,7 @@
                     </pic:cNvPicPr>
                   </pic:nvPicPr>
                   <pic:blipFill>
-                    <a:blip r:embed="rId13"/>
+                    <a:blip r:embed="rId14"/>
                     <a:srcRect/>
                     <a:stretch>
                       <a:fillRect/>
@@ -21503,7 +21503,7 @@
                     </pic:cNvPicPr>
                   </pic:nvPicPr>
                   <pic:blipFill>
-                    <a:blip r:embed="rId14"/>
+                    <a:blip r:embed="rId15"/>
                     <a:srcRect/>
                     <a:stretch>
                       <a:fillRect/>
@@ -21938,7 +21938,7 @@
                     </pic:cNvPicPr>
                   </pic:nvPicPr>
                   <pic:blipFill>
-                    <a:blip r:embed="rId15"/>
+                    <a:blip r:embed="rId16"/>
                     <a:srcRect/>
                     <a:stretch>
                       <a:fillRect/>
@@ -22416,7 +22416,7 @@
                     </pic:cNvPicPr>
                   </pic:nvPicPr>
                   <pic:blipFill>
-                    <a:blip r:embed="rId16"/>
+                    <a:blip r:embed="rId17"/>
                     <a:srcRect/>
                     <a:stretch>
                       <a:fillRect/>
@@ -22640,7 +22640,7 @@
                     </pic:cNvPicPr>
                   </pic:nvPicPr>
                   <pic:blipFill>
-                    <a:blip r:embed="rId17"/>
+                    <a:blip r:embed="rId18"/>
                     <a:srcRect/>
                     <a:stretch>
                       <a:fillRect/>
@@ -22769,7 +22769,7 @@
                     </pic:cNvPicPr>
                   </pic:nvPicPr>
                   <pic:blipFill>
-                    <a:blip r:embed="rId18"/>
+                    <a:blip r:embed="rId19"/>
                     <a:srcRect/>
                     <a:stretch>
                       <a:fillRect/>
@@ -22866,7 +22866,7 @@
                     </pic:cNvPicPr>
                   </pic:nvPicPr>
                   <pic:blipFill>
-                    <a:blip r:embed="rId19"/>
+                    <a:blip r:embed="rId20"/>
                     <a:srcRect/>
                     <a:stretch>
                       <a:fillRect/>
@@ -22966,7 +22966,7 @@
                     </pic:cNvPicPr>
                   </pic:nvPicPr>
                   <pic:blipFill>
-                    <a:blip r:embed="rId20"/>
+                    <a:blip r:embed="rId21"/>
                     <a:srcRect/>
                     <a:stretch>
                       <a:fillRect/>
@@ -23128,7 +23128,7 @@
                     </pic:cNvPicPr>
                   </pic:nvPicPr>
                   <pic:blipFill>
-                    <a:blip r:embed="rId21"/>
+                    <a:blip r:embed="rId22"/>
                     <a:srcRect/>
                     <a:stretch>
                       <a:fillRect/>
@@ -23322,7 +23322,7 @@
                     </pic:cNvPicPr>
                   </pic:nvPicPr>
                   <pic:blipFill>
-                    <a:blip r:embed="rId22"/>
+                    <a:blip r:embed="rId23"/>
                     <a:srcRect/>
                     <a:stretch>
                       <a:fillRect/>
@@ -23451,7 +23451,7 @@
                     </pic:cNvPicPr>
                   </pic:nvPicPr>
                   <pic:blipFill>
-                    <a:blip r:embed="rId23"/>
+                    <a:blip r:embed="rId24"/>
                     <a:srcRect/>
                     <a:stretch>
                       <a:fillRect/>
@@ -23623,7 +23623,7 @@
                     </pic:cNvPicPr>
                   </pic:nvPicPr>
                   <pic:blipFill>
-                    <a:blip r:embed="rId24"/>
+                    <a:blip r:embed="rId25"/>
                     <a:srcRect/>
                     <a:stretch>
                       <a:fillRect/>
@@ -24237,9 +24237,9 @@
       <w:r>
         <w:object w:dxaOrig="8632" w:dyaOrig="4323">
           <v:shape id="_x0000_i1025" type="#_x0000_t75" style="width:431.15pt;height:3in" o:ole="">
-            <v:imagedata r:id="rId25" o:title=""/>
+            <v:imagedata r:id="rId26" o:title=""/>
           </v:shape>
-          <o:OLEObject Type="Embed" ProgID="Photoshop.Image.11" ShapeID="_x0000_i1025" DrawAspect="Content" ObjectID="_1344237443" r:id="rId26">
+          <o:OLEObject Type="Embed" ProgID="Photoshop.Image.11" ShapeID="_x0000_i1025" DrawAspect="Content" ObjectID="_1345274485" r:id="rId27">
             <o:FieldCodes>\s</o:FieldCodes>
           </o:OLEObject>
         </w:object>
@@ -24314,8 +24314,8 @@
         </w:rPr>
       </w:pPr>
       <w:bookmarkStart w:id="277" w:name="_Toc263146554"/>
-      <w:bookmarkStart w:id="278" w:name="_Toc263061270"/>
-      <w:bookmarkStart w:id="279" w:name="_Toc270494956"/>
+      <w:bookmarkStart w:id="278" w:name="_Toc270494956"/>
+      <w:bookmarkStart w:id="279" w:name="_Toc263061270"/>
       <w:r>
         <w:rPr>
           <w:rFonts w:ascii="Times New Roman" w:hAnsi="Times New Roman"/>
@@ -24326,7 +24326,7 @@
         <w:t>ArchiMate là gì</w:t>
       </w:r>
       <w:bookmarkEnd w:id="277"/>
-      <w:bookmarkEnd w:id="279"/>
+      <w:bookmarkEnd w:id="278"/>
       <w:r>
         <w:rPr>
           <w:rFonts w:ascii="Times New Roman" w:hAnsi="Times New Roman"/>
@@ -24415,7 +24415,7 @@
                     </pic:cNvPicPr>
                   </pic:nvPicPr>
                   <pic:blipFill>
-                    <a:blip r:embed="rId27"/>
+                    <a:blip r:embed="rId28"/>
                     <a:srcRect/>
                     <a:stretch>
                       <a:fillRect/>
@@ -25663,7 +25663,7 @@
                     </pic:cNvPicPr>
                   </pic:nvPicPr>
                   <pic:blipFill>
-                    <a:blip r:embed="rId28"/>
+                    <a:blip r:embed="rId29"/>
                     <a:srcRect/>
                     <a:stretch>
                       <a:fillRect/>
@@ -25758,7 +25758,7 @@
                     </pic:cNvPicPr>
                   </pic:nvPicPr>
                   <pic:blipFill>
-                    <a:blip r:embed="rId29"/>
+                    <a:blip r:embed="rId30"/>
                     <a:srcRect/>
                     <a:stretch>
                       <a:fillRect/>
@@ -25927,7 +25927,7 @@
                     </pic:cNvPicPr>
                   </pic:nvPicPr>
                   <pic:blipFill>
-                    <a:blip r:embed="rId30"/>
+                    <a:blip r:embed="rId31"/>
                     <a:srcRect/>
                     <a:stretch>
                       <a:fillRect/>
@@ -26025,7 +26025,7 @@
       <w:tblPr>
         <w:tblStyle w:val="TableGrid"/>
         <w:tblW w:w="0" w:type="auto"/>
-        <w:tblLook w:val="01E0"/>
+        <w:tblLook w:val="01E0" w:firstRow="1" w:lastRow="1" w:firstColumn="1" w:lastColumn="1" w:noHBand="0" w:noVBand="0"/>
       </w:tblPr>
       <w:tblGrid>
         <w:gridCol w:w="2952"/>
@@ -26104,9 +26104,9 @@
             <w:r>
               <w:object w:dxaOrig="1335" w:dyaOrig="240">
                 <v:shape id="_x0000_i1026" type="#_x0000_t75" style="width:67.8pt;height:11.7pt" o:ole="">
-                  <v:imagedata r:id="rId31" o:title=""/>
+                  <v:imagedata r:id="rId32" o:title=""/>
                 </v:shape>
-                <o:OLEObject Type="Embed" ProgID="PBrush" ShapeID="_x0000_i1026" DrawAspect="Content" ObjectID="_1344237444" r:id="rId32"/>
+                <o:OLEObject Type="Embed" ProgID="PBrush" ShapeID="_x0000_i1026" DrawAspect="Content" ObjectID="_1345274486" r:id="rId33"/>
               </w:object>
             </w:r>
           </w:p>
@@ -26170,9 +26170,9 @@
             <w:r>
               <w:object w:dxaOrig="1500" w:dyaOrig="255">
                 <v:shape id="_x0000_i1027" type="#_x0000_t75" style="width:75.35pt;height:11.7pt" o:ole="">
-                  <v:imagedata r:id="rId33" o:title=""/>
+                  <v:imagedata r:id="rId34" o:title=""/>
                 </v:shape>
-                <o:OLEObject Type="Embed" ProgID="PBrush" ShapeID="_x0000_i1027" DrawAspect="Content" ObjectID="_1344237445" r:id="rId34"/>
+                <o:OLEObject Type="Embed" ProgID="PBrush" ShapeID="_x0000_i1027" DrawAspect="Content" ObjectID="_1345274487" r:id="rId35"/>
               </w:object>
             </w:r>
           </w:p>
@@ -26245,9 +26245,9 @@
             <w:r>
               <w:object w:dxaOrig="1140" w:dyaOrig="255">
                 <v:shape id="_x0000_i1028" type="#_x0000_t75" style="width:56.95pt;height:11.7pt" o:ole="">
-                  <v:imagedata r:id="rId35" o:title=""/>
+                  <v:imagedata r:id="rId36" o:title=""/>
                 </v:shape>
-                <o:OLEObject Type="Embed" ProgID="PBrush" ShapeID="_x0000_i1028" DrawAspect="Content" ObjectID="_1344237446" r:id="rId36"/>
+                <o:OLEObject Type="Embed" ProgID="PBrush" ShapeID="_x0000_i1028" DrawAspect="Content" ObjectID="_1345274488" r:id="rId37"/>
               </w:object>
             </w:r>
           </w:p>
@@ -26296,9 +26296,9 @@
             <w:r>
               <w:object w:dxaOrig="1380" w:dyaOrig="465">
                 <v:shape id="_x0000_i1029" type="#_x0000_t75" style="width:68.65pt;height:23.45pt" o:ole="">
-                  <v:imagedata r:id="rId37" o:title=""/>
+                  <v:imagedata r:id="rId38" o:title=""/>
                 </v:shape>
-                <o:OLEObject Type="Embed" ProgID="PBrush" ShapeID="_x0000_i1029" DrawAspect="Content" ObjectID="_1344237447" r:id="rId38"/>
+                <o:OLEObject Type="Embed" ProgID="PBrush" ShapeID="_x0000_i1029" DrawAspect="Content" ObjectID="_1345274489" r:id="rId39"/>
               </w:object>
             </w:r>
           </w:p>
@@ -26357,9 +26357,9 @@
             <w:r>
               <w:object w:dxaOrig="1650" w:dyaOrig="300">
                 <v:shape id="_x0000_i1030" type="#_x0000_t75" style="width:82.9pt;height:15.05pt" o:ole="">
-                  <v:imagedata r:id="rId39" o:title=""/>
+                  <v:imagedata r:id="rId40" o:title=""/>
                 </v:shape>
-                <o:OLEObject Type="Embed" ProgID="PBrush" ShapeID="_x0000_i1030" DrawAspect="Content" ObjectID="_1344237448" r:id="rId40"/>
+                <o:OLEObject Type="Embed" ProgID="PBrush" ShapeID="_x0000_i1030" DrawAspect="Content" ObjectID="_1345274490" r:id="rId41"/>
               </w:object>
             </w:r>
           </w:p>
@@ -26408,9 +26408,9 @@
             <w:r>
               <w:object w:dxaOrig="1335" w:dyaOrig="315">
                 <v:shape id="_x0000_i1031" type="#_x0000_t75" style="width:67.8pt;height:15.9pt" o:ole="">
-                  <v:imagedata r:id="rId41" o:title=""/>
+                  <v:imagedata r:id="rId42" o:title=""/>
                 </v:shape>
-                <o:OLEObject Type="Embed" ProgID="PBrush" ShapeID="_x0000_i1031" DrawAspect="Content" ObjectID="_1344237449" r:id="rId42"/>
+                <o:OLEObject Type="Embed" ProgID="PBrush" ShapeID="_x0000_i1031" DrawAspect="Content" ObjectID="_1345274491" r:id="rId43"/>
               </w:object>
             </w:r>
           </w:p>
@@ -26459,9 +26459,9 @@
             <w:r>
               <w:object w:dxaOrig="1530" w:dyaOrig="270">
                 <v:shape id="_x0000_i1032" type="#_x0000_t75" style="width:76.2pt;height:13.4pt" o:ole="">
-                  <v:imagedata r:id="rId43" o:title=""/>
+                  <v:imagedata r:id="rId44" o:title=""/>
                 </v:shape>
-                <o:OLEObject Type="Embed" ProgID="PBrush" ShapeID="_x0000_i1032" DrawAspect="Content" ObjectID="_1344237450" r:id="rId44"/>
+                <o:OLEObject Type="Embed" ProgID="PBrush" ShapeID="_x0000_i1032" DrawAspect="Content" ObjectID="_1345274492" r:id="rId45"/>
               </w:object>
             </w:r>
           </w:p>
@@ -26509,7 +26509,7 @@
       <w:tblPr>
         <w:tblStyle w:val="TableGrid"/>
         <w:tblW w:w="0" w:type="auto"/>
-        <w:tblLook w:val="01E0"/>
+        <w:tblLook w:val="01E0" w:firstRow="1" w:lastRow="1" w:firstColumn="1" w:lastColumn="1" w:noHBand="0" w:noVBand="0"/>
       </w:tblPr>
       <w:tblGrid>
         <w:gridCol w:w="2952"/>
@@ -26588,9 +26588,9 @@
             <w:r>
               <w:object w:dxaOrig="1095" w:dyaOrig="255">
                 <v:shape id="_x0000_i1033" type="#_x0000_t75" style="width:53.6pt;height:11.7pt" o:ole="">
-                  <v:imagedata r:id="rId45" o:title=""/>
+                  <v:imagedata r:id="rId46" o:title=""/>
                 </v:shape>
-                <o:OLEObject Type="Embed" ProgID="PBrush" ShapeID="_x0000_i1033" DrawAspect="Content" ObjectID="_1344237451" r:id="rId46"/>
+                <o:OLEObject Type="Embed" ProgID="PBrush" ShapeID="_x0000_i1033" DrawAspect="Content" ObjectID="_1345274493" r:id="rId47"/>
               </w:object>
             </w:r>
           </w:p>
@@ -26645,9 +26645,9 @@
             <w:r>
               <w:object w:dxaOrig="1170" w:dyaOrig="285">
                 <v:shape id="_x0000_i1034" type="#_x0000_t75" style="width:58.6pt;height:14.25pt" o:ole="">
-                  <v:imagedata r:id="rId47" o:title=""/>
+                  <v:imagedata r:id="rId48" o:title=""/>
                 </v:shape>
-                <o:OLEObject Type="Embed" ProgID="PBrush" ShapeID="_x0000_i1034" DrawAspect="Content" ObjectID="_1344237452" r:id="rId48"/>
+                <o:OLEObject Type="Embed" ProgID="PBrush" ShapeID="_x0000_i1034" DrawAspect="Content" ObjectID="_1345274494" r:id="rId49"/>
               </w:object>
             </w:r>
           </w:p>
@@ -26690,7 +26690,7 @@
       <w:tblPr>
         <w:tblStyle w:val="TableGrid"/>
         <w:tblW w:w="0" w:type="auto"/>
-        <w:tblLook w:val="01E0"/>
+        <w:tblLook w:val="01E0" w:firstRow="1" w:lastRow="1" w:firstColumn="1" w:lastColumn="1" w:noHBand="0" w:noVBand="0"/>
       </w:tblPr>
       <w:tblGrid>
         <w:gridCol w:w="2952"/>
@@ -26766,9 +26766,9 @@
             <w:r>
               <w:object w:dxaOrig="1740" w:dyaOrig="1380">
                 <v:shape id="_x0000_i1035" type="#_x0000_t75" style="width:87.05pt;height:43.55pt" o:ole="">
-                  <v:imagedata r:id="rId49" o:title=""/>
+                  <v:imagedata r:id="rId50" o:title=""/>
                 </v:shape>
-                <o:OLEObject Type="Embed" ProgID="PBrush" ShapeID="_x0000_i1035" DrawAspect="Content" ObjectID="_1344237453" r:id="rId50"/>
+                <o:OLEObject Type="Embed" ProgID="PBrush" ShapeID="_x0000_i1035" DrawAspect="Content" ObjectID="_1345274495" r:id="rId51"/>
               </w:object>
             </w:r>
           </w:p>
@@ -26812,9 +26812,9 @@
             <w:r>
               <w:object w:dxaOrig="270" w:dyaOrig="225">
                 <v:shape id="_x0000_i1036" type="#_x0000_t75" style="width:13.4pt;height:10.9pt" o:ole="">
-                  <v:imagedata r:id="rId51" o:title=""/>
+                  <v:imagedata r:id="rId52" o:title=""/>
                 </v:shape>
-                <o:OLEObject Type="Embed" ProgID="PBrush" ShapeID="_x0000_i1036" DrawAspect="Content" ObjectID="_1344237454" r:id="rId52"/>
+                <o:OLEObject Type="Embed" ProgID="PBrush" ShapeID="_x0000_i1036" DrawAspect="Content" ObjectID="_1345274496" r:id="rId53"/>
               </w:object>
             </w:r>
           </w:p>
@@ -26863,9 +26863,9 @@
             <w:r>
               <w:object w:dxaOrig="1110" w:dyaOrig="405">
                 <v:shape id="_x0000_i1037" type="#_x0000_t75" style="width:55.25pt;height:20.1pt" o:ole="">
-                  <v:imagedata r:id="rId53" o:title=""/>
+                  <v:imagedata r:id="rId54" o:title=""/>
                 </v:shape>
-                <o:OLEObject Type="Embed" ProgID="PBrush" ShapeID="_x0000_i1037" DrawAspect="Content" ObjectID="_1344237455" r:id="rId54"/>
+                <o:OLEObject Type="Embed" ProgID="PBrush" ShapeID="_x0000_i1037" DrawAspect="Content" ObjectID="_1345274497" r:id="rId55"/>
               </w:object>
             </w:r>
           </w:p>
@@ -27044,7 +27044,7 @@
                     </pic:cNvPicPr>
                   </pic:nvPicPr>
                   <pic:blipFill>
-                    <a:blip r:embed="rId55"/>
+                    <a:blip r:embed="rId56"/>
                     <a:srcRect/>
                     <a:stretch>
                       <a:fillRect/>
@@ -27142,7 +27142,7 @@
                     </pic:cNvPicPr>
                   </pic:nvPicPr>
                   <pic:blipFill>
-                    <a:blip r:embed="rId56"/>
+                    <a:blip r:embed="rId57"/>
                     <a:srcRect/>
                     <a:stretch>
                       <a:fillRect/>
@@ -27434,9 +27434,9 @@
           <w:lang w:val="vi-VN"/>
         </w:rPr>
       </w:pPr>
-      <w:bookmarkStart w:id="297" w:name="_Toc263146562"/>
-      <w:bookmarkStart w:id="298" w:name="_Toc270494962"/>
-      <w:bookmarkEnd w:id="278"/>
+      <w:bookmarkStart w:id="297" w:name="_Toc270494962"/>
+      <w:bookmarkStart w:id="298" w:name="_Toc263146562"/>
+      <w:bookmarkEnd w:id="279"/>
       <w:r>
         <w:rPr>
           <w:rFonts w:ascii="Times New Roman" w:hAnsi="Times New Roman"/>
@@ -27455,7 +27455,7 @@
         </w:rPr>
         <w:t>Nghiệp Vụ</w:t>
       </w:r>
-      <w:bookmarkEnd w:id="298"/>
+      <w:bookmarkEnd w:id="297"/>
     </w:p>
     <w:p>
       <w:pPr>
@@ -27499,7 +27499,7 @@
                     </pic:cNvPicPr>
                   </pic:nvPicPr>
                   <pic:blipFill>
-                    <a:blip r:embed="rId57"/>
+                    <a:blip r:embed="rId58"/>
                     <a:srcRect/>
                     <a:stretch>
                       <a:fillRect/>
@@ -27817,7 +27817,7 @@
                     </pic:cNvPicPr>
                   </pic:nvPicPr>
                   <pic:blipFill>
-                    <a:blip r:embed="rId58"/>
+                    <a:blip r:embed="rId59"/>
                     <a:srcRect/>
                     <a:stretch>
                       <a:fillRect/>
@@ -28004,7 +28004,7 @@
                     </pic:cNvPicPr>
                   </pic:nvPicPr>
                   <pic:blipFill>
-                    <a:blip r:embed="rId59"/>
+                    <a:blip r:embed="rId60"/>
                     <a:srcRect/>
                     <a:stretch>
                       <a:fillRect/>
@@ -28186,7 +28186,7 @@
                     </pic:cNvPicPr>
                   </pic:nvPicPr>
                   <pic:blipFill>
-                    <a:blip r:embed="rId60"/>
+                    <a:blip r:embed="rId61"/>
                     <a:srcRect/>
                     <a:stretch>
                       <a:fillRect/>
@@ -28395,7 +28395,7 @@
                     </pic:cNvPicPr>
                   </pic:nvPicPr>
                   <pic:blipFill>
-                    <a:blip r:embed="rId61"/>
+                    <a:blip r:embed="rId62"/>
                     <a:srcRect/>
                     <a:stretch>
                       <a:fillRect/>
@@ -28586,7 +28586,7 @@
                     </pic:cNvPicPr>
                   </pic:nvPicPr>
                   <pic:blipFill>
-                    <a:blip r:embed="rId62"/>
+                    <a:blip r:embed="rId63"/>
                     <a:srcRect/>
                     <a:stretch>
                       <a:fillRect/>
@@ -28819,7 +28819,7 @@
                     </pic:cNvPicPr>
                   </pic:nvPicPr>
                   <pic:blipFill>
-                    <a:blip r:embed="rId63"/>
+                    <a:blip r:embed="rId64"/>
                     <a:srcRect/>
                     <a:stretch>
                       <a:fillRect/>
@@ -29037,7 +29037,7 @@
                     </pic:cNvPicPr>
                   </pic:nvPicPr>
                   <pic:blipFill>
-                    <a:blip r:embed="rId64"/>
+                    <a:blip r:embed="rId65"/>
                     <a:srcRect/>
                     <a:stretch>
                       <a:fillRect/>
@@ -29228,7 +29228,7 @@
                     </pic:cNvPicPr>
                   </pic:nvPicPr>
                   <pic:blipFill>
-                    <a:blip r:embed="rId65"/>
+                    <a:blip r:embed="rId66"/>
                     <a:srcRect/>
                     <a:stretch>
                       <a:fillRect/>
@@ -29426,7 +29426,7 @@
                     </pic:cNvPicPr>
                   </pic:nvPicPr>
                   <pic:blipFill>
-                    <a:blip r:embed="rId66"/>
+                    <a:blip r:embed="rId67"/>
                     <a:srcRect/>
                     <a:stretch>
                       <a:fillRect/>
@@ -29626,7 +29626,7 @@
                     </pic:cNvPicPr>
                   </pic:nvPicPr>
                   <pic:blipFill>
-                    <a:blip r:embed="rId67"/>
+                    <a:blip r:embed="rId68"/>
                     <a:srcRect/>
                     <a:stretch>
                       <a:fillRect/>
@@ -29837,7 +29837,7 @@
                     </pic:cNvPicPr>
                   </pic:nvPicPr>
                   <pic:blipFill>
-                    <a:blip r:embed="rId68"/>
+                    <a:blip r:embed="rId69"/>
                     <a:srcRect/>
                     <a:stretch>
                       <a:fillRect/>
@@ -30064,7 +30064,7 @@
                     </pic:cNvPicPr>
                   </pic:nvPicPr>
                   <pic:blipFill>
-                    <a:blip r:embed="rId69"/>
+                    <a:blip r:embed="rId70"/>
                     <a:srcRect/>
                     <a:stretch>
                       <a:fillRect/>
@@ -30266,7 +30266,7 @@
                     </pic:cNvPicPr>
                   </pic:nvPicPr>
                   <pic:blipFill>
-                    <a:blip r:embed="rId70"/>
+                    <a:blip r:embed="rId71"/>
                     <a:srcRect/>
                     <a:stretch>
                       <a:fillRect/>
@@ -30451,7 +30451,7 @@
                     </pic:cNvPicPr>
                   </pic:nvPicPr>
                   <pic:blipFill>
-                    <a:blip r:embed="rId71"/>
+                    <a:blip r:embed="rId72"/>
                     <a:srcRect/>
                     <a:stretch>
                       <a:fillRect/>
@@ -30644,7 +30644,7 @@
                     </pic:cNvPicPr>
                   </pic:nvPicPr>
                   <pic:blipFill>
-                    <a:blip r:embed="rId72"/>
+                    <a:blip r:embed="rId73"/>
                     <a:srcRect/>
                     <a:stretch>
                       <a:fillRect/>
@@ -30807,7 +30807,7 @@
                     </pic:cNvPicPr>
                   </pic:nvPicPr>
                   <pic:blipFill>
-                    <a:blip r:embed="rId73"/>
+                    <a:blip r:embed="rId74"/>
                     <a:srcRect/>
                     <a:stretch>
                       <a:fillRect/>
@@ -30991,7 +30991,7 @@
                     </pic:cNvPicPr>
                   </pic:nvPicPr>
                   <pic:blipFill>
-                    <a:blip r:embed="rId74"/>
+                    <a:blip r:embed="rId75"/>
                     <a:srcRect/>
                     <a:stretch>
                       <a:fillRect/>
@@ -31271,7 +31271,7 @@
                     </pic:cNvPicPr>
                   </pic:nvPicPr>
                   <pic:blipFill>
-                    <a:blip r:embed="rId75"/>
+                    <a:blip r:embed="rId76"/>
                     <a:srcRect/>
                     <a:stretch>
                       <a:fillRect/>
@@ -31491,7 +31491,7 @@
                     </pic:cNvPicPr>
                   </pic:nvPicPr>
                   <pic:blipFill>
-                    <a:blip r:embed="rId76"/>
+                    <a:blip r:embed="rId77"/>
                     <a:srcRect/>
                     <a:stretch>
                       <a:fillRect/>
@@ -31801,7 +31801,7 @@
                     </pic:cNvPicPr>
                   </pic:nvPicPr>
                   <pic:blipFill>
-                    <a:blip r:embed="rId77"/>
+                    <a:blip r:embed="rId78"/>
                     <a:srcRect/>
                     <a:stretch>
                       <a:fillRect/>
@@ -31941,7 +31941,7 @@
                     </pic:cNvPicPr>
                   </pic:nvPicPr>
                   <pic:blipFill>
-                    <a:blip r:embed="rId78"/>
+                    <a:blip r:embed="rId79"/>
                     <a:srcRect/>
                     <a:stretch>
                       <a:fillRect/>
@@ -32217,7 +32217,7 @@
                     </pic:cNvPicPr>
                   </pic:nvPicPr>
                   <pic:blipFill>
-                    <a:blip r:embed="rId79"/>
+                    <a:blip r:embed="rId80"/>
                     <a:srcRect/>
                     <a:stretch>
                       <a:fillRect/>
@@ -32430,7 +32430,7 @@
                     </pic:cNvPicPr>
                   </pic:nvPicPr>
                   <pic:blipFill>
-                    <a:blip r:embed="rId80"/>
+                    <a:blip r:embed="rId81"/>
                     <a:srcRect/>
                     <a:stretch>
                       <a:fillRect/>
@@ -32631,7 +32631,7 @@
                     </pic:cNvPicPr>
                   </pic:nvPicPr>
                   <pic:blipFill>
-                    <a:blip r:embed="rId80"/>
+                    <a:blip r:embed="rId81"/>
                     <a:srcRect/>
                     <a:stretch>
                       <a:fillRect/>
@@ -32786,7 +32786,7 @@
         </w:rPr>
         <w:t xml:space="preserve">Tầng </w:t>
       </w:r>
-      <w:bookmarkEnd w:id="297"/>
+      <w:bookmarkEnd w:id="298"/>
       <w:r>
         <w:rPr>
           <w:rFonts w:ascii="Times New Roman" w:hAnsi="Times New Roman"/>
@@ -32882,7 +32882,7 @@
                     </pic:cNvPicPr>
                   </pic:nvPicPr>
                   <pic:blipFill>
-                    <a:blip r:embed="rId81"/>
+                    <a:blip r:embed="rId82"/>
                     <a:srcRect/>
                     <a:stretch>
                       <a:fillRect/>
@@ -33086,7 +33086,7 @@
                     </pic:cNvPicPr>
                   </pic:nvPicPr>
                   <pic:blipFill>
-                    <a:blip r:embed="rId82"/>
+                    <a:blip r:embed="rId83"/>
                     <a:srcRect/>
                     <a:stretch>
                       <a:fillRect/>
@@ -33355,7 +33355,7 @@
                     </pic:cNvPicPr>
                   </pic:nvPicPr>
                   <pic:blipFill>
-                    <a:blip r:embed="rId83"/>
+                    <a:blip r:embed="rId84"/>
                     <a:srcRect/>
                     <a:stretch>
                       <a:fillRect/>
@@ -33646,7 +33646,7 @@
                     </pic:cNvPicPr>
                   </pic:nvPicPr>
                   <pic:blipFill>
-                    <a:blip r:embed="rId84"/>
+                    <a:blip r:embed="rId85"/>
                     <a:srcRect/>
                     <a:stretch>
                       <a:fillRect/>
@@ -33824,7 +33824,7 @@
                     </pic:cNvPicPr>
                   </pic:nvPicPr>
                   <pic:blipFill>
-                    <a:blip r:embed="rId85"/>
+                    <a:blip r:embed="rId86"/>
                     <a:srcRect/>
                     <a:stretch>
                       <a:fillRect/>
@@ -34001,7 +34001,7 @@
                     </pic:cNvPicPr>
                   </pic:nvPicPr>
                   <pic:blipFill>
-                    <a:blip r:embed="rId86"/>
+                    <a:blip r:embed="rId87"/>
                     <a:srcRect/>
                     <a:stretch>
                       <a:fillRect/>
@@ -34324,7 +34324,7 @@
                     </pic:cNvPicPr>
                   </pic:nvPicPr>
                   <pic:blipFill>
-                    <a:blip r:embed="rId87"/>
+                    <a:blip r:embed="rId88"/>
                     <a:srcRect/>
                     <a:stretch>
                       <a:fillRect/>
@@ -34445,7 +34445,7 @@
                     </pic:cNvPicPr>
                   </pic:nvPicPr>
                   <pic:blipFill>
-                    <a:blip r:embed="rId88"/>
+                    <a:blip r:embed="rId89"/>
                     <a:srcRect/>
                     <a:stretch>
                       <a:fillRect/>
@@ -34744,7 +34744,7 @@
                     </pic:cNvPicPr>
                   </pic:nvPicPr>
                   <pic:blipFill>
-                    <a:blip r:embed="rId89"/>
+                    <a:blip r:embed="rId90"/>
                     <a:srcRect/>
                     <a:stretch>
                       <a:fillRect/>
@@ -34801,8 +34801,8 @@
         </w:rPr>
       </w:pPr>
       <w:bookmarkStart w:id="368" w:name="_Toc263061273"/>
-      <w:bookmarkStart w:id="369" w:name="_Toc263146564"/>
-      <w:bookmarkStart w:id="370" w:name="_Toc270494965"/>
+      <w:bookmarkStart w:id="369" w:name="_Toc270494965"/>
+      <w:bookmarkStart w:id="370" w:name="_Toc263146564"/>
       <w:r>
         <w:rPr>
           <w:rFonts w:ascii="Times New Roman" w:hAnsi="Times New Roman"/>
@@ -34813,7 +34813,7 @@
         <w:t>Viewpoint</w:t>
       </w:r>
       <w:bookmarkEnd w:id="368"/>
-      <w:bookmarkEnd w:id="370"/>
+      <w:bookmarkEnd w:id="369"/>
     </w:p>
     <w:p>
       <w:pPr>
@@ -34919,7 +34919,7 @@
                     </pic:cNvPicPr>
                   </pic:nvPicPr>
                   <pic:blipFill>
-                    <a:blip r:embed="rId90"/>
+                    <a:blip r:embed="rId91"/>
                     <a:srcRect/>
                     <a:stretch>
                       <a:fillRect/>
@@ -35416,7 +35416,7 @@
                     </pic:cNvPicPr>
                   </pic:nvPicPr>
                   <pic:blipFill>
-                    <a:blip r:embed="rId91"/>
+                    <a:blip r:embed="rId92"/>
                     <a:srcRect/>
                     <a:stretch>
                       <a:fillRect/>
@@ -35493,7 +35493,7 @@
                     </pic:cNvPicPr>
                   </pic:nvPicPr>
                   <pic:blipFill>
-                    <a:blip r:embed="rId92"/>
+                    <a:blip r:embed="rId93"/>
                     <a:srcRect/>
                     <a:stretch>
                       <a:fillRect/>
@@ -35654,7 +35654,7 @@
                     </pic:cNvPicPr>
                   </pic:nvPicPr>
                   <pic:blipFill>
-                    <a:blip r:embed="rId93"/>
+                    <a:blip r:embed="rId94"/>
                     <a:srcRect/>
                     <a:stretch>
                       <a:fillRect/>
@@ -35994,7 +35994,7 @@
           <w:insideH w:val="single" w:sz="4" w:space="0" w:color="000000"/>
           <w:insideV w:val="single" w:sz="4" w:space="0" w:color="000000"/>
         </w:tblBorders>
-        <w:tblLook w:val="01E0"/>
+        <w:tblLook w:val="01E0" w:firstRow="1" w:lastRow="1" w:firstColumn="1" w:lastColumn="1" w:noHBand="0" w:noVBand="0"/>
       </w:tblPr>
       <w:tblGrid>
         <w:gridCol w:w="1260"/>
@@ -36644,7 +36644,7 @@
           <w:insideH w:val="single" w:sz="4" w:space="0" w:color="000000"/>
           <w:insideV w:val="single" w:sz="4" w:space="0" w:color="000000"/>
         </w:tblBorders>
-        <w:tblLook w:val="01E0"/>
+        <w:tblLook w:val="01E0" w:firstRow="1" w:lastRow="1" w:firstColumn="1" w:lastColumn="1" w:noHBand="0" w:noVBand="0"/>
       </w:tblPr>
       <w:tblGrid>
         <w:gridCol w:w="1260"/>
@@ -37026,7 +37026,7 @@
                     </pic:cNvPicPr>
                   </pic:nvPicPr>
                   <pic:blipFill>
-                    <a:blip r:embed="rId94"/>
+                    <a:blip r:embed="rId95"/>
                     <a:srcRect/>
                     <a:stretch>
                       <a:fillRect/>
@@ -37434,7 +37434,7 @@
                     </pic:cNvPicPr>
                   </pic:nvPicPr>
                   <pic:blipFill>
-                    <a:blip r:embed="rId95"/>
+                    <a:blip r:embed="rId96"/>
                     <a:srcRect/>
                     <a:stretch>
                       <a:fillRect/>
@@ -37524,7 +37524,7 @@
                     </pic:cNvPicPr>
                   </pic:nvPicPr>
                   <pic:blipFill>
-                    <a:blip r:embed="rId96"/>
+                    <a:blip r:embed="rId97"/>
                     <a:srcRect/>
                     <a:stretch>
                       <a:fillRect/>
@@ -37662,7 +37662,7 @@
           <w:insideH w:val="single" w:sz="4" w:space="0" w:color="000000"/>
           <w:insideV w:val="single" w:sz="4" w:space="0" w:color="000000"/>
         </w:tblBorders>
-        <w:tblLook w:val="01E0"/>
+        <w:tblLook w:val="01E0" w:firstRow="1" w:lastRow="1" w:firstColumn="1" w:lastColumn="1" w:noHBand="0" w:noVBand="0"/>
       </w:tblPr>
       <w:tblGrid>
         <w:gridCol w:w="2880"/>
@@ -37936,7 +37936,7 @@
                     </pic:cNvPicPr>
                   </pic:nvPicPr>
                   <pic:blipFill>
-                    <a:blip r:embed="rId97"/>
+                    <a:blip r:embed="rId98"/>
                     <a:srcRect/>
                     <a:stretch>
                       <a:fillRect/>
@@ -38056,7 +38056,7 @@
           <w:insideH w:val="single" w:sz="4" w:space="0" w:color="000000"/>
           <w:insideV w:val="single" w:sz="4" w:space="0" w:color="000000"/>
         </w:tblBorders>
-        <w:tblLook w:val="01E0"/>
+        <w:tblLook w:val="01E0" w:firstRow="1" w:lastRow="1" w:firstColumn="1" w:lastColumn="1" w:noHBand="0" w:noVBand="0"/>
       </w:tblPr>
       <w:tblGrid>
         <w:gridCol w:w="2880"/>
@@ -38295,7 +38295,7 @@
                     </pic:cNvPicPr>
                   </pic:nvPicPr>
                   <pic:blipFill>
-                    <a:blip r:embed="rId98"/>
+                    <a:blip r:embed="rId99"/>
                     <a:srcRect/>
                     <a:stretch>
                       <a:fillRect/>
@@ -38373,7 +38373,7 @@
                     </pic:cNvPicPr>
                   </pic:nvPicPr>
                   <pic:blipFill>
-                    <a:blip r:embed="rId99"/>
+                    <a:blip r:embed="rId100"/>
                     <a:srcRect/>
                     <a:stretch>
                       <a:fillRect/>
@@ -38456,7 +38456,7 @@
           <w:insideH w:val="single" w:sz="4" w:space="0" w:color="000000"/>
           <w:insideV w:val="single" w:sz="4" w:space="0" w:color="000000"/>
         </w:tblBorders>
-        <w:tblLook w:val="01E0"/>
+        <w:tblLook w:val="01E0" w:firstRow="1" w:lastRow="1" w:firstColumn="1" w:lastColumn="1" w:noHBand="0" w:noVBand="0"/>
       </w:tblPr>
       <w:tblGrid>
         <w:gridCol w:w="2880"/>
@@ -38707,7 +38707,7 @@
                     </pic:cNvPicPr>
                   </pic:nvPicPr>
                   <pic:blipFill>
-                    <a:blip r:embed="rId100"/>
+                    <a:blip r:embed="rId101"/>
                     <a:srcRect/>
                     <a:stretch>
                       <a:fillRect/>
@@ -38794,7 +38794,7 @@
                     </pic:cNvPicPr>
                   </pic:nvPicPr>
                   <pic:blipFill>
-                    <a:blip r:embed="rId101"/>
+                    <a:blip r:embed="rId102"/>
                     <a:srcRect/>
                     <a:stretch>
                       <a:fillRect/>
@@ -38881,7 +38881,7 @@
           <w:insideH w:val="single" w:sz="4" w:space="0" w:color="000000"/>
           <w:insideV w:val="single" w:sz="4" w:space="0" w:color="000000"/>
         </w:tblBorders>
-        <w:tblLook w:val="01E0"/>
+        <w:tblLook w:val="01E0" w:firstRow="1" w:lastRow="1" w:firstColumn="1" w:lastColumn="1" w:noHBand="0" w:noVBand="0"/>
       </w:tblPr>
       <w:tblGrid>
         <w:gridCol w:w="2880"/>
@@ -39148,7 +39148,7 @@
                     </pic:cNvPicPr>
                   </pic:nvPicPr>
                   <pic:blipFill>
-                    <a:blip r:embed="rId102"/>
+                    <a:blip r:embed="rId103"/>
                     <a:srcRect/>
                     <a:stretch>
                       <a:fillRect/>
@@ -39243,7 +39243,7 @@
                     </pic:cNvPicPr>
                   </pic:nvPicPr>
                   <pic:blipFill>
-                    <a:blip r:embed="rId103"/>
+                    <a:blip r:embed="rId104"/>
                     <a:srcRect/>
                     <a:stretch>
                       <a:fillRect/>
@@ -39333,7 +39333,7 @@
           <w:insideH w:val="single" w:sz="4" w:space="0" w:color="000000"/>
           <w:insideV w:val="single" w:sz="4" w:space="0" w:color="000000"/>
         </w:tblBorders>
-        <w:tblLook w:val="01E0"/>
+        <w:tblLook w:val="01E0" w:firstRow="1" w:lastRow="1" w:firstColumn="1" w:lastColumn="1" w:noHBand="0" w:noVBand="0"/>
       </w:tblPr>
       <w:tblGrid>
         <w:gridCol w:w="2880"/>
@@ -39609,7 +39609,7 @@
                     </pic:cNvPicPr>
                   </pic:nvPicPr>
                   <pic:blipFill>
-                    <a:blip r:embed="rId104"/>
+                    <a:blip r:embed="rId105"/>
                     <a:srcRect/>
                     <a:stretch>
                       <a:fillRect/>
@@ -39696,7 +39696,7 @@
                     </pic:cNvPicPr>
                   </pic:nvPicPr>
                   <pic:blipFill>
-                    <a:blip r:embed="rId105"/>
+                    <a:blip r:embed="rId106"/>
                     <a:srcRect/>
                     <a:stretch>
                       <a:fillRect/>
@@ -39778,7 +39778,7 @@
           <w:insideH w:val="single" w:sz="4" w:space="0" w:color="000000"/>
           <w:insideV w:val="single" w:sz="4" w:space="0" w:color="000000"/>
         </w:tblBorders>
-        <w:tblLook w:val="01E0"/>
+        <w:tblLook w:val="01E0" w:firstRow="1" w:lastRow="1" w:firstColumn="1" w:lastColumn="1" w:noHBand="0" w:noVBand="0"/>
       </w:tblPr>
       <w:tblGrid>
         <w:gridCol w:w="2880"/>
@@ -40044,7 +40044,7 @@
                     </pic:cNvPicPr>
                   </pic:nvPicPr>
                   <pic:blipFill>
-                    <a:blip r:embed="rId106"/>
+                    <a:blip r:embed="rId107"/>
                     <a:srcRect/>
                     <a:stretch>
                       <a:fillRect/>
@@ -40131,7 +40131,7 @@
                     </pic:cNvPicPr>
                   </pic:nvPicPr>
                   <pic:blipFill>
-                    <a:blip r:embed="rId107"/>
+                    <a:blip r:embed="rId108"/>
                     <a:srcRect/>
                     <a:stretch>
                       <a:fillRect/>
@@ -40310,7 +40310,7 @@
           <w:insideH w:val="single" w:sz="4" w:space="0" w:color="000000"/>
           <w:insideV w:val="single" w:sz="4" w:space="0" w:color="000000"/>
         </w:tblBorders>
-        <w:tblLook w:val="01E0"/>
+        <w:tblLook w:val="01E0" w:firstRow="1" w:lastRow="1" w:firstColumn="1" w:lastColumn="1" w:noHBand="0" w:noVBand="0"/>
       </w:tblPr>
       <w:tblGrid>
         <w:gridCol w:w="2880"/>
@@ -40566,7 +40566,7 @@
                     </pic:cNvPicPr>
                   </pic:nvPicPr>
                   <pic:blipFill>
-                    <a:blip r:embed="rId108"/>
+                    <a:blip r:embed="rId109"/>
                     <a:srcRect/>
                     <a:stretch>
                       <a:fillRect/>
@@ -40653,7 +40653,7 @@
                     </pic:cNvPicPr>
                   </pic:nvPicPr>
                   <pic:blipFill>
-                    <a:blip r:embed="rId109"/>
+                    <a:blip r:embed="rId110"/>
                     <a:srcRect/>
                     <a:stretch>
                       <a:fillRect/>
@@ -40767,7 +40767,7 @@
           <w:insideH w:val="single" w:sz="4" w:space="0" w:color="000000"/>
           <w:insideV w:val="single" w:sz="4" w:space="0" w:color="000000"/>
         </w:tblBorders>
-        <w:tblLook w:val="01E0"/>
+        <w:tblLook w:val="01E0" w:firstRow="1" w:lastRow="1" w:firstColumn="1" w:lastColumn="1" w:noHBand="0" w:noVBand="0"/>
       </w:tblPr>
       <w:tblGrid>
         <w:gridCol w:w="2880"/>
@@ -41023,7 +41023,7 @@
                     </pic:cNvPicPr>
                   </pic:nvPicPr>
                   <pic:blipFill>
-                    <a:blip r:embed="rId110"/>
+                    <a:blip r:embed="rId111"/>
                     <a:srcRect/>
                     <a:stretch>
                       <a:fillRect/>
@@ -41110,7 +41110,7 @@
                     </pic:cNvPicPr>
                   </pic:nvPicPr>
                   <pic:blipFill>
-                    <a:blip r:embed="rId111"/>
+                    <a:blip r:embed="rId112"/>
                     <a:srcRect/>
                     <a:stretch>
                       <a:fillRect/>
@@ -41214,7 +41214,7 @@
           <w:insideH w:val="single" w:sz="4" w:space="0" w:color="000000"/>
           <w:insideV w:val="single" w:sz="4" w:space="0" w:color="000000"/>
         </w:tblBorders>
-        <w:tblLook w:val="01E0"/>
+        <w:tblLook w:val="01E0" w:firstRow="1" w:lastRow="1" w:firstColumn="1" w:lastColumn="1" w:noHBand="0" w:noVBand="0"/>
       </w:tblPr>
       <w:tblGrid>
         <w:gridCol w:w="2880"/>
@@ -41490,7 +41490,7 @@
                     </pic:cNvPicPr>
                   </pic:nvPicPr>
                   <pic:blipFill>
-                    <a:blip r:embed="rId112"/>
+                    <a:blip r:embed="rId113"/>
                     <a:srcRect/>
                     <a:stretch>
                       <a:fillRect/>
@@ -41593,7 +41593,7 @@
                     </pic:cNvPicPr>
                   </pic:nvPicPr>
                   <pic:blipFill>
-                    <a:blip r:embed="rId113"/>
+                    <a:blip r:embed="rId114"/>
                     <a:srcRect/>
                     <a:stretch>
                       <a:fillRect/>
@@ -41792,7 +41792,7 @@
           <w:insideH w:val="single" w:sz="4" w:space="0" w:color="000000"/>
           <w:insideV w:val="single" w:sz="4" w:space="0" w:color="000000"/>
         </w:tblBorders>
-        <w:tblLook w:val="01E0"/>
+        <w:tblLook w:val="01E0" w:firstRow="1" w:lastRow="1" w:firstColumn="1" w:lastColumn="1" w:noHBand="0" w:noVBand="0"/>
       </w:tblPr>
       <w:tblGrid>
         <w:gridCol w:w="2880"/>
@@ -42060,7 +42060,7 @@
                     </pic:cNvPicPr>
                   </pic:nvPicPr>
                   <pic:blipFill>
-                    <a:blip r:embed="rId114"/>
+                    <a:blip r:embed="rId115"/>
                     <a:srcRect/>
                     <a:stretch>
                       <a:fillRect/>
@@ -42149,7 +42149,7 @@
                     </pic:cNvPicPr>
                   </pic:nvPicPr>
                   <pic:blipFill>
-                    <a:blip r:embed="rId115"/>
+                    <a:blip r:embed="rId116"/>
                     <a:srcRect/>
                     <a:stretch>
                       <a:fillRect/>
@@ -42264,7 +42264,7 @@
           <w:insideH w:val="single" w:sz="4" w:space="0" w:color="000000"/>
           <w:insideV w:val="single" w:sz="4" w:space="0" w:color="000000"/>
         </w:tblBorders>
-        <w:tblLook w:val="01E0"/>
+        <w:tblLook w:val="01E0" w:firstRow="1" w:lastRow="1" w:firstColumn="1" w:lastColumn="1" w:noHBand="0" w:noVBand="0"/>
       </w:tblPr>
       <w:tblGrid>
         <w:gridCol w:w="2880"/>
@@ -42525,7 +42525,7 @@
                     </pic:cNvPicPr>
                   </pic:nvPicPr>
                   <pic:blipFill>
-                    <a:blip r:embed="rId116"/>
+                    <a:blip r:embed="rId117"/>
                     <a:srcRect/>
                     <a:stretch>
                       <a:fillRect/>
@@ -42622,7 +42622,7 @@
                     </pic:cNvPicPr>
                   </pic:nvPicPr>
                   <pic:blipFill>
-                    <a:blip r:embed="rId117"/>
+                    <a:blip r:embed="rId118"/>
                     <a:srcRect/>
                     <a:stretch>
                       <a:fillRect/>
@@ -42784,7 +42784,7 @@
           <w:insideH w:val="single" w:sz="4" w:space="0" w:color="000000"/>
           <w:insideV w:val="single" w:sz="4" w:space="0" w:color="000000"/>
         </w:tblBorders>
-        <w:tblLook w:val="01E0"/>
+        <w:tblLook w:val="01E0" w:firstRow="1" w:lastRow="1" w:firstColumn="1" w:lastColumn="1" w:noHBand="0" w:noVBand="0"/>
       </w:tblPr>
       <w:tblGrid>
         <w:gridCol w:w="2880"/>
@@ -43032,7 +43032,7 @@
                     </pic:cNvPicPr>
                   </pic:nvPicPr>
                   <pic:blipFill>
-                    <a:blip r:embed="rId118"/>
+                    <a:blip r:embed="rId119"/>
                     <a:srcRect/>
                     <a:stretch>
                       <a:fillRect/>
@@ -43131,7 +43131,7 @@
                     </pic:cNvPicPr>
                   </pic:nvPicPr>
                   <pic:blipFill>
-                    <a:blip r:embed="rId119"/>
+                    <a:blip r:embed="rId120"/>
                     <a:srcRect/>
                     <a:stretch>
                       <a:fillRect/>
@@ -43228,7 +43228,7 @@
           <w:insideH w:val="single" w:sz="4" w:space="0" w:color="000000"/>
           <w:insideV w:val="single" w:sz="4" w:space="0" w:color="000000"/>
         </w:tblBorders>
-        <w:tblLook w:val="01E0"/>
+        <w:tblLook w:val="01E0" w:firstRow="1" w:lastRow="1" w:firstColumn="1" w:lastColumn="1" w:noHBand="0" w:noVBand="0"/>
       </w:tblPr>
       <w:tblGrid>
         <w:gridCol w:w="2880"/>
@@ -43482,7 +43482,7 @@
                     </pic:cNvPicPr>
                   </pic:nvPicPr>
                   <pic:blipFill>
-                    <a:blip r:embed="rId120"/>
+                    <a:blip r:embed="rId121"/>
                     <a:srcRect/>
                     <a:stretch>
                       <a:fillRect/>
@@ -43580,7 +43580,7 @@
                     </pic:cNvPicPr>
                   </pic:nvPicPr>
                   <pic:blipFill>
-                    <a:blip r:embed="rId121"/>
+                    <a:blip r:embed="rId122"/>
                     <a:srcRect/>
                     <a:stretch>
                       <a:fillRect/>
@@ -43683,7 +43683,7 @@
           <w:insideH w:val="single" w:sz="4" w:space="0" w:color="000000"/>
           <w:insideV w:val="single" w:sz="4" w:space="0" w:color="000000"/>
         </w:tblBorders>
-        <w:tblLook w:val="01E0"/>
+        <w:tblLook w:val="01E0" w:firstRow="1" w:lastRow="1" w:firstColumn="1" w:lastColumn="1" w:noHBand="0" w:noVBand="0"/>
       </w:tblPr>
       <w:tblGrid>
         <w:gridCol w:w="2880"/>
@@ -43935,7 +43935,7 @@
                     </pic:cNvPicPr>
                   </pic:nvPicPr>
                   <pic:blipFill>
-                    <a:blip r:embed="rId122"/>
+                    <a:blip r:embed="rId123"/>
                     <a:srcRect/>
                     <a:stretch>
                       <a:fillRect/>
@@ -44025,7 +44025,7 @@
                     </pic:cNvPicPr>
                   </pic:nvPicPr>
                   <pic:blipFill>
-                    <a:blip r:embed="rId123"/>
+                    <a:blip r:embed="rId124"/>
                     <a:srcRect/>
                     <a:stretch>
                       <a:fillRect/>
@@ -44158,7 +44158,7 @@
           <w:insideH w:val="single" w:sz="4" w:space="0" w:color="000000"/>
           <w:insideV w:val="single" w:sz="4" w:space="0" w:color="000000"/>
         </w:tblBorders>
-        <w:tblLook w:val="01E0"/>
+        <w:tblLook w:val="01E0" w:firstRow="1" w:lastRow="1" w:firstColumn="1" w:lastColumn="1" w:noHBand="0" w:noVBand="0"/>
       </w:tblPr>
       <w:tblGrid>
         <w:gridCol w:w="2880"/>
@@ -44415,7 +44415,7 @@
                     </pic:cNvPicPr>
                   </pic:nvPicPr>
                   <pic:blipFill>
-                    <a:blip r:embed="rId124"/>
+                    <a:blip r:embed="rId125"/>
                     <a:srcRect/>
                     <a:stretch>
                       <a:fillRect/>
@@ -44521,7 +44521,7 @@
                     </pic:cNvPicPr>
                   </pic:nvPicPr>
                   <pic:blipFill>
-                    <a:blip r:embed="rId125"/>
+                    <a:blip r:embed="rId126"/>
                     <a:srcRect/>
                     <a:stretch>
                       <a:fillRect/>
@@ -44650,7 +44650,7 @@
           <w:insideH w:val="single" w:sz="4" w:space="0" w:color="000000"/>
           <w:insideV w:val="single" w:sz="4" w:space="0" w:color="000000"/>
         </w:tblBorders>
-        <w:tblLook w:val="01E0"/>
+        <w:tblLook w:val="01E0" w:firstRow="1" w:lastRow="1" w:firstColumn="1" w:lastColumn="1" w:noHBand="0" w:noVBand="0"/>
       </w:tblPr>
       <w:tblGrid>
         <w:gridCol w:w="2880"/>
@@ -44903,7 +44903,7 @@
                     </pic:cNvPicPr>
                   </pic:nvPicPr>
                   <pic:blipFill>
-                    <a:blip r:embed="rId126"/>
+                    <a:blip r:embed="rId127"/>
                     <a:srcRect/>
                     <a:stretch>
                       <a:fillRect/>
@@ -44987,7 +44987,7 @@
                     </pic:cNvPicPr>
                   </pic:nvPicPr>
                   <pic:blipFill>
-                    <a:blip r:embed="rId127"/>
+                    <a:blip r:embed="rId128"/>
                     <a:srcRect/>
                     <a:stretch>
                       <a:fillRect/>
@@ -45096,7 +45096,7 @@
           <w:insideH w:val="single" w:sz="4" w:space="0" w:color="000000"/>
           <w:insideV w:val="single" w:sz="4" w:space="0" w:color="000000"/>
         </w:tblBorders>
-        <w:tblLook w:val="01E0"/>
+        <w:tblLook w:val="01E0" w:firstRow="1" w:lastRow="1" w:firstColumn="1" w:lastColumn="1" w:noHBand="0" w:noVBand="0"/>
       </w:tblPr>
       <w:tblGrid>
         <w:gridCol w:w="2880"/>
@@ -45348,7 +45348,7 @@
                     </pic:cNvPicPr>
                   </pic:nvPicPr>
                   <pic:blipFill>
-                    <a:blip r:embed="rId128"/>
+                    <a:blip r:embed="rId129"/>
                     <a:srcRect/>
                     <a:stretch>
                       <a:fillRect/>
@@ -45426,7 +45426,7 @@
                     </pic:cNvPicPr>
                   </pic:nvPicPr>
                   <pic:blipFill>
-                    <a:blip r:embed="rId129"/>
+                    <a:blip r:embed="rId130"/>
                     <a:srcRect/>
                     <a:stretch>
                       <a:fillRect/>
@@ -45589,7 +45589,7 @@
           <w:insideH w:val="single" w:sz="4" w:space="0" w:color="000000"/>
           <w:insideV w:val="single" w:sz="4" w:space="0" w:color="000000"/>
         </w:tblBorders>
-        <w:tblLook w:val="01E0"/>
+        <w:tblLook w:val="01E0" w:firstRow="1" w:lastRow="1" w:firstColumn="1" w:lastColumn="1" w:noHBand="0" w:noVBand="0"/>
       </w:tblPr>
       <w:tblGrid>
         <w:gridCol w:w="1566"/>
@@ -46536,7 +46536,7 @@
           <w:insideH w:val="single" w:sz="4" w:space="0" w:color="000000"/>
           <w:insideV w:val="single" w:sz="4" w:space="0" w:color="000000"/>
         </w:tblBorders>
-        <w:tblLook w:val="01E0"/>
+        <w:tblLook w:val="01E0" w:firstRow="1" w:lastRow="1" w:firstColumn="1" w:lastColumn="1" w:noHBand="0" w:noVBand="0"/>
       </w:tblPr>
       <w:tblGrid>
         <w:gridCol w:w="1386"/>
@@ -47379,7 +47379,7 @@
         <w:lastRenderedPageBreak/>
         <w:t>Archimate và UML</w:t>
       </w:r>
-      <w:bookmarkEnd w:id="369"/>
+      <w:bookmarkEnd w:id="370"/>
       <w:bookmarkEnd w:id="568"/>
     </w:p>
     <w:p>
@@ -49198,7 +49198,7 @@
           <w:insideH w:val="single" w:sz="4" w:space="0" w:color="000000"/>
           <w:insideV w:val="single" w:sz="4" w:space="0" w:color="000000"/>
         </w:tblBorders>
-        <w:tblLook w:val="04A0"/>
+        <w:tblLook w:val="04A0" w:firstRow="1" w:lastRow="0" w:firstColumn="1" w:lastColumn="0" w:noHBand="0" w:noVBand="1"/>
       </w:tblPr>
       <w:tblGrid>
         <w:gridCol w:w="3258"/>
@@ -49495,7 +49495,7 @@
           <w:insideH w:val="single" w:sz="4" w:space="0" w:color="000000"/>
           <w:insideV w:val="single" w:sz="4" w:space="0" w:color="000000"/>
         </w:tblBorders>
-        <w:tblLook w:val="04A0"/>
+        <w:tblLook w:val="04A0" w:firstRow="1" w:lastRow="0" w:firstColumn="1" w:lastColumn="0" w:noHBand="0" w:noVBand="1"/>
       </w:tblPr>
       <w:tblGrid>
         <w:gridCol w:w="3258"/>
@@ -49785,7 +49785,7 @@
           <w:insideH w:val="single" w:sz="4" w:space="0" w:color="000000"/>
           <w:insideV w:val="single" w:sz="4" w:space="0" w:color="000000"/>
         </w:tblBorders>
-        <w:tblLook w:val="04A0"/>
+        <w:tblLook w:val="04A0" w:firstRow="1" w:lastRow="0" w:firstColumn="1" w:lastColumn="0" w:noHBand="0" w:noVBand="1"/>
       </w:tblPr>
       <w:tblGrid>
         <w:gridCol w:w="3258"/>
@@ -49965,7 +49965,7 @@
           <w:insideH w:val="single" w:sz="4" w:space="0" w:color="000000"/>
           <w:insideV w:val="single" w:sz="4" w:space="0" w:color="000000"/>
         </w:tblBorders>
-        <w:tblLook w:val="04A0"/>
+        <w:tblLook w:val="04A0" w:firstRow="1" w:lastRow="0" w:firstColumn="1" w:lastColumn="0" w:noHBand="0" w:noVBand="1"/>
       </w:tblPr>
       <w:tblGrid>
         <w:gridCol w:w="3258"/>
@@ -50266,7 +50266,7 @@
                     </pic:cNvPicPr>
                   </pic:nvPicPr>
                   <pic:blipFill>
-                    <a:blip r:embed="rId130"/>
+                    <a:blip r:embed="rId131"/>
                     <a:srcRect/>
                     <a:stretch>
                       <a:fillRect/>
@@ -50339,7 +50339,7 @@
                     </pic:cNvPicPr>
                   </pic:nvPicPr>
                   <pic:blipFill>
-                    <a:blip r:embed="rId131"/>
+                    <a:blip r:embed="rId132"/>
                     <a:srcRect/>
                     <a:stretch>
                       <a:fillRect/>
@@ -50393,9 +50393,9 @@
         </w:rPr>
         <w:drawing>
           <wp:inline distT="0" distB="0" distL="0" distR="0">
-            <wp:extent cx="4316730" cy="4582795"/>
+            <wp:extent cx="2306955" cy="3306445"/>
             <wp:effectExtent l="0" t="0" r="0" b="0"/>
-            <wp:docPr id="28" name="Picture 17" descr="C:\Documents and Settings\HENXUI\Desktop\do an 7-6-2010\report for layer\html\lop.png"/>
+            <wp:docPr id="15" name="Picture 15" descr="D:\Users\nguyentanmo\Desktop\report for layer\html\lop.png"/>
             <wp:cNvGraphicFramePr>
               <a:graphicFrameLocks xmlns:a="http://schemas.openxmlformats.org/drawingml/2006/main" noChangeAspect="1"/>
             </wp:cNvGraphicFramePr>
@@ -50403,13 +50403,19 @@
               <a:graphicData uri="http://schemas.openxmlformats.org/drawingml/2006/picture">
                 <pic:pic xmlns:pic="http://schemas.openxmlformats.org/drawingml/2006/picture">
                   <pic:nvPicPr>
-                    <pic:cNvPr id="0" name="Picture 17" descr="C:\Documents and Settings\HENXUI\Desktop\do an 7-6-2010\report for layer\html\lop.png"/>
+                    <pic:cNvPr id="0" name="Picture 15" descr="D:\Users\nguyentanmo\Desktop\report for layer\html\lop.png"/>
                     <pic:cNvPicPr>
                       <a:picLocks noChangeAspect="1" noChangeArrowheads="1"/>
                     </pic:cNvPicPr>
                   </pic:nvPicPr>
                   <pic:blipFill>
-                    <a:blip r:embed="rId132"/>
+                    <a:blip r:embed="rId133">
+                      <a:extLst>
+                        <a:ext uri="{28A0092B-C50C-407E-A947-70E740481C1C}">
+                          <a14:useLocalDpi xmlns:a14="http://schemas.microsoft.com/office/drawing/2010/main" val="0"/>
+                        </a:ext>
+                      </a:extLst>
+                    </a:blip>
                     <a:srcRect/>
                     <a:stretch>
                       <a:fillRect/>
@@ -50418,17 +50424,14 @@
                   <pic:spPr bwMode="auto">
                     <a:xfrm>
                       <a:off x="0" y="0"/>
-                      <a:ext cx="4316730" cy="4582795"/>
+                      <a:ext cx="2306955" cy="3306445"/>
                     </a:xfrm>
                     <a:prstGeom prst="rect">
                       <a:avLst/>
                     </a:prstGeom>
                     <a:noFill/>
-                    <a:ln w="9525">
+                    <a:ln>
                       <a:noFill/>
-                      <a:miter lim="800000"/>
-                      <a:headEnd/>
-                      <a:tailEnd/>
                     </a:ln>
                   </pic:spPr>
                 </pic:pic>
@@ -50461,9 +50464,9 @@
         <w:lastRenderedPageBreak/>
         <w:drawing>
           <wp:inline distT="0" distB="0" distL="0" distR="0">
-            <wp:extent cx="4582795" cy="4678045"/>
+            <wp:extent cx="4582795" cy="4135755"/>
             <wp:effectExtent l="0" t="0" r="0" b="0"/>
-            <wp:docPr id="2051" name="Picture 18" descr="C:\Documents and Settings\HENXUI\Desktop\do an 7-6-2010\report for layer\html\hoc_sinh_1074.png"/>
+            <wp:docPr id="16" name="Picture 16" descr="D:\Users\nguyentanmo\Desktop\report for layer\html\hoc_sinh_1074.png"/>
             <wp:cNvGraphicFramePr>
               <a:graphicFrameLocks xmlns:a="http://schemas.openxmlformats.org/drawingml/2006/main" noChangeAspect="1"/>
             </wp:cNvGraphicFramePr>
@@ -50471,13 +50474,19 @@
               <a:graphicData uri="http://schemas.openxmlformats.org/drawingml/2006/picture">
                 <pic:pic xmlns:pic="http://schemas.openxmlformats.org/drawingml/2006/picture">
                   <pic:nvPicPr>
-                    <pic:cNvPr id="0" name="Picture 18" descr="C:\Documents and Settings\HENXUI\Desktop\do an 7-6-2010\report for layer\html\hoc_sinh_1074.png"/>
+                    <pic:cNvPr id="0" name="Picture 16" descr="D:\Users\nguyentanmo\Desktop\report for layer\html\hoc_sinh_1074.png"/>
                     <pic:cNvPicPr>
                       <a:picLocks noChangeAspect="1" noChangeArrowheads="1"/>
                     </pic:cNvPicPr>
                   </pic:nvPicPr>
                   <pic:blipFill>
-                    <a:blip r:embed="rId133"/>
+                    <a:blip r:embed="rId134">
+                      <a:extLst>
+                        <a:ext uri="{28A0092B-C50C-407E-A947-70E740481C1C}">
+                          <a14:useLocalDpi xmlns:a14="http://schemas.microsoft.com/office/drawing/2010/main" val="0"/>
+                        </a:ext>
+                      </a:extLst>
+                    </a:blip>
                     <a:srcRect/>
                     <a:stretch>
                       <a:fillRect/>
@@ -50486,17 +50495,14 @@
                   <pic:spPr bwMode="auto">
                     <a:xfrm>
                       <a:off x="0" y="0"/>
-                      <a:ext cx="4582795" cy="4678045"/>
+                      <a:ext cx="4582795" cy="4135755"/>
                     </a:xfrm>
                     <a:prstGeom prst="rect">
                       <a:avLst/>
                     </a:prstGeom>
                     <a:noFill/>
-                    <a:ln w="9525">
+                    <a:ln>
                       <a:noFill/>
-                      <a:miter lim="800000"/>
-                      <a:headEnd/>
-                      <a:tailEnd/>
                     </a:ln>
                   </pic:spPr>
                 </pic:pic>
@@ -50529,6 +50535,7 @@
     <w:p>
       <w:pPr>
         <w:pStyle w:val="noiDung"/>
+        <w:jc w:val="center"/>
         <w:rPr>
           <w:noProof/>
         </w:rPr>
@@ -50540,9 +50547,9 @@
         </w:rPr>
         <w:drawing>
           <wp:inline distT="0" distB="0" distL="0" distR="0">
-            <wp:extent cx="5616575" cy="1974148"/>
+            <wp:extent cx="4773930" cy="3126105"/>
             <wp:effectExtent l="0" t="0" r="0" b="0"/>
-            <wp:docPr id="2053" name="Picture 19" descr="C:\Documents and Settings\HENXUI\Desktop\do an 7-6-2010\report for layer\html\hoc_sinh_1207.png"/>
+            <wp:docPr id="2048" name="Picture 2048" descr="D:\Users\nguyentanmo\Desktop\report for layer\html\hoc_sinh_1207.png"/>
             <wp:cNvGraphicFramePr>
               <a:graphicFrameLocks xmlns:a="http://schemas.openxmlformats.org/drawingml/2006/main" noChangeAspect="1"/>
             </wp:cNvGraphicFramePr>
@@ -50550,13 +50557,19 @@
               <a:graphicData uri="http://schemas.openxmlformats.org/drawingml/2006/picture">
                 <pic:pic xmlns:pic="http://schemas.openxmlformats.org/drawingml/2006/picture">
                   <pic:nvPicPr>
-                    <pic:cNvPr id="0" name="Picture 19" descr="C:\Documents and Settings\HENXUI\Desktop\do an 7-6-2010\report for layer\html\hoc_sinh_1207.png"/>
+                    <pic:cNvPr id="0" name="Picture 17" descr="D:\Users\nguyentanmo\Desktop\report for layer\html\hoc_sinh_1207.png"/>
                     <pic:cNvPicPr>
                       <a:picLocks noChangeAspect="1" noChangeArrowheads="1"/>
                     </pic:cNvPicPr>
                   </pic:nvPicPr>
                   <pic:blipFill>
-                    <a:blip r:embed="rId134"/>
+                    <a:blip r:embed="rId135">
+                      <a:extLst>
+                        <a:ext uri="{28A0092B-C50C-407E-A947-70E740481C1C}">
+                          <a14:useLocalDpi xmlns:a14="http://schemas.microsoft.com/office/drawing/2010/main" val="0"/>
+                        </a:ext>
+                      </a:extLst>
+                    </a:blip>
                     <a:srcRect/>
                     <a:stretch>
                       <a:fillRect/>
@@ -50565,17 +50578,14 @@
                   <pic:spPr bwMode="auto">
                     <a:xfrm>
                       <a:off x="0" y="0"/>
-                      <a:ext cx="5616575" cy="1974148"/>
+                      <a:ext cx="4773930" cy="3126105"/>
                     </a:xfrm>
                     <a:prstGeom prst="rect">
                       <a:avLst/>
                     </a:prstGeom>
                     <a:noFill/>
-                    <a:ln w="9525">
+                    <a:ln>
                       <a:noFill/>
-                      <a:miter lim="800000"/>
-                      <a:headEnd/>
-                      <a:tailEnd/>
                     </a:ln>
                   </pic:spPr>
                 </pic:pic>
@@ -50584,12 +50594,6 @@
           </wp:inline>
         </w:drawing>
       </w:r>
-      <w:r>
-        <w:rPr>
-          <w:noProof/>
-        </w:rPr>
-        <w:t xml:space="preserve"> </w:t>
-      </w:r>
     </w:p>
     <w:p>
       <w:pPr>
@@ -50618,9 +50622,9 @@
         <w:lastRenderedPageBreak/>
         <w:drawing>
           <wp:inline distT="0" distB="0" distL="0" distR="0">
-            <wp:extent cx="5616575" cy="4079432"/>
+            <wp:extent cx="5135245" cy="4316730"/>
             <wp:effectExtent l="0" t="0" r="0" b="0"/>
-            <wp:docPr id="2064" name="Picture 20" descr="C:\Documents and Settings\HENXUI\Desktop\do an 7-6-2010\report for layer\html\hoc_sinh.png"/>
+            <wp:docPr id="2050" name="Picture 2050" descr="D:\Users\nguyentanmo\Desktop\report for layer\html\hoc_sinh.png"/>
             <wp:cNvGraphicFramePr>
               <a:graphicFrameLocks xmlns:a="http://schemas.openxmlformats.org/drawingml/2006/main" noChangeAspect="1"/>
             </wp:cNvGraphicFramePr>
@@ -50628,13 +50632,19 @@
               <a:graphicData uri="http://schemas.openxmlformats.org/drawingml/2006/picture">
                 <pic:pic xmlns:pic="http://schemas.openxmlformats.org/drawingml/2006/picture">
                   <pic:nvPicPr>
-                    <pic:cNvPr id="0" name="Picture 20" descr="C:\Documents and Settings\HENXUI\Desktop\do an 7-6-2010\report for layer\html\hoc_sinh.png"/>
+                    <pic:cNvPr id="0" name="Picture 18" descr="D:\Users\nguyentanmo\Desktop\report for layer\html\hoc_sinh.png"/>
                     <pic:cNvPicPr>
                       <a:picLocks noChangeAspect="1" noChangeArrowheads="1"/>
                     </pic:cNvPicPr>
                   </pic:nvPicPr>
                   <pic:blipFill>
-                    <a:blip r:embed="rId135"/>
+                    <a:blip r:embed="rId136">
+                      <a:extLst>
+                        <a:ext uri="{28A0092B-C50C-407E-A947-70E740481C1C}">
+                          <a14:useLocalDpi xmlns:a14="http://schemas.microsoft.com/office/drawing/2010/main" val="0"/>
+                        </a:ext>
+                      </a:extLst>
+                    </a:blip>
                     <a:srcRect/>
                     <a:stretch>
                       <a:fillRect/>
@@ -50643,17 +50653,14 @@
                   <pic:spPr bwMode="auto">
                     <a:xfrm>
                       <a:off x="0" y="0"/>
-                      <a:ext cx="5616575" cy="4079432"/>
+                      <a:ext cx="5135245" cy="4316730"/>
                     </a:xfrm>
                     <a:prstGeom prst="rect">
                       <a:avLst/>
                     </a:prstGeom>
                     <a:noFill/>
-                    <a:ln w="9525">
+                    <a:ln>
                       <a:noFill/>
-                      <a:miter lim="800000"/>
-                      <a:headEnd/>
-                      <a:tailEnd/>
                     </a:ln>
                   </pic:spPr>
                 </pic:pic>
@@ -50685,9 +50692,9 @@
         </w:rPr>
         <w:drawing>
           <wp:inline distT="0" distB="0" distL="0" distR="0">
-            <wp:extent cx="5616575" cy="3487681"/>
+            <wp:extent cx="5616575" cy="3241316"/>
             <wp:effectExtent l="0" t="0" r="0" b="0"/>
-            <wp:docPr id="2065" name="Picture 21" descr="C:\Documents and Settings\HENXUI\Desktop\do an 7-6-2010\report for layer\html\hoc_sinh_xem_thong_tin.png"/>
+            <wp:docPr id="2052" name="Picture 2052" descr="D:\Users\nguyentanmo\Desktop\report for layer\html\hoc_sinh_xem_thong_tin.png"/>
             <wp:cNvGraphicFramePr>
               <a:graphicFrameLocks xmlns:a="http://schemas.openxmlformats.org/drawingml/2006/main" noChangeAspect="1"/>
             </wp:cNvGraphicFramePr>
@@ -50695,13 +50702,19 @@
               <a:graphicData uri="http://schemas.openxmlformats.org/drawingml/2006/picture">
                 <pic:pic xmlns:pic="http://schemas.openxmlformats.org/drawingml/2006/picture">
                   <pic:nvPicPr>
-                    <pic:cNvPr id="0" name="Picture 21" descr="C:\Documents and Settings\HENXUI\Desktop\do an 7-6-2010\report for layer\html\hoc_sinh_xem_thong_tin.png"/>
+                    <pic:cNvPr id="0" name="Picture 19" descr="D:\Users\nguyentanmo\Desktop\report for layer\html\hoc_sinh_xem_thong_tin.png"/>
                     <pic:cNvPicPr>
                       <a:picLocks noChangeAspect="1" noChangeArrowheads="1"/>
                     </pic:cNvPicPr>
                   </pic:nvPicPr>
                   <pic:blipFill>
-                    <a:blip r:embed="rId136"/>
+                    <a:blip r:embed="rId137">
+                      <a:extLst>
+                        <a:ext uri="{28A0092B-C50C-407E-A947-70E740481C1C}">
+                          <a14:useLocalDpi xmlns:a14="http://schemas.microsoft.com/office/drawing/2010/main" val="0"/>
+                        </a:ext>
+                      </a:extLst>
+                    </a:blip>
                     <a:srcRect/>
                     <a:stretch>
                       <a:fillRect/>
@@ -50710,17 +50723,14 @@
                   <pic:spPr bwMode="auto">
                     <a:xfrm>
                       <a:off x="0" y="0"/>
-                      <a:ext cx="5616575" cy="3487681"/>
+                      <a:ext cx="5616575" cy="3241316"/>
                     </a:xfrm>
                     <a:prstGeom prst="rect">
                       <a:avLst/>
                     </a:prstGeom>
                     <a:noFill/>
-                    <a:ln w="9525">
+                    <a:ln>
                       <a:noFill/>
-                      <a:miter lim="800000"/>
-                      <a:headEnd/>
-                      <a:tailEnd/>
                     </a:ln>
                   </pic:spPr>
                 </pic:pic>
@@ -50787,7 +50797,7 @@
                     </pic:cNvPicPr>
                   </pic:nvPicPr>
                   <pic:blipFill>
-                    <a:blip r:embed="rId137"/>
+                    <a:blip r:embed="rId138"/>
                     <a:srcRect/>
                     <a:stretch>
                       <a:fillRect/>
@@ -50848,7 +50858,7 @@
           <wp:inline distT="0" distB="0" distL="0" distR="0">
             <wp:extent cx="4497705" cy="2849245"/>
             <wp:effectExtent l="0" t="0" r="0" b="0"/>
-            <wp:docPr id="2067" name="Picture 23" descr="C:\Documents and Settings\HENXUI\Desktop\do an 7-6-2010\report for layer\html\quan_ly_hoc_sinh_2669.png"/>
+            <wp:docPr id="2054" name="Picture 2054" descr="D:\Users\nguyentanmo\Desktop\report for layer\html\quan_ly_hoc_sinh_2669.png"/>
             <wp:cNvGraphicFramePr>
               <a:graphicFrameLocks xmlns:a="http://schemas.openxmlformats.org/drawingml/2006/main" noChangeAspect="1"/>
             </wp:cNvGraphicFramePr>
@@ -50856,13 +50866,19 @@
               <a:graphicData uri="http://schemas.openxmlformats.org/drawingml/2006/picture">
                 <pic:pic xmlns:pic="http://schemas.openxmlformats.org/drawingml/2006/picture">
                   <pic:nvPicPr>
-                    <pic:cNvPr id="0" name="Picture 23" descr="C:\Documents and Settings\HENXUI\Desktop\do an 7-6-2010\report for layer\html\quan_ly_hoc_sinh_2669.png"/>
+                    <pic:cNvPr id="0" name="Picture 20" descr="D:\Users\nguyentanmo\Desktop\report for layer\html\quan_ly_hoc_sinh_2669.png"/>
                     <pic:cNvPicPr>
                       <a:picLocks noChangeAspect="1" noChangeArrowheads="1"/>
                     </pic:cNvPicPr>
                   </pic:nvPicPr>
                   <pic:blipFill>
-                    <a:blip r:embed="rId138"/>
+                    <a:blip r:embed="rId139">
+                      <a:extLst>
+                        <a:ext uri="{28A0092B-C50C-407E-A947-70E740481C1C}">
+                          <a14:useLocalDpi xmlns:a14="http://schemas.microsoft.com/office/drawing/2010/main" val="0"/>
+                        </a:ext>
+                      </a:extLst>
+                    </a:blip>
                     <a:srcRect/>
                     <a:stretch>
                       <a:fillRect/>
@@ -50877,11 +50893,8 @@
                       <a:avLst/>
                     </a:prstGeom>
                     <a:noFill/>
-                    <a:ln w="9525">
+                    <a:ln>
                       <a:noFill/>
-                      <a:miter lim="800000"/>
-                      <a:headEnd/>
-                      <a:tailEnd/>
                     </a:ln>
                   </pic:spPr>
                 </pic:pic>
@@ -50936,9 +50949,9 @@
         </w:rPr>
         <w:drawing>
           <wp:inline distT="0" distB="0" distL="0" distR="0">
-            <wp:extent cx="5616575" cy="3194436"/>
+            <wp:extent cx="5616575" cy="3200113"/>
             <wp:effectExtent l="0" t="0" r="0" b="0"/>
-            <wp:docPr id="2068" name="Picture 25" descr="C:\Documents and Settings\HENXUI\Desktop\do an 7-6-2010\report for layer\html\quan_ly_hoc_sinh.png"/>
+            <wp:docPr id="2055" name="Picture 2055" descr="D:\Users\nguyentanmo\Desktop\report for layer\html\quan_ly_hoc_sinh.png"/>
             <wp:cNvGraphicFramePr>
               <a:graphicFrameLocks xmlns:a="http://schemas.openxmlformats.org/drawingml/2006/main" noChangeAspect="1"/>
             </wp:cNvGraphicFramePr>
@@ -50946,13 +50959,19 @@
               <a:graphicData uri="http://schemas.openxmlformats.org/drawingml/2006/picture">
                 <pic:pic xmlns:pic="http://schemas.openxmlformats.org/drawingml/2006/picture">
                   <pic:nvPicPr>
-                    <pic:cNvPr id="0" name="Picture 25" descr="C:\Documents and Settings\HENXUI\Desktop\do an 7-6-2010\report for layer\html\quan_ly_hoc_sinh.png"/>
+                    <pic:cNvPr id="0" name="Picture 21" descr="D:\Users\nguyentanmo\Desktop\report for layer\html\quan_ly_hoc_sinh.png"/>
                     <pic:cNvPicPr>
                       <a:picLocks noChangeAspect="1" noChangeArrowheads="1"/>
                     </pic:cNvPicPr>
                   </pic:nvPicPr>
                   <pic:blipFill>
-                    <a:blip r:embed="rId139"/>
+                    <a:blip r:embed="rId140">
+                      <a:extLst>
+                        <a:ext uri="{28A0092B-C50C-407E-A947-70E740481C1C}">
+                          <a14:useLocalDpi xmlns:a14="http://schemas.microsoft.com/office/drawing/2010/main" val="0"/>
+                        </a:ext>
+                      </a:extLst>
+                    </a:blip>
                     <a:srcRect/>
                     <a:stretch>
                       <a:fillRect/>
@@ -50961,17 +50980,14 @@
                   <pic:spPr bwMode="auto">
                     <a:xfrm>
                       <a:off x="0" y="0"/>
-                      <a:ext cx="5616575" cy="3194436"/>
+                      <a:ext cx="5616575" cy="3200113"/>
                     </a:xfrm>
                     <a:prstGeom prst="rect">
                       <a:avLst/>
                     </a:prstGeom>
                     <a:noFill/>
-                    <a:ln w="9525">
+                    <a:ln>
                       <a:noFill/>
-                      <a:miter lim="800000"/>
-                      <a:headEnd/>
-                      <a:tailEnd/>
                     </a:ln>
                   </pic:spPr>
                 </pic:pic>
@@ -51059,9 +51075,9 @@
         </w:rPr>
         <w:drawing>
           <wp:inline distT="0" distB="0" distL="0" distR="0">
-            <wp:extent cx="5616575" cy="4054444"/>
+            <wp:extent cx="5616575" cy="3143725"/>
             <wp:effectExtent l="0" t="0" r="0" b="0"/>
-            <wp:docPr id="2069" name="Picture 26" descr="C:\Documents and Settings\HENXUI\Desktop\do an 7-6-2010\report for layer\html\hoc_sinh_usage_view.png"/>
+            <wp:docPr id="2056" name="Picture 2056" descr="D:\Users\nguyentanmo\Desktop\report for layer\html\hoc_sinh_usage_view.png"/>
             <wp:cNvGraphicFramePr>
               <a:graphicFrameLocks xmlns:a="http://schemas.openxmlformats.org/drawingml/2006/main" noChangeAspect="1"/>
             </wp:cNvGraphicFramePr>
@@ -51069,13 +51085,19 @@
               <a:graphicData uri="http://schemas.openxmlformats.org/drawingml/2006/picture">
                 <pic:pic xmlns:pic="http://schemas.openxmlformats.org/drawingml/2006/picture">
                   <pic:nvPicPr>
-                    <pic:cNvPr id="0" name="Picture 26" descr="C:\Documents and Settings\HENXUI\Desktop\do an 7-6-2010\report for layer\html\hoc_sinh_usage_view.png"/>
+                    <pic:cNvPr id="0" name="Picture 22" descr="D:\Users\nguyentanmo\Desktop\report for layer\html\hoc_sinh_usage_view.png"/>
                     <pic:cNvPicPr>
                       <a:picLocks noChangeAspect="1" noChangeArrowheads="1"/>
                     </pic:cNvPicPr>
                   </pic:nvPicPr>
                   <pic:blipFill>
-                    <a:blip r:embed="rId140"/>
+                    <a:blip r:embed="rId141">
+                      <a:extLst>
+                        <a:ext uri="{28A0092B-C50C-407E-A947-70E740481C1C}">
+                          <a14:useLocalDpi xmlns:a14="http://schemas.microsoft.com/office/drawing/2010/main" val="0"/>
+                        </a:ext>
+                      </a:extLst>
+                    </a:blip>
                     <a:srcRect/>
                     <a:stretch>
                       <a:fillRect/>
@@ -51084,17 +51106,14 @@
                   <pic:spPr bwMode="auto">
                     <a:xfrm>
                       <a:off x="0" y="0"/>
-                      <a:ext cx="5616575" cy="4054444"/>
+                      <a:ext cx="5616575" cy="3143725"/>
                     </a:xfrm>
                     <a:prstGeom prst="rect">
                       <a:avLst/>
                     </a:prstGeom>
                     <a:noFill/>
-                    <a:ln w="9525">
+                    <a:ln>
                       <a:noFill/>
-                      <a:miter lim="800000"/>
-                      <a:headEnd/>
-                      <a:tailEnd/>
                     </a:ln>
                   </pic:spPr>
                 </pic:pic>
@@ -51224,6 +51243,7 @@
         <w:pStyle w:val="DauNoiDung"/>
       </w:pPr>
       <w:r>
+        <w:lastRenderedPageBreak/>
         <w:t>Technology layer</w:t>
       </w:r>
     </w:p>
@@ -51242,9 +51262,9 @@
         </w:rPr>
         <w:drawing>
           <wp:inline distT="0" distB="0" distL="0" distR="0">
-            <wp:extent cx="4610100" cy="6534150"/>
-            <wp:effectExtent l="19050" t="0" r="0" b="0"/>
-            <wp:docPr id="2103" name="Picture 2103" descr="E:\Goc hoc tap\du an cua toi\eschool\Bao cao cua Chinh\luan van\Models\technologyLayer.png"/>
+            <wp:extent cx="3859530" cy="6506845"/>
+            <wp:effectExtent l="0" t="0" r="0" b="0"/>
+            <wp:docPr id="2058" name="Picture 2058" descr="D:\Users\nguyentanmo\Desktop\report for layer\html\infrastructure_view.png"/>
             <wp:cNvGraphicFramePr>
               <a:graphicFrameLocks xmlns:a="http://schemas.openxmlformats.org/drawingml/2006/main" noChangeAspect="1"/>
             </wp:cNvGraphicFramePr>
@@ -51252,13 +51272,19 @@
               <a:graphicData uri="http://schemas.openxmlformats.org/drawingml/2006/picture">
                 <pic:pic xmlns:pic="http://schemas.openxmlformats.org/drawingml/2006/picture">
                   <pic:nvPicPr>
-                    <pic:cNvPr id="0" name="Picture 2103" descr="E:\Goc hoc tap\du an cua toi\eschool\Bao cao cua Chinh\luan van\Models\technologyLayer.png"/>
+                    <pic:cNvPr id="0" name="Picture 23" descr="D:\Users\nguyentanmo\Desktop\report for layer\html\infrastructure_view.png"/>
                     <pic:cNvPicPr>
                       <a:picLocks noChangeAspect="1" noChangeArrowheads="1"/>
                     </pic:cNvPicPr>
                   </pic:nvPicPr>
                   <pic:blipFill>
-                    <a:blip r:embed="rId141"/>
+                    <a:blip r:embed="rId142">
+                      <a:extLst>
+                        <a:ext uri="{28A0092B-C50C-407E-A947-70E740481C1C}">
+                          <a14:useLocalDpi xmlns:a14="http://schemas.microsoft.com/office/drawing/2010/main" val="0"/>
+                        </a:ext>
+                      </a:extLst>
+                    </a:blip>
                     <a:srcRect/>
                     <a:stretch>
                       <a:fillRect/>
@@ -51267,17 +51293,14 @@
                   <pic:spPr bwMode="auto">
                     <a:xfrm>
                       <a:off x="0" y="0"/>
-                      <a:ext cx="4610100" cy="6534150"/>
+                      <a:ext cx="3859530" cy="6506845"/>
                     </a:xfrm>
                     <a:prstGeom prst="rect">
                       <a:avLst/>
                     </a:prstGeom>
                     <a:noFill/>
-                    <a:ln w="9525">
+                    <a:ln>
                       <a:noFill/>
-                      <a:miter lim="800000"/>
-                      <a:headEnd/>
-                      <a:tailEnd/>
                     </a:ln>
                   </pic:spPr>
                 </pic:pic>
@@ -51353,16 +51376,18 @@
           <w:numId w:val="0"/>
         </w:numPr>
       </w:pPr>
+      <w:bookmarkStart w:id="602" w:name="_GoBack"/>
       <w:r>
         <w:rPr>
           <w:noProof/>
           <w:lang w:val="vi-VN" w:eastAsia="vi-VN"/>
         </w:rPr>
+        <w:lastRenderedPageBreak/>
         <w:drawing>
           <wp:inline distT="0" distB="0" distL="0" distR="0">
-            <wp:extent cx="4314540" cy="8038681"/>
+            <wp:extent cx="4789004" cy="8919504"/>
             <wp:effectExtent l="0" t="0" r="0" b="0"/>
-            <wp:docPr id="2063" name="Picture 21" descr="C:\Documents and Settings\HENXUI\Desktop\report\report for layer\html\layered_view.png"/>
+            <wp:docPr id="2059" name="Picture 2059" descr="D:\Users\nguyentanmo\Desktop\report for layer\html\layered_view.png"/>
             <wp:cNvGraphicFramePr>
               <a:graphicFrameLocks xmlns:a="http://schemas.openxmlformats.org/drawingml/2006/main" noChangeAspect="1"/>
             </wp:cNvGraphicFramePr>
@@ -51370,13 +51395,19 @@
               <a:graphicData uri="http://schemas.openxmlformats.org/drawingml/2006/picture">
                 <pic:pic xmlns:pic="http://schemas.openxmlformats.org/drawingml/2006/picture">
                   <pic:nvPicPr>
-                    <pic:cNvPr id="0" name="Picture 21" descr="C:\Documents and Settings\HENXUI\Desktop\report\report for layer\html\layered_view.png"/>
+                    <pic:cNvPr id="0" name="Picture 24" descr="D:\Users\nguyentanmo\Desktop\report for layer\html\layered_view.png"/>
                     <pic:cNvPicPr>
                       <a:picLocks noChangeAspect="1" noChangeArrowheads="1"/>
                     </pic:cNvPicPr>
                   </pic:nvPicPr>
                   <pic:blipFill>
-                    <a:blip r:embed="rId142"/>
+                    <a:blip r:embed="rId143">
+                      <a:extLst>
+                        <a:ext uri="{28A0092B-C50C-407E-A947-70E740481C1C}">
+                          <a14:useLocalDpi xmlns:a14="http://schemas.microsoft.com/office/drawing/2010/main" val="0"/>
+                        </a:ext>
+                      </a:extLst>
+                    </a:blip>
                     <a:srcRect/>
                     <a:stretch>
                       <a:fillRect/>
@@ -51385,17 +51416,14 @@
                   <pic:spPr bwMode="auto">
                     <a:xfrm>
                       <a:off x="0" y="0"/>
-                      <a:ext cx="4326253" cy="8060504"/>
+                      <a:ext cx="4795666" cy="8931912"/>
                     </a:xfrm>
                     <a:prstGeom prst="rect">
                       <a:avLst/>
                     </a:prstGeom>
                     <a:noFill/>
-                    <a:ln w="9525">
+                    <a:ln>
                       <a:noFill/>
-                      <a:miter lim="800000"/>
-                      <a:headEnd/>
-                      <a:tailEnd/>
                     </a:ln>
                   </pic:spPr>
                 </pic:pic>
@@ -51404,17 +51432,18 @@
           </wp:inline>
         </w:drawing>
       </w:r>
+      <w:bookmarkEnd w:id="602"/>
     </w:p>
     <w:p>
       <w:pPr>
         <w:pStyle w:val="Hinh"/>
       </w:pPr>
-      <w:bookmarkStart w:id="602" w:name="_Toc263679743"/>
+      <w:bookmarkStart w:id="603" w:name="_Toc263679743"/>
       <w:r>
         <w:lastRenderedPageBreak/>
         <w:t>Layer view model</w:t>
       </w:r>
-      <w:bookmarkEnd w:id="602"/>
+      <w:bookmarkEnd w:id="603"/>
     </w:p>
     <w:p>
       <w:pPr>
@@ -51453,10 +51482,10 @@
           <w:lang w:val="vi-VN"/>
         </w:rPr>
       </w:pPr>
-      <w:bookmarkStart w:id="603" w:name="_Toc240593644"/>
-      <w:bookmarkStart w:id="604" w:name="_Toc262419334"/>
-      <w:bookmarkStart w:id="605" w:name="_Toc262419427"/>
-      <w:bookmarkStart w:id="606" w:name="_Toc270494986"/>
+      <w:bookmarkStart w:id="604" w:name="_Toc240593644"/>
+      <w:bookmarkStart w:id="605" w:name="_Toc262419334"/>
+      <w:bookmarkStart w:id="606" w:name="_Toc262419427"/>
+      <w:bookmarkStart w:id="607" w:name="_Toc270494986"/>
       <w:r>
         <w:rPr>
           <w:rFonts w:ascii="Times New Roman" w:hAnsi="Times New Roman"/>
@@ -51467,10 +51496,10 @@
         </w:rPr>
         <w:t>KẾT QUẢ ĐẠT ĐƯỢC VÀ HƯỚNG PHÁT TRIỂN</w:t>
       </w:r>
-      <w:bookmarkEnd w:id="603"/>
       <w:bookmarkEnd w:id="604"/>
       <w:bookmarkEnd w:id="605"/>
       <w:bookmarkEnd w:id="606"/>
+      <w:bookmarkEnd w:id="607"/>
     </w:p>
     <w:p>
       <w:pPr>
@@ -51515,10 +51544,10 @@
           <w:szCs w:val="32"/>
         </w:rPr>
       </w:pPr>
-      <w:bookmarkStart w:id="607" w:name="_Toc240593645"/>
-      <w:bookmarkStart w:id="608" w:name="_Toc262419335"/>
-      <w:bookmarkStart w:id="609" w:name="_Toc262419428"/>
-      <w:bookmarkStart w:id="610" w:name="_Toc270494987"/>
+      <w:bookmarkStart w:id="608" w:name="_Toc240593645"/>
+      <w:bookmarkStart w:id="609" w:name="_Toc262419335"/>
+      <w:bookmarkStart w:id="610" w:name="_Toc262419428"/>
+      <w:bookmarkStart w:id="611" w:name="_Toc270494987"/>
       <w:r>
         <w:rPr>
           <w:rFonts w:ascii="Times New Roman" w:hAnsi="Times New Roman"/>
@@ -51528,10 +51557,10 @@
         </w:rPr>
         <w:t>KẾT QUẢ ĐẠT ĐƯỢC</w:t>
       </w:r>
-      <w:bookmarkEnd w:id="607"/>
       <w:bookmarkEnd w:id="608"/>
       <w:bookmarkEnd w:id="609"/>
       <w:bookmarkEnd w:id="610"/>
+      <w:bookmarkEnd w:id="611"/>
     </w:p>
     <w:p>
       <w:pPr>
@@ -51594,10 +51623,10 @@
           <w:szCs w:val="32"/>
         </w:rPr>
       </w:pPr>
-      <w:bookmarkStart w:id="611" w:name="_Toc240593646"/>
-      <w:bookmarkStart w:id="612" w:name="_Toc262419336"/>
-      <w:bookmarkStart w:id="613" w:name="_Toc262419429"/>
-      <w:bookmarkStart w:id="614" w:name="_Toc270494988"/>
+      <w:bookmarkStart w:id="612" w:name="_Toc240593646"/>
+      <w:bookmarkStart w:id="613" w:name="_Toc262419336"/>
+      <w:bookmarkStart w:id="614" w:name="_Toc262419429"/>
+      <w:bookmarkStart w:id="615" w:name="_Toc270494988"/>
       <w:r>
         <w:rPr>
           <w:rFonts w:ascii="Times New Roman" w:hAnsi="Times New Roman"/>
@@ -51607,10 +51636,10 @@
         </w:rPr>
         <w:t>HƯỚNG PHÁT TRIỂN</w:t>
       </w:r>
-      <w:bookmarkEnd w:id="611"/>
       <w:bookmarkEnd w:id="612"/>
       <w:bookmarkEnd w:id="613"/>
       <w:bookmarkEnd w:id="614"/>
+      <w:bookmarkEnd w:id="615"/>
     </w:p>
     <w:p>
       <w:pPr>
@@ -51713,12 +51742,12 @@
           <w:szCs w:val="40"/>
         </w:rPr>
       </w:pPr>
-      <w:bookmarkStart w:id="615" w:name="_Toc234026060"/>
-      <w:bookmarkStart w:id="616" w:name="_Toc234038718"/>
-      <w:bookmarkStart w:id="617" w:name="_Toc240593647"/>
-      <w:bookmarkStart w:id="618" w:name="_Toc262419337"/>
-      <w:bookmarkStart w:id="619" w:name="_Toc262419430"/>
-      <w:bookmarkStart w:id="620" w:name="_Toc270494989"/>
+      <w:bookmarkStart w:id="616" w:name="_Toc234026060"/>
+      <w:bookmarkStart w:id="617" w:name="_Toc234038718"/>
+      <w:bookmarkStart w:id="618" w:name="_Toc240593647"/>
+      <w:bookmarkStart w:id="619" w:name="_Toc262419337"/>
+      <w:bookmarkStart w:id="620" w:name="_Toc262419430"/>
+      <w:bookmarkStart w:id="621" w:name="_Toc270494989"/>
       <w:r>
         <w:rPr>
           <w:rFonts w:ascii="Times New Roman" w:hAnsi="Times New Roman"/>
@@ -51728,12 +51757,12 @@
         </w:rPr>
         <w:t>TÀI LIỆU THAM KHẢO</w:t>
       </w:r>
-      <w:bookmarkEnd w:id="615"/>
       <w:bookmarkEnd w:id="616"/>
       <w:bookmarkEnd w:id="617"/>
       <w:bookmarkEnd w:id="618"/>
       <w:bookmarkEnd w:id="619"/>
       <w:bookmarkEnd w:id="620"/>
+      <w:bookmarkEnd w:id="621"/>
     </w:p>
     <w:p>
       <w:pPr>
@@ -52453,7 +52482,7 @@
       </w:pPr>
     </w:p>
     <w:sectPr>
-      <w:footerReference w:type="default" r:id="rId143"/>
+      <w:footerReference w:type="default" r:id="rId144"/>
       <w:pgSz w:w="11907" w:h="16839" w:code="9"/>
       <w:pgMar w:top="1531" w:right="1134" w:bottom="1531" w:left="1928" w:header="720" w:footer="720" w:gutter="0"/>
       <w:pgNumType w:start="1"/>
@@ -52465,8 +52494,8 @@
 </file>
 
 <file path=word/endnotes.xml><?xml version="1.0" encoding="utf-8"?>
-<w:endnotes xmlns:ve="http://schemas.openxmlformats.org/markup-compatibility/2006" xmlns:o="urn:schemas-microsoft-com:office:office" xmlns:r="http://schemas.openxmlformats.org/officeDocument/2006/relationships" xmlns:m="http://schemas.openxmlformats.org/officeDocument/2006/math" xmlns:v="urn:schemas-microsoft-com:vml" xmlns:wp="http://schemas.openxmlformats.org/drawingml/2006/wordprocessingDrawing" xmlns:w10="urn:schemas-microsoft-com:office:word" xmlns:w="http://schemas.openxmlformats.org/wordprocessingml/2006/main" xmlns:wne="http://schemas.microsoft.com/office/word/2006/wordml">
-  <w:endnote w:type="separator" w:id="0">
+<w:endnotes xmlns:wpc="http://schemas.microsoft.com/office/word/2010/wordprocessingCanvas" xmlns:mc="http://schemas.openxmlformats.org/markup-compatibility/2006" xmlns:o="urn:schemas-microsoft-com:office:office" xmlns:r="http://schemas.openxmlformats.org/officeDocument/2006/relationships" xmlns:m="http://schemas.openxmlformats.org/officeDocument/2006/math" xmlns:v="urn:schemas-microsoft-com:vml" xmlns:wp14="http://schemas.microsoft.com/office/word/2010/wordprocessingDrawing" xmlns:wp="http://schemas.openxmlformats.org/drawingml/2006/wordprocessingDrawing" xmlns:w10="urn:schemas-microsoft-com:office:word" xmlns:w="http://schemas.openxmlformats.org/wordprocessingml/2006/main" xmlns:w14="http://schemas.microsoft.com/office/word/2010/wordml" xmlns:wpg="http://schemas.microsoft.com/office/word/2010/wordprocessingGroup" xmlns:wpi="http://schemas.microsoft.com/office/word/2010/wordprocessingInk" xmlns:wne="http://schemas.microsoft.com/office/word/2006/wordml" xmlns:wps="http://schemas.microsoft.com/office/word/2010/wordprocessingShape" mc:Ignorable="w14 wp14">
+  <w:endnote w:type="separator" w:id="-1">
     <w:p>
       <w:r>
         <w:separator/>
@@ -52474,7 +52503,7 @@
     </w:p>
     <w:p/>
   </w:endnote>
-  <w:endnote w:type="continuationSeparator" w:id="1">
+  <w:endnote w:type="continuationSeparator" w:id="0">
     <w:p>
       <w:r>
         <w:continuationSeparator/>
@@ -52486,7 +52515,7 @@
 </file>
 
 <file path=word/footer1.xml><?xml version="1.0" encoding="utf-8"?>
-<w:ftr xmlns:ve="http://schemas.openxmlformats.org/markup-compatibility/2006" xmlns:o="urn:schemas-microsoft-com:office:office" xmlns:r="http://schemas.openxmlformats.org/officeDocument/2006/relationships" xmlns:m="http://schemas.openxmlformats.org/officeDocument/2006/math" xmlns:v="urn:schemas-microsoft-com:vml" xmlns:wp="http://schemas.openxmlformats.org/drawingml/2006/wordprocessingDrawing" xmlns:w10="urn:schemas-microsoft-com:office:word" xmlns:w="http://schemas.openxmlformats.org/wordprocessingml/2006/main" xmlns:wne="http://schemas.microsoft.com/office/word/2006/wordml">
+<w:ftr xmlns:wpc="http://schemas.microsoft.com/office/word/2010/wordprocessingCanvas" xmlns:mc="http://schemas.openxmlformats.org/markup-compatibility/2006" xmlns:o="urn:schemas-microsoft-com:office:office" xmlns:r="http://schemas.openxmlformats.org/officeDocument/2006/relationships" xmlns:m="http://schemas.openxmlformats.org/officeDocument/2006/math" xmlns:v="urn:schemas-microsoft-com:vml" xmlns:wp14="http://schemas.microsoft.com/office/word/2010/wordprocessingDrawing" xmlns:wp="http://schemas.openxmlformats.org/drawingml/2006/wordprocessingDrawing" xmlns:w10="urn:schemas-microsoft-com:office:word" xmlns:w="http://schemas.openxmlformats.org/wordprocessingml/2006/main" xmlns:w14="http://schemas.microsoft.com/office/word/2010/wordml" xmlns:wpg="http://schemas.microsoft.com/office/word/2010/wordprocessingGroup" xmlns:wpi="http://schemas.microsoft.com/office/word/2010/wordprocessingInk" xmlns:wne="http://schemas.microsoft.com/office/word/2006/wordml" xmlns:wps="http://schemas.microsoft.com/office/word/2010/wordprocessingShape" mc:Ignorable="w14 wp14">
   <w:p>
     <w:pPr>
       <w:pStyle w:val="Footer"/>
@@ -52506,7 +52535,7 @@
 </file>
 
 <file path=word/footer2.xml><?xml version="1.0" encoding="utf-8"?>
-<w:ftr xmlns:ve="http://schemas.openxmlformats.org/markup-compatibility/2006" xmlns:o="urn:schemas-microsoft-com:office:office" xmlns:r="http://schemas.openxmlformats.org/officeDocument/2006/relationships" xmlns:m="http://schemas.openxmlformats.org/officeDocument/2006/math" xmlns:v="urn:schemas-microsoft-com:vml" xmlns:wp="http://schemas.openxmlformats.org/drawingml/2006/wordprocessingDrawing" xmlns:w10="urn:schemas-microsoft-com:office:word" xmlns:w="http://schemas.openxmlformats.org/wordprocessingml/2006/main" xmlns:wne="http://schemas.microsoft.com/office/word/2006/wordml">
+<w:ftr xmlns:wpc="http://schemas.microsoft.com/office/word/2010/wordprocessingCanvas" xmlns:mc="http://schemas.openxmlformats.org/markup-compatibility/2006" xmlns:o="urn:schemas-microsoft-com:office:office" xmlns:r="http://schemas.openxmlformats.org/officeDocument/2006/relationships" xmlns:m="http://schemas.openxmlformats.org/officeDocument/2006/math" xmlns:v="urn:schemas-microsoft-com:vml" xmlns:wp14="http://schemas.microsoft.com/office/word/2010/wordprocessingDrawing" xmlns:wp="http://schemas.openxmlformats.org/drawingml/2006/wordprocessingDrawing" xmlns:w10="urn:schemas-microsoft-com:office:word" xmlns:w="http://schemas.openxmlformats.org/wordprocessingml/2006/main" xmlns:w14="http://schemas.microsoft.com/office/word/2010/wordml" xmlns:wpg="http://schemas.microsoft.com/office/word/2010/wordprocessingGroup" xmlns:wpi="http://schemas.microsoft.com/office/word/2010/wordprocessingInk" xmlns:wne="http://schemas.microsoft.com/office/word/2006/wordml" xmlns:wps="http://schemas.microsoft.com/office/word/2010/wordprocessingShape" mc:Ignorable="w14 wp14">
   <w:p>
     <w:pPr>
       <w:pStyle w:val="Footer"/>
@@ -52529,7 +52558,7 @@
         <w:sz w:val="20"/>
       </w:rPr>
       <w:pict>
-        <v:line id="_x0000_s4114" style="position:absolute;z-index:251658240" from="0,-4.6pt" to="444pt,-4.6pt"/>
+        <v:line id="_x0000_s2066" style="position:absolute;z-index:251658240" from="0,-4.6pt" to="444pt,-4.6pt"/>
       </w:pict>
     </w:r>
     <w:r>
@@ -52567,14 +52596,27 @@
     <w:r>
       <w:tab/>
     </w:r>
-    <w:fldSimple w:instr=" PAGE   \* MERGEFORMAT ">
-      <w:r>
-        <w:rPr>
-          <w:noProof/>
-        </w:rPr>
-        <w:t>ix</w:t>
-      </w:r>
-    </w:fldSimple>
+    <w:r>
+      <w:fldChar w:fldCharType="begin"/>
+    </w:r>
+    <w:r>
+      <w:instrText xml:space="preserve"> PAGE   \* MERGEFORMAT </w:instrText>
+    </w:r>
+    <w:r>
+      <w:fldChar w:fldCharType="separate"/>
+    </w:r>
+    <w:r>
+      <w:rPr>
+        <w:noProof/>
+      </w:rPr>
+      <w:t>ix</w:t>
+    </w:r>
+    <w:r>
+      <w:rPr>
+        <w:noProof/>
+      </w:rPr>
+      <w:fldChar w:fldCharType="end"/>
+    </w:r>
     <w:r>
       <w:tab/>
     </w:r>
@@ -52599,7 +52641,7 @@
 </file>
 
 <file path=word/footer3.xml><?xml version="1.0" encoding="utf-8"?>
-<w:ftr xmlns:ve="http://schemas.openxmlformats.org/markup-compatibility/2006" xmlns:o="urn:schemas-microsoft-com:office:office" xmlns:r="http://schemas.openxmlformats.org/officeDocument/2006/relationships" xmlns:m="http://schemas.openxmlformats.org/officeDocument/2006/math" xmlns:v="urn:schemas-microsoft-com:vml" xmlns:wp="http://schemas.openxmlformats.org/drawingml/2006/wordprocessingDrawing" xmlns:w10="urn:schemas-microsoft-com:office:word" xmlns:w="http://schemas.openxmlformats.org/wordprocessingml/2006/main" xmlns:wne="http://schemas.microsoft.com/office/word/2006/wordml">
+<w:ftr xmlns:wpc="http://schemas.microsoft.com/office/word/2010/wordprocessingCanvas" xmlns:mc="http://schemas.openxmlformats.org/markup-compatibility/2006" xmlns:o="urn:schemas-microsoft-com:office:office" xmlns:r="http://schemas.openxmlformats.org/officeDocument/2006/relationships" xmlns:m="http://schemas.openxmlformats.org/officeDocument/2006/math" xmlns:v="urn:schemas-microsoft-com:vml" xmlns:wp14="http://schemas.microsoft.com/office/word/2010/wordprocessingDrawing" xmlns:wp="http://schemas.openxmlformats.org/drawingml/2006/wordprocessingDrawing" xmlns:w10="urn:schemas-microsoft-com:office:word" xmlns:w="http://schemas.openxmlformats.org/wordprocessingml/2006/main" xmlns:w14="http://schemas.microsoft.com/office/word/2010/wordml" xmlns:wpg="http://schemas.microsoft.com/office/word/2010/wordprocessingGroup" xmlns:wpi="http://schemas.microsoft.com/office/word/2010/wordprocessingInk" xmlns:wne="http://schemas.microsoft.com/office/word/2006/wordml" xmlns:wps="http://schemas.microsoft.com/office/word/2010/wordprocessingShape" mc:Ignorable="w14 wp14">
   <w:p>
     <w:pPr>
       <w:pStyle w:val="Footer"/>
@@ -52622,7 +52664,7 @@
         <w:sz w:val="20"/>
       </w:rPr>
       <w:pict>
-        <v:line id="_x0000_s4118" style="position:absolute;z-index:251659264" from="0,.05pt" to="444pt,.05pt" strokeweight="1pt"/>
+        <v:line id="_x0000_s2070" style="position:absolute;z-index:251659264" from="0,.05pt" to="444pt,.05pt" strokeweight="1pt"/>
       </w:pict>
     </w:r>
     <w:r>
@@ -52646,14 +52688,27 @@
     <w:r>
       <w:tab/>
     </w:r>
-    <w:fldSimple w:instr=" PAGE   \* MERGEFORMAT ">
-      <w:r>
-        <w:rPr>
-          <w:noProof/>
-        </w:rPr>
-        <w:t>7</w:t>
-      </w:r>
-    </w:fldSimple>
+    <w:r>
+      <w:fldChar w:fldCharType="begin"/>
+    </w:r>
+    <w:r>
+      <w:instrText xml:space="preserve"> PAGE   \* MERGEFORMAT </w:instrText>
+    </w:r>
+    <w:r>
+      <w:fldChar w:fldCharType="separate"/>
+    </w:r>
+    <w:r>
+      <w:rPr>
+        <w:noProof/>
+      </w:rPr>
+      <w:t>96</w:t>
+    </w:r>
+    <w:r>
+      <w:rPr>
+        <w:noProof/>
+      </w:rPr>
+      <w:fldChar w:fldCharType="end"/>
+    </w:r>
     <w:r>
       <w:tab/>
     </w:r>
@@ -52680,8 +52735,8 @@
 </file>
 
 <file path=word/footnotes.xml><?xml version="1.0" encoding="utf-8"?>
-<w:footnotes xmlns:ve="http://schemas.openxmlformats.org/markup-compatibility/2006" xmlns:o="urn:schemas-microsoft-com:office:office" xmlns:r="http://schemas.openxmlformats.org/officeDocument/2006/relationships" xmlns:m="http://schemas.openxmlformats.org/officeDocument/2006/math" xmlns:v="urn:schemas-microsoft-com:vml" xmlns:wp="http://schemas.openxmlformats.org/drawingml/2006/wordprocessingDrawing" xmlns:w10="urn:schemas-microsoft-com:office:word" xmlns:w="http://schemas.openxmlformats.org/wordprocessingml/2006/main" xmlns:wne="http://schemas.microsoft.com/office/word/2006/wordml">
-  <w:footnote w:type="separator" w:id="0">
+<w:footnotes xmlns:wpc="http://schemas.microsoft.com/office/word/2010/wordprocessingCanvas" xmlns:mc="http://schemas.openxmlformats.org/markup-compatibility/2006" xmlns:o="urn:schemas-microsoft-com:office:office" xmlns:r="http://schemas.openxmlformats.org/officeDocument/2006/relationships" xmlns:m="http://schemas.openxmlformats.org/officeDocument/2006/math" xmlns:v="urn:schemas-microsoft-com:vml" xmlns:wp14="http://schemas.microsoft.com/office/word/2010/wordprocessingDrawing" xmlns:wp="http://schemas.openxmlformats.org/drawingml/2006/wordprocessingDrawing" xmlns:w10="urn:schemas-microsoft-com:office:word" xmlns:w="http://schemas.openxmlformats.org/wordprocessingml/2006/main" xmlns:w14="http://schemas.microsoft.com/office/word/2010/wordml" xmlns:wpg="http://schemas.microsoft.com/office/word/2010/wordprocessingGroup" xmlns:wpi="http://schemas.microsoft.com/office/word/2010/wordprocessingInk" xmlns:wne="http://schemas.microsoft.com/office/word/2006/wordml" xmlns:wps="http://schemas.microsoft.com/office/word/2010/wordprocessingShape" mc:Ignorable="w14 wp14">
+  <w:footnote w:type="separator" w:id="-1">
     <w:p>
       <w:r>
         <w:separator/>
@@ -52689,7 +52744,7 @@
     </w:p>
     <w:p/>
   </w:footnote>
-  <w:footnote w:type="continuationSeparator" w:id="1">
+  <w:footnote w:type="continuationSeparator" w:id="0">
     <w:p>
       <w:r>
         <w:continuationSeparator/>
@@ -52701,7 +52756,7 @@
 </file>
 
 <file path=word/header1.xml><?xml version="1.0" encoding="utf-8"?>
-<w:hdr xmlns:ve="http://schemas.openxmlformats.org/markup-compatibility/2006" xmlns:o="urn:schemas-microsoft-com:office:office" xmlns:r="http://schemas.openxmlformats.org/officeDocument/2006/relationships" xmlns:m="http://schemas.openxmlformats.org/officeDocument/2006/math" xmlns:v="urn:schemas-microsoft-com:vml" xmlns:wp="http://schemas.openxmlformats.org/drawingml/2006/wordprocessingDrawing" xmlns:w10="urn:schemas-microsoft-com:office:word" xmlns:w="http://schemas.openxmlformats.org/wordprocessingml/2006/main" xmlns:wne="http://schemas.microsoft.com/office/word/2006/wordml">
+<w:hdr xmlns:wpc="http://schemas.microsoft.com/office/word/2010/wordprocessingCanvas" xmlns:mc="http://schemas.openxmlformats.org/markup-compatibility/2006" xmlns:o="urn:schemas-microsoft-com:office:office" xmlns:r="http://schemas.openxmlformats.org/officeDocument/2006/relationships" xmlns:m="http://schemas.openxmlformats.org/officeDocument/2006/math" xmlns:v="urn:schemas-microsoft-com:vml" xmlns:wp14="http://schemas.microsoft.com/office/word/2010/wordprocessingDrawing" xmlns:wp="http://schemas.openxmlformats.org/drawingml/2006/wordprocessingDrawing" xmlns:w10="urn:schemas-microsoft-com:office:word" xmlns:w="http://schemas.openxmlformats.org/wordprocessingml/2006/main" xmlns:w14="http://schemas.microsoft.com/office/word/2010/wordml" xmlns:wpg="http://schemas.microsoft.com/office/word/2010/wordprocessingGroup" xmlns:wpi="http://schemas.microsoft.com/office/word/2010/wordprocessingInk" xmlns:wne="http://schemas.microsoft.com/office/word/2006/wordml" xmlns:wps="http://schemas.microsoft.com/office/word/2010/wordprocessingShape" mc:Ignorable="w14 wp14">
   <w:p>
     <w:pPr>
       <w:pStyle w:val="Header"/>
@@ -52718,7 +52773,7 @@
 </file>
 
 <file path=word/header2.xml><?xml version="1.0" encoding="utf-8"?>
-<w:hdr xmlns:ve="http://schemas.openxmlformats.org/markup-compatibility/2006" xmlns:o="urn:schemas-microsoft-com:office:office" xmlns:r="http://schemas.openxmlformats.org/officeDocument/2006/relationships" xmlns:m="http://schemas.openxmlformats.org/officeDocument/2006/math" xmlns:v="urn:schemas-microsoft-com:vml" xmlns:wp="http://schemas.openxmlformats.org/drawingml/2006/wordprocessingDrawing" xmlns:w10="urn:schemas-microsoft-com:office:word" xmlns:w="http://schemas.openxmlformats.org/wordprocessingml/2006/main" xmlns:wne="http://schemas.microsoft.com/office/word/2006/wordml">
+<w:hdr xmlns:wpc="http://schemas.microsoft.com/office/word/2010/wordprocessingCanvas" xmlns:mc="http://schemas.openxmlformats.org/markup-compatibility/2006" xmlns:o="urn:schemas-microsoft-com:office:office" xmlns:r="http://schemas.openxmlformats.org/officeDocument/2006/relationships" xmlns:m="http://schemas.openxmlformats.org/officeDocument/2006/math" xmlns:v="urn:schemas-microsoft-com:vml" xmlns:wp14="http://schemas.microsoft.com/office/word/2010/wordprocessingDrawing" xmlns:wp="http://schemas.openxmlformats.org/drawingml/2006/wordprocessingDrawing" xmlns:w10="urn:schemas-microsoft-com:office:word" xmlns:w="http://schemas.openxmlformats.org/wordprocessingml/2006/main" xmlns:w14="http://schemas.microsoft.com/office/word/2010/wordml" xmlns:wpg="http://schemas.microsoft.com/office/word/2010/wordprocessingGroup" xmlns:wpi="http://schemas.microsoft.com/office/word/2010/wordprocessingInk" xmlns:wne="http://schemas.microsoft.com/office/word/2006/wordml" xmlns:wps="http://schemas.microsoft.com/office/word/2010/wordprocessingShape" mc:Ignorable="w14 wp14">
   <w:p>
     <w:pPr>
       <w:pStyle w:val="Header"/>
@@ -52744,7 +52799,7 @@
           <v:path arrowok="t" fillok="f" o:connecttype="none"/>
           <o:lock v:ext="edit" shapetype="t"/>
         </v:shapetype>
-        <v:shape id="_x0000_s4113" type="#_x0000_t32" style="position:absolute;left:0;text-align:left;margin-left:1.1pt;margin-top:21.75pt;width:444pt;height:0;z-index:251657216" o:connectortype="straight"/>
+        <v:shape id="_x0000_s2065" type="#_x0000_t32" style="position:absolute;left:0;text-align:left;margin-left:1.1pt;margin-top:21.75pt;width:444pt;height:0;z-index:251657216" o:connectortype="straight"/>
       </w:pict>
     </w:r>
     <w:r>
@@ -52761,7 +52816,7 @@
 </file>
 
 <file path=word/numbering.xml><?xml version="1.0" encoding="utf-8"?>
-<w:numbering xmlns:ve="http://schemas.openxmlformats.org/markup-compatibility/2006" xmlns:o="urn:schemas-microsoft-com:office:office" xmlns:r="http://schemas.openxmlformats.org/officeDocument/2006/relationships" xmlns:m="http://schemas.openxmlformats.org/officeDocument/2006/math" xmlns:v="urn:schemas-microsoft-com:vml" xmlns:wp="http://schemas.openxmlformats.org/drawingml/2006/wordprocessingDrawing" xmlns:w10="urn:schemas-microsoft-com:office:word" xmlns:w="http://schemas.openxmlformats.org/wordprocessingml/2006/main" xmlns:wne="http://schemas.microsoft.com/office/word/2006/wordml">
+<w:numbering xmlns:wpc="http://schemas.microsoft.com/office/word/2010/wordprocessingCanvas" xmlns:mc="http://schemas.openxmlformats.org/markup-compatibility/2006" xmlns:o="urn:schemas-microsoft-com:office:office" xmlns:r="http://schemas.openxmlformats.org/officeDocument/2006/relationships" xmlns:m="http://schemas.openxmlformats.org/officeDocument/2006/math" xmlns:v="urn:schemas-microsoft-com:vml" xmlns:wp14="http://schemas.microsoft.com/office/word/2010/wordprocessingDrawing" xmlns:wp="http://schemas.openxmlformats.org/drawingml/2006/wordprocessingDrawing" xmlns:w10="urn:schemas-microsoft-com:office:word" xmlns:w="http://schemas.openxmlformats.org/wordprocessingml/2006/main" xmlns:w14="http://schemas.microsoft.com/office/word/2010/wordml" xmlns:wpg="http://schemas.microsoft.com/office/word/2010/wordprocessingGroup" xmlns:wpi="http://schemas.microsoft.com/office/word/2010/wordprocessingInk" xmlns:wne="http://schemas.microsoft.com/office/word/2006/wordml" xmlns:wps="http://schemas.microsoft.com/office/word/2010/wordprocessingShape" mc:Ignorable="w14 wp14">
   <w:numPicBullet w:numPicBulletId="0">
     <w:pict>
       <v:shapetype id="_x0000_t75" coordsize="21600,21600" o:spt="75" o:preferrelative="t" path="m@4@5l@4@11@9@11@9@5xe" filled="f" stroked="f">
@@ -52783,7 +52838,7 @@
         <v:path o:extrusionok="f" gradientshapeok="t" o:connecttype="rect"/>
         <o:lock v:ext="edit" aspectratio="t"/>
       </v:shapetype>
-      <v:shape id="_x0000_i1050" type="#_x0000_t75" style="width:10.9pt;height:10.9pt" o:bullet="t">
+      <v:shape id="_x0000_i1038" type="#_x0000_t75" style="width:10.9pt;height:10.9pt" o:bullet="t">
         <v:imagedata r:id="rId1" o:title="mso9E59"/>
       </v:shape>
     </w:pict>
@@ -56317,7 +56372,7 @@
 </file>
 
 <file path=word/styles.xml><?xml version="1.0" encoding="utf-8"?>
-<w:styles xmlns:r="http://schemas.openxmlformats.org/officeDocument/2006/relationships" xmlns:w="http://schemas.openxmlformats.org/wordprocessingml/2006/main">
+<w:styles xmlns:mc="http://schemas.openxmlformats.org/markup-compatibility/2006" xmlns:r="http://schemas.openxmlformats.org/officeDocument/2006/relationships" xmlns:w="http://schemas.openxmlformats.org/wordprocessingml/2006/main" xmlns:w14="http://schemas.microsoft.com/office/word/2010/wordml" mc:Ignorable="w14">
   <w:docDefaults>
     <w:rPrDefault>
       <w:rPr>
@@ -56667,6 +56722,7 @@
   <w:style w:type="character" w:default="1" w:styleId="DefaultParagraphFont">
     <w:name w:val="Default Paragraph Font"/>
     <w:uiPriority w:val="1"/>
+    <w:semiHidden/>
     <w:unhideWhenUsed/>
   </w:style>
   <w:style w:type="table" w:default="1" w:styleId="TableNormal">
@@ -56674,7 +56730,6 @@
     <w:uiPriority w:val="99"/>
     <w:semiHidden/>
     <w:unhideWhenUsed/>
-    <w:qFormat/>
     <w:tblPr>
       <w:tblInd w:w="0" w:type="dxa"/>
       <w:tblCellMar>
@@ -57461,6 +57516,7 @@
     <w:semiHidden/>
     <w:rsid w:val="001201CF"/>
     <w:rPr>
+      <w:rFonts w:ascii="Plotter" w:eastAsia="Times New Roman" w:hAnsi="Plotter"/>
       <w:b/>
       <w:bCs/>
     </w:rPr>
@@ -57746,12 +57802,24 @@
     <w:basedOn w:val="noiDungChar"/>
     <w:link w:val="ThucVo"/>
     <w:rsid w:val="00847275"/>
+    <w:rPr>
+      <w:rFonts w:ascii="Times New Roman" w:eastAsia="Times New Roman" w:hAnsi="Times New Roman"/>
+      <w:sz w:val="26"/>
+      <w:szCs w:val="26"/>
+      <w:lang w:val="en-US" w:eastAsia="en-US"/>
+    </w:rPr>
   </w:style>
   <w:style w:type="character" w:customStyle="1" w:styleId="thuVoChamVuongChar">
     <w:name w:val="thuVoChamVuong Char"/>
     <w:basedOn w:val="noiDungChar"/>
     <w:link w:val="thuVoChamVuong"/>
     <w:rsid w:val="00847275"/>
+    <w:rPr>
+      <w:rFonts w:ascii="Times New Roman" w:eastAsia="Times New Roman" w:hAnsi="Times New Roman"/>
+      <w:sz w:val="26"/>
+      <w:szCs w:val="26"/>
+      <w:lang w:val="en-US" w:eastAsia="en-US"/>
+    </w:rPr>
   </w:style>
   <w:style w:type="paragraph" w:customStyle="1" w:styleId="body">
     <w:name w:val="body"/>
@@ -57797,8 +57865,202 @@
     <w:link w:val="DauNoiDung"/>
     <w:rsid w:val="00BA4207"/>
     <w:rPr>
+      <w:rFonts w:ascii="Times New Roman" w:eastAsia="Times New Roman" w:hAnsi="Times New Roman"/>
       <w:b/>
+      <w:sz w:val="26"/>
+      <w:szCs w:val="26"/>
+      <w:lang w:val="en-US" w:eastAsia="en-US"/>
     </w:rPr>
+  </w:style>
+</w:styles>
+</file>
+
+<file path=word/stylesWithEffects.xml><?xml version="1.0" encoding="utf-8"?>
+<w:styles xmlns:wpc="http://schemas.microsoft.com/office/word/2010/wordprocessingCanvas" xmlns:mc="http://schemas.openxmlformats.org/markup-compatibility/2006" xmlns:o="urn:schemas-microsoft-com:office:office" xmlns:r="http://schemas.openxmlformats.org/officeDocument/2006/relationships" xmlns:m="http://schemas.openxmlformats.org/officeDocument/2006/math" xmlns:v="urn:schemas-microsoft-com:vml" xmlns:wp14="http://schemas.microsoft.com/office/word/2010/wordprocessingDrawing" xmlns:wp="http://schemas.openxmlformats.org/drawingml/2006/wordprocessingDrawing" xmlns:w10="urn:schemas-microsoft-com:office:word" xmlns:w="http://schemas.openxmlformats.org/wordprocessingml/2006/main" xmlns:w14="http://schemas.microsoft.com/office/word/2010/wordml" xmlns:wpg="http://schemas.microsoft.com/office/word/2010/wordprocessingGroup" xmlns:wpi="http://schemas.microsoft.com/office/word/2010/wordprocessingInk" xmlns:wne="http://schemas.microsoft.com/office/word/2006/wordml" xmlns:wps="http://schemas.microsoft.com/office/word/2010/wordprocessingShape" mc:Ignorable="w14 wp14">
+  <w:docDefaults>
+    <w:rPrDefault>
+      <w:rPr>
+        <w:rFonts w:asciiTheme="minorHAnsi" w:eastAsiaTheme="minorEastAsia" w:hAnsiTheme="minorHAnsi" w:cstheme="minorBidi"/>
+        <w:sz w:val="22"/>
+        <w:szCs w:val="22"/>
+        <w:lang w:val="vi-VN" w:eastAsia="vi-VN" w:bidi="ar-SA"/>
+      </w:rPr>
+    </w:rPrDefault>
+    <w:pPrDefault>
+      <w:pPr>
+        <w:spacing w:after="200" w:line="276" w:lineRule="auto"/>
+      </w:pPr>
+    </w:pPrDefault>
+  </w:docDefaults>
+  <w:latentStyles w:defLockedState="0" w:defUIPriority="99" w:defSemiHidden="1" w:defUnhideWhenUsed="1" w:defQFormat="0" w:count="267">
+    <w:lsdException w:name="Normal" w:semiHidden="0" w:uiPriority="0" w:unhideWhenUsed="0" w:qFormat="1"/>
+    <w:lsdException w:name="heading 1" w:semiHidden="0" w:uiPriority="9" w:unhideWhenUsed="0" w:qFormat="1"/>
+    <w:lsdException w:name="heading 2" w:uiPriority="9" w:qFormat="1"/>
+    <w:lsdException w:name="heading 3" w:uiPriority="9" w:qFormat="1"/>
+    <w:lsdException w:name="heading 4" w:uiPriority="9" w:qFormat="1"/>
+    <w:lsdException w:name="heading 5" w:uiPriority="9" w:qFormat="1"/>
+    <w:lsdException w:name="heading 6" w:uiPriority="9" w:qFormat="1"/>
+    <w:lsdException w:name="heading 7" w:uiPriority="9" w:qFormat="1"/>
+    <w:lsdException w:name="heading 8" w:uiPriority="9" w:qFormat="1"/>
+    <w:lsdException w:name="heading 9" w:uiPriority="9" w:qFormat="1"/>
+    <w:lsdException w:name="toc 1" w:uiPriority="39"/>
+    <w:lsdException w:name="toc 2" w:uiPriority="39"/>
+    <w:lsdException w:name="toc 3" w:uiPriority="39"/>
+    <w:lsdException w:name="toc 4" w:uiPriority="39"/>
+    <w:lsdException w:name="toc 5" w:uiPriority="39"/>
+    <w:lsdException w:name="toc 6" w:uiPriority="39"/>
+    <w:lsdException w:name="toc 7" w:uiPriority="39"/>
+    <w:lsdException w:name="toc 8" w:uiPriority="39"/>
+    <w:lsdException w:name="toc 9" w:uiPriority="39"/>
+    <w:lsdException w:name="caption" w:uiPriority="35" w:qFormat="1"/>
+    <w:lsdException w:name="Title" w:semiHidden="0" w:uiPriority="10" w:unhideWhenUsed="0" w:qFormat="1"/>
+    <w:lsdException w:name="Default Paragraph Font" w:uiPriority="1"/>
+    <w:lsdException w:name="Subtitle" w:semiHidden="0" w:uiPriority="11" w:unhideWhenUsed="0" w:qFormat="1"/>
+    <w:lsdException w:name="Strong" w:semiHidden="0" w:uiPriority="22" w:unhideWhenUsed="0" w:qFormat="1"/>
+    <w:lsdException w:name="Emphasis" w:semiHidden="0" w:uiPriority="20" w:unhideWhenUsed="0" w:qFormat="1"/>
+    <w:lsdException w:name="Table Grid" w:semiHidden="0" w:uiPriority="59" w:unhideWhenUsed="0"/>
+    <w:lsdException w:name="Placeholder Text" w:unhideWhenUsed="0"/>
+    <w:lsdException w:name="No Spacing" w:semiHidden="0" w:uiPriority="1" w:unhideWhenUsed="0" w:qFormat="1"/>
+    <w:lsdException w:name="Light Shading" w:semiHidden="0" w:uiPriority="60" w:unhideWhenUsed="0"/>
+    <w:lsdException w:name="Light List" w:semiHidden="0" w:uiPriority="61" w:unhideWhenUsed="0"/>
+    <w:lsdException w:name="Light Grid" w:semiHidden="0" w:uiPriority="62" w:unhideWhenUsed="0"/>
+    <w:lsdException w:name="Medium Shading 1" w:semiHidden="0" w:uiPriority="63" w:unhideWhenUsed="0"/>
+    <w:lsdException w:name="Medium Shading 2" w:semiHidden="0" w:uiPriority="64" w:unhideWhenUsed="0"/>
+    <w:lsdException w:name="Medium List 1" w:semiHidden="0" w:uiPriority="65" w:unhideWhenUsed="0"/>
+    <w:lsdException w:name="Medium List 2" w:semiHidden="0" w:uiPriority="66" w:unhideWhenUsed="0"/>
+    <w:lsdException w:name="Medium Grid 1" w:semiHidden="0" w:uiPriority="67" w:unhideWhenUsed="0"/>
+    <w:lsdException w:name="Medium Grid 2" w:semiHidden="0" w:uiPriority="68" w:unhideWhenUsed="0"/>
+    <w:lsdException w:name="Medium Grid 3" w:semiHidden="0" w:uiPriority="69" w:unhideWhenUsed="0"/>
+    <w:lsdException w:name="Dark List" w:semiHidden="0" w:uiPriority="70" w:unhideWhenUsed="0"/>
+    <w:lsdException w:name="Colorful Shading" w:semiHidden="0" w:uiPriority="71" w:unhideWhenUsed="0"/>
+    <w:lsdException w:name="Colorful List" w:semiHidden="0" w:uiPriority="72" w:unhideWhenUsed="0"/>
+    <w:lsdException w:name="Colorful Grid" w:semiHidden="0" w:uiPriority="73" w:unhideWhenUsed="0"/>
+    <w:lsdException w:name="Light Shading Accent 1" w:semiHidden="0" w:uiPriority="60" w:unhideWhenUsed="0"/>
+    <w:lsdException w:name="Light List Accent 1" w:semiHidden="0" w:uiPriority="61" w:unhideWhenUsed="0"/>
+    <w:lsdException w:name="Light Grid Accent 1" w:semiHidden="0" w:uiPriority="62" w:unhideWhenUsed="0"/>
+    <w:lsdException w:name="Medium Shading 1 Accent 1" w:semiHidden="0" w:uiPriority="63" w:unhideWhenUsed="0"/>
+    <w:lsdException w:name="Medium Shading 2 Accent 1" w:semiHidden="0" w:uiPriority="64" w:unhideWhenUsed="0"/>
+    <w:lsdException w:name="Medium List 1 Accent 1" w:semiHidden="0" w:uiPriority="65" w:unhideWhenUsed="0"/>
+    <w:lsdException w:name="Revision" w:unhideWhenUsed="0"/>
+    <w:lsdException w:name="List Paragraph" w:semiHidden="0" w:uiPriority="34" w:unhideWhenUsed="0" w:qFormat="1"/>
+    <w:lsdException w:name="Quote" w:semiHidden="0" w:uiPriority="29" w:unhideWhenUsed="0" w:qFormat="1"/>
+    <w:lsdException w:name="Intense Quote" w:semiHidden="0" w:uiPriority="30" w:unhideWhenUsed="0" w:qFormat="1"/>
+    <w:lsdException w:name="Medium List 2 Accent 1" w:semiHidden="0" w:uiPriority="66" w:unhideWhenUsed="0"/>
+    <w:lsdException w:name="Medium Grid 1 Accent 1" w:semiHidden="0" w:uiPriority="67" w:unhideWhenUsed="0"/>
+    <w:lsdException w:name="Medium Grid 2 Accent 1" w:semiHidden="0" w:uiPriority="68" w:unhideWhenUsed="0"/>
+    <w:lsdException w:name="Medium Grid 3 Accent 1" w:semiHidden="0" w:uiPriority="69" w:unhideWhenUsed="0"/>
+    <w:lsdException w:name="Dark List Accent 1" w:semiHidden="0" w:uiPriority="70" w:unhideWhenUsed="0"/>
+    <w:lsdException w:name="Colorful Shading Accent 1" w:semiHidden="0" w:uiPriority="71" w:unhideWhenUsed="0"/>
+    <w:lsdException w:name="Colorful List Accent 1" w:semiHidden="0" w:uiPriority="72" w:unhideWhenUsed="0"/>
+    <w:lsdException w:name="Colorful Grid Accent 1" w:semiHidden="0" w:uiPriority="73" w:unhideWhenUsed="0"/>
+    <w:lsdException w:name="Light Shading Accent 2" w:semiHidden="0" w:uiPriority="60" w:unhideWhenUsed="0"/>
+    <w:lsdException w:name="Light List Accent 2" w:semiHidden="0" w:uiPriority="61" w:unhideWhenUsed="0"/>
+    <w:lsdException w:name="Light Grid Accent 2" w:semiHidden="0" w:uiPriority="62" w:unhideWhenUsed="0"/>
+    <w:lsdException w:name="Medium Shading 1 Accent 2" w:semiHidden="0" w:uiPriority="63" w:unhideWhenUsed="0"/>
+    <w:lsdException w:name="Medium Shading 2 Accent 2" w:semiHidden="0" w:uiPriority="64" w:unhideWhenUsed="0"/>
+    <w:lsdException w:name="Medium List 1 Accent 2" w:semiHidden="0" w:uiPriority="65" w:unhideWhenUsed="0"/>
+    <w:lsdException w:name="Medium List 2 Accent 2" w:semiHidden="0" w:uiPriority="66" w:unhideWhenUsed="0"/>
+    <w:lsdException w:name="Medium Grid 1 Accent 2" w:semiHidden="0" w:uiPriority="67" w:unhideWhenUsed="0"/>
+    <w:lsdException w:name="Medium Grid 2 Accent 2" w:semiHidden="0" w:uiPriority="68" w:unhideWhenUsed="0"/>
+    <w:lsdException w:name="Medium Grid 3 Accent 2" w:semiHidden="0" w:uiPriority="69" w:unhideWhenUsed="0"/>
+    <w:lsdException w:name="Dark List Accent 2" w:semiHidden="0" w:uiPriority="70" w:unhideWhenUsed="0"/>
+    <w:lsdException w:name="Colorful Shading Accent 2" w:semiHidden="0" w:uiPriority="71" w:unhideWhenUsed="0"/>
+    <w:lsdException w:name="Colorful List Accent 2" w:semiHidden="0" w:uiPriority="72" w:unhideWhenUsed="0"/>
+    <w:lsdException w:name="Colorful Grid Accent 2" w:semiHidden="0" w:uiPriority="73" w:unhideWhenUsed="0"/>
+    <w:lsdException w:name="Light Shading Accent 3" w:semiHidden="0" w:uiPriority="60" w:unhideWhenUsed="0"/>
+    <w:lsdException w:name="Light List Accent 3" w:semiHidden="0" w:uiPriority="61" w:unhideWhenUsed="0"/>
+    <w:lsdException w:name="Light Grid Accent 3" w:semiHidden="0" w:uiPriority="62" w:unhideWhenUsed="0"/>
+    <w:lsdException w:name="Medium Shading 1 Accent 3" w:semiHidden="0" w:uiPriority="63" w:unhideWhenUsed="0"/>
+    <w:lsdException w:name="Medium Shading 2 Accent 3" w:semiHidden="0" w:uiPriority="64" w:unhideWhenUsed="0"/>
+    <w:lsdException w:name="Medium List 1 Accent 3" w:semiHidden="0" w:uiPriority="65" w:unhideWhenUsed="0"/>
+    <w:lsdException w:name="Medium List 2 Accent 3" w:semiHidden="0" w:uiPriority="66" w:unhideWhenUsed="0"/>
+    <w:lsdException w:name="Medium Grid 1 Accent 3" w:semiHidden="0" w:uiPriority="67" w:unhideWhenUsed="0"/>
+    <w:lsdException w:name="Medium Grid 2 Accent 3" w:semiHidden="0" w:uiPriority="68" w:unhideWhenUsed="0"/>
+    <w:lsdException w:name="Medium Grid 3 Accent 3" w:semiHidden="0" w:uiPriority="69" w:unhideWhenUsed="0"/>
+    <w:lsdException w:name="Dark List Accent 3" w:semiHidden="0" w:uiPriority="70" w:unhideWhenUsed="0"/>
+    <w:lsdException w:name="Colorful Shading Accent 3" w:semiHidden="0" w:uiPriority="71" w:unhideWhenUsed="0"/>
+    <w:lsdException w:name="Colorful List Accent 3" w:semiHidden="0" w:uiPriority="72" w:unhideWhenUsed="0"/>
+    <w:lsdException w:name="Colorful Grid Accent 3" w:semiHidden="0" w:uiPriority="73" w:unhideWhenUsed="0"/>
+    <w:lsdException w:name="Light Shading Accent 4" w:semiHidden="0" w:uiPriority="60" w:unhideWhenUsed="0"/>
+    <w:lsdException w:name="Light List Accent 4" w:semiHidden="0" w:uiPriority="61" w:unhideWhenUsed="0"/>
+    <w:lsdException w:name="Light Grid Accent 4" w:semiHidden="0" w:uiPriority="62" w:unhideWhenUsed="0"/>
+    <w:lsdException w:name="Medium Shading 1 Accent 4" w:semiHidden="0" w:uiPriority="63" w:unhideWhenUsed="0"/>
+    <w:lsdException w:name="Medium Shading 2 Accent 4" w:semiHidden="0" w:uiPriority="64" w:unhideWhenUsed="0"/>
+    <w:lsdException w:name="Medium List 1 Accent 4" w:semiHidden="0" w:uiPriority="65" w:unhideWhenUsed="0"/>
+    <w:lsdException w:name="Medium List 2 Accent 4" w:semiHidden="0" w:uiPriority="66" w:unhideWhenUsed="0"/>
+    <w:lsdException w:name="Medium Grid 1 Accent 4" w:semiHidden="0" w:uiPriority="67" w:unhideWhenUsed="0"/>
+    <w:lsdException w:name="Medium Grid 2 Accent 4" w:semiHidden="0" w:uiPriority="68" w:unhideWhenUsed="0"/>
+    <w:lsdException w:name="Medium Grid 3 Accent 4" w:semiHidden="0" w:uiPriority="69" w:unhideWhenUsed="0"/>
+    <w:lsdException w:name="Dark List Accent 4" w:semiHidden="0" w:uiPriority="70" w:unhideWhenUsed="0"/>
+    <w:lsdException w:name="Colorful Shading Accent 4" w:semiHidden="0" w:uiPriority="71" w:unhideWhenUsed="0"/>
+    <w:lsdException w:name="Colorful List Accent 4" w:semiHidden="0" w:uiPriority="72" w:unhideWhenUsed="0"/>
+    <w:lsdException w:name="Colorful Grid Accent 4" w:semiHidden="0" w:uiPriority="73" w:unhideWhenUsed="0"/>
+    <w:lsdException w:name="Light Shading Accent 5" w:semiHidden="0" w:uiPriority="60" w:unhideWhenUsed="0"/>
+    <w:lsdException w:name="Light List Accent 5" w:semiHidden="0" w:uiPriority="61" w:unhideWhenUsed="0"/>
+    <w:lsdException w:name="Light Grid Accent 5" w:semiHidden="0" w:uiPriority="62" w:unhideWhenUsed="0"/>
+    <w:lsdException w:name="Medium Shading 1 Accent 5" w:semiHidden="0" w:uiPriority="63" w:unhideWhenUsed="0"/>
+    <w:lsdException w:name="Medium Shading 2 Accent 5" w:semiHidden="0" w:uiPriority="64" w:unhideWhenUsed="0"/>
+    <w:lsdException w:name="Medium List 1 Accent 5" w:semiHidden="0" w:uiPriority="65" w:unhideWhenUsed="0"/>
+    <w:lsdException w:name="Medium List 2 Accent 5" w:semiHidden="0" w:uiPriority="66" w:unhideWhenUsed="0"/>
+    <w:lsdException w:name="Medium Grid 1 Accent 5" w:semiHidden="0" w:uiPriority="67" w:unhideWhenUsed="0"/>
+    <w:lsdException w:name="Medium Grid 2 Accent 5" w:semiHidden="0" w:uiPriority="68" w:unhideWhenUsed="0"/>
+    <w:lsdException w:name="Medium Grid 3 Accent 5" w:semiHidden="0" w:uiPriority="69" w:unhideWhenUsed="0"/>
+    <w:lsdException w:name="Dark List Accent 5" w:semiHidden="0" w:uiPriority="70" w:unhideWhenUsed="0"/>
+    <w:lsdException w:name="Colorful Shading Accent 5" w:semiHidden="0" w:uiPriority="71" w:unhideWhenUsed="0"/>
+    <w:lsdException w:name="Colorful List Accent 5" w:semiHidden="0" w:uiPriority="72" w:unhideWhenUsed="0"/>
+    <w:lsdException w:name="Colorful Grid Accent 5" w:semiHidden="0" w:uiPriority="73" w:unhideWhenUsed="0"/>
+    <w:lsdException w:name="Light Shading Accent 6" w:semiHidden="0" w:uiPriority="60" w:unhideWhenUsed="0"/>
+    <w:lsdException w:name="Light List Accent 6" w:semiHidden="0" w:uiPriority="61" w:unhideWhenUsed="0"/>
+    <w:lsdException w:name="Light Grid Accent 6" w:semiHidden="0" w:uiPriority="62" w:unhideWhenUsed="0"/>
+    <w:lsdException w:name="Medium Shading 1 Accent 6" w:semiHidden="0" w:uiPriority="63" w:unhideWhenUsed="0"/>
+    <w:lsdException w:name="Medium Shading 2 Accent 6" w:semiHidden="0" w:uiPriority="64" w:unhideWhenUsed="0"/>
+    <w:lsdException w:name="Medium List 1 Accent 6" w:semiHidden="0" w:uiPriority="65" w:unhideWhenUsed="0"/>
+    <w:lsdException w:name="Medium List 2 Accent 6" w:semiHidden="0" w:uiPriority="66" w:unhideWhenUsed="0"/>
+    <w:lsdException w:name="Medium Grid 1 Accent 6" w:semiHidden="0" w:uiPriority="67" w:unhideWhenUsed="0"/>
+    <w:lsdException w:name="Medium Grid 2 Accent 6" w:semiHidden="0" w:uiPriority="68" w:unhideWhenUsed="0"/>
+    <w:lsdException w:name="Medium Grid 3 Accent 6" w:semiHidden="0" w:uiPriority="69" w:unhideWhenUsed="0"/>
+    <w:lsdException w:name="Dark List Accent 6" w:semiHidden="0" w:uiPriority="70" w:unhideWhenUsed="0"/>
+    <w:lsdException w:name="Colorful Shading Accent 6" w:semiHidden="0" w:uiPriority="71" w:unhideWhenUsed="0"/>
+    <w:lsdException w:name="Colorful List Accent 6" w:semiHidden="0" w:uiPriority="72" w:unhideWhenUsed="0"/>
+    <w:lsdException w:name="Colorful Grid Accent 6" w:semiHidden="0" w:uiPriority="73" w:unhideWhenUsed="0"/>
+    <w:lsdException w:name="Subtle Emphasis" w:semiHidden="0" w:uiPriority="19" w:unhideWhenUsed="0" w:qFormat="1"/>
+    <w:lsdException w:name="Intense Emphasis" w:semiHidden="0" w:uiPriority="21" w:unhideWhenUsed="0" w:qFormat="1"/>
+    <w:lsdException w:name="Subtle Reference" w:semiHidden="0" w:uiPriority="31" w:unhideWhenUsed="0" w:qFormat="1"/>
+    <w:lsdException w:name="Intense Reference" w:semiHidden="0" w:uiPriority="32" w:unhideWhenUsed="0" w:qFormat="1"/>
+    <w:lsdException w:name="Book Title" w:semiHidden="0" w:uiPriority="33" w:unhideWhenUsed="0" w:qFormat="1"/>
+    <w:lsdException w:name="Bibliography" w:uiPriority="37"/>
+    <w:lsdException w:name="TOC Heading" w:uiPriority="39" w:qFormat="1"/>
+  </w:latentStyles>
+  <w:style w:type="paragraph" w:default="1" w:styleId="Normal">
+    <w:name w:val="Normal"/>
+    <w:qFormat/>
+  </w:style>
+  <w:style w:type="character" w:default="1" w:styleId="DefaultParagraphFont">
+    <w:name w:val="Default Paragraph Font"/>
+    <w:uiPriority w:val="1"/>
+    <w:semiHidden/>
+    <w:unhideWhenUsed/>
+  </w:style>
+  <w:style w:type="table" w:default="1" w:styleId="TableNormal">
+    <w:name w:val="Normal Table"/>
+    <w:uiPriority w:val="99"/>
+    <w:semiHidden/>
+    <w:unhideWhenUsed/>
+    <w:tblPr>
+      <w:tblInd w:w="0" w:type="dxa"/>
+      <w:tblCellMar>
+        <w:top w:w="0" w:type="dxa"/>
+        <w:left w:w="108" w:type="dxa"/>
+        <w:bottom w:w="0" w:type="dxa"/>
+        <w:right w:w="108" w:type="dxa"/>
+      </w:tblCellMar>
+    </w:tblPr>
+  </w:style>
+  <w:style w:type="numbering" w:default="1" w:styleId="NoList">
+    <w:name w:val="No List"/>
+    <w:uiPriority w:val="99"/>
+    <w:semiHidden/>
+    <w:unhideWhenUsed/>
   </w:style>
 </w:styles>
 </file>
@@ -58091,7 +58353,7 @@
 </file>
 
 <file path=customXml/itemProps1.xml><?xml version="1.0" encoding="utf-8"?>
-<ds:datastoreItem xmlns:ds="http://schemas.openxmlformats.org/officeDocument/2006/customXml" ds:itemID="{272F4A29-57D2-435E-B09C-7DC54A7C8952}">
+<ds:datastoreItem xmlns:ds="http://schemas.openxmlformats.org/officeDocument/2006/customXml" ds:itemID="{C3A20541-5C1F-45CE-9E2B-68385CF04CDC}">
   <ds:schemaRefs>
     <ds:schemaRef ds:uri="http://schemas.openxmlformats.org/officeDocument/2006/bibliography"/>
   </ds:schemaRefs>

</xml_diff>

<commit_message>
Gần xong phần BPEL module. xong phần SOA và giới thiệu OpenSB.
</commit_message>
<xml_diff>
--- a/Document/Thesis/Noi dung do an.docx
+++ b/Document/Thesis/Noi dung do an.docx
@@ -9698,29 +9698,7 @@
             <w:noProof/>
             <w:sz w:val="28"/>
           </w:rPr>
-          <w:t>3.3. S</w:t>
-        </w:r>
-        <w:r>
-          <w:rPr>
-            <w:rStyle w:val="Hyperlink"/>
-            <w:rFonts w:ascii="Times New Roman" w:hAnsi="Times New Roman"/>
-            <w:b/>
-            <w:smallCaps w:val="0"/>
-            <w:noProof/>
-            <w:sz w:val="28"/>
-          </w:rPr>
-          <w:t>O</w:t>
-        </w:r>
-        <w:r>
-          <w:rPr>
-            <w:rStyle w:val="Hyperlink"/>
-            <w:rFonts w:ascii="Times New Roman" w:hAnsi="Times New Roman"/>
-            <w:b/>
-            <w:smallCaps w:val="0"/>
-            <w:noProof/>
-            <w:sz w:val="28"/>
-          </w:rPr>
-          <w:t>A</w:t>
+          <w:t>3.3. SOA</w:t>
         </w:r>
         <w:r>
           <w:rPr>
@@ -24189,7 +24167,7 @@
           <v:shape id="_x0000_i1025" type="#_x0000_t75" style="width:431.25pt;height:3in" o:ole="">
             <v:imagedata r:id="rId25" o:title=""/>
           </v:shape>
-          <o:OLEObject Type="Embed" ProgID="Photoshop.Image.11" ShapeID="_x0000_i1025" DrawAspect="Content" ObjectID="_1345538266" r:id="rId26">
+          <o:OLEObject Type="Embed" ProgID="Photoshop.Image.11" ShapeID="_x0000_i1025" DrawAspect="Content" ObjectID="_1345552519" r:id="rId26">
             <o:FieldCodes>\s</o:FieldCodes>
           </o:OLEObject>
         </w:object>
@@ -25954,7 +25932,7 @@
                 <v:shape id="_x0000_i1026" type="#_x0000_t75" style="width:67.5pt;height:12pt" o:ole="">
                   <v:imagedata r:id="rId31" o:title=""/>
                 </v:shape>
-                <o:OLEObject Type="Embed" ProgID="PBrush" ShapeID="_x0000_i1026" DrawAspect="Content" ObjectID="_1345538267" r:id="rId32"/>
+                <o:OLEObject Type="Embed" ProgID="PBrush" ShapeID="_x0000_i1026" DrawAspect="Content" ObjectID="_1345552520" r:id="rId32"/>
               </w:object>
             </w:r>
           </w:p>
@@ -26020,7 +25998,7 @@
                 <v:shape id="_x0000_i1027" type="#_x0000_t75" style="width:75pt;height:12pt" o:ole="">
                   <v:imagedata r:id="rId33" o:title=""/>
                 </v:shape>
-                <o:OLEObject Type="Embed" ProgID="PBrush" ShapeID="_x0000_i1027" DrawAspect="Content" ObjectID="_1345538268" r:id="rId34"/>
+                <o:OLEObject Type="Embed" ProgID="PBrush" ShapeID="_x0000_i1027" DrawAspect="Content" ObjectID="_1345552521" r:id="rId34"/>
               </w:object>
             </w:r>
           </w:p>
@@ -26095,7 +26073,7 @@
                 <v:shape id="_x0000_i1028" type="#_x0000_t75" style="width:57pt;height:12pt" o:ole="">
                   <v:imagedata r:id="rId35" o:title=""/>
                 </v:shape>
-                <o:OLEObject Type="Embed" ProgID="PBrush" ShapeID="_x0000_i1028" DrawAspect="Content" ObjectID="_1345538269" r:id="rId36"/>
+                <o:OLEObject Type="Embed" ProgID="PBrush" ShapeID="_x0000_i1028" DrawAspect="Content" ObjectID="_1345552522" r:id="rId36"/>
               </w:object>
             </w:r>
           </w:p>
@@ -26146,7 +26124,7 @@
                 <v:shape id="_x0000_i1029" type="#_x0000_t75" style="width:69pt;height:23.25pt" o:ole="">
                   <v:imagedata r:id="rId37" o:title=""/>
                 </v:shape>
-                <o:OLEObject Type="Embed" ProgID="PBrush" ShapeID="_x0000_i1029" DrawAspect="Content" ObjectID="_1345538270" r:id="rId38"/>
+                <o:OLEObject Type="Embed" ProgID="PBrush" ShapeID="_x0000_i1029" DrawAspect="Content" ObjectID="_1345552523" r:id="rId38"/>
               </w:object>
             </w:r>
           </w:p>
@@ -26207,7 +26185,7 @@
                 <v:shape id="_x0000_i1030" type="#_x0000_t75" style="width:83.25pt;height:15pt" o:ole="">
                   <v:imagedata r:id="rId39" o:title=""/>
                 </v:shape>
-                <o:OLEObject Type="Embed" ProgID="PBrush" ShapeID="_x0000_i1030" DrawAspect="Content" ObjectID="_1345538271" r:id="rId40"/>
+                <o:OLEObject Type="Embed" ProgID="PBrush" ShapeID="_x0000_i1030" DrawAspect="Content" ObjectID="_1345552524" r:id="rId40"/>
               </w:object>
             </w:r>
           </w:p>
@@ -26258,7 +26236,7 @@
                 <v:shape id="_x0000_i1031" type="#_x0000_t75" style="width:67.5pt;height:15.75pt" o:ole="">
                   <v:imagedata r:id="rId41" o:title=""/>
                 </v:shape>
-                <o:OLEObject Type="Embed" ProgID="PBrush" ShapeID="_x0000_i1031" DrawAspect="Content" ObjectID="_1345538272" r:id="rId42"/>
+                <o:OLEObject Type="Embed" ProgID="PBrush" ShapeID="_x0000_i1031" DrawAspect="Content" ObjectID="_1345552525" r:id="rId42"/>
               </w:object>
             </w:r>
           </w:p>
@@ -26309,7 +26287,7 @@
                 <v:shape id="_x0000_i1032" type="#_x0000_t75" style="width:76.5pt;height:13.5pt" o:ole="">
                   <v:imagedata r:id="rId43" o:title=""/>
                 </v:shape>
-                <o:OLEObject Type="Embed" ProgID="PBrush" ShapeID="_x0000_i1032" DrawAspect="Content" ObjectID="_1345538273" r:id="rId44"/>
+                <o:OLEObject Type="Embed" ProgID="PBrush" ShapeID="_x0000_i1032" DrawAspect="Content" ObjectID="_1345552526" r:id="rId44"/>
               </w:object>
             </w:r>
           </w:p>
@@ -26438,7 +26416,7 @@
                 <v:shape id="_x0000_i1033" type="#_x0000_t75" style="width:53.25pt;height:12pt" o:ole="">
                   <v:imagedata r:id="rId45" o:title=""/>
                 </v:shape>
-                <o:OLEObject Type="Embed" ProgID="PBrush" ShapeID="_x0000_i1033" DrawAspect="Content" ObjectID="_1345538274" r:id="rId46"/>
+                <o:OLEObject Type="Embed" ProgID="PBrush" ShapeID="_x0000_i1033" DrawAspect="Content" ObjectID="_1345552527" r:id="rId46"/>
               </w:object>
             </w:r>
           </w:p>
@@ -26495,7 +26473,7 @@
                 <v:shape id="_x0000_i1034" type="#_x0000_t75" style="width:58.5pt;height:14.25pt" o:ole="">
                   <v:imagedata r:id="rId47" o:title=""/>
                 </v:shape>
-                <o:OLEObject Type="Embed" ProgID="PBrush" ShapeID="_x0000_i1034" DrawAspect="Content" ObjectID="_1345538275" r:id="rId48"/>
+                <o:OLEObject Type="Embed" ProgID="PBrush" ShapeID="_x0000_i1034" DrawAspect="Content" ObjectID="_1345552528" r:id="rId48"/>
               </w:object>
             </w:r>
           </w:p>
@@ -26616,7 +26594,7 @@
                 <v:shape id="_x0000_i1035" type="#_x0000_t75" style="width:87pt;height:43.5pt" o:ole="">
                   <v:imagedata r:id="rId49" o:title=""/>
                 </v:shape>
-                <o:OLEObject Type="Embed" ProgID="PBrush" ShapeID="_x0000_i1035" DrawAspect="Content" ObjectID="_1345538276" r:id="rId50"/>
+                <o:OLEObject Type="Embed" ProgID="PBrush" ShapeID="_x0000_i1035" DrawAspect="Content" ObjectID="_1345552529" r:id="rId50"/>
               </w:object>
             </w:r>
           </w:p>
@@ -26662,7 +26640,7 @@
                 <v:shape id="_x0000_i1036" type="#_x0000_t75" style="width:13.5pt;height:11.25pt" o:ole="">
                   <v:imagedata r:id="rId51" o:title=""/>
                 </v:shape>
-                <o:OLEObject Type="Embed" ProgID="PBrush" ShapeID="_x0000_i1036" DrawAspect="Content" ObjectID="_1345538277" r:id="rId52"/>
+                <o:OLEObject Type="Embed" ProgID="PBrush" ShapeID="_x0000_i1036" DrawAspect="Content" ObjectID="_1345552530" r:id="rId52"/>
               </w:object>
             </w:r>
           </w:p>
@@ -26713,7 +26691,7 @@
                 <v:shape id="_x0000_i1037" type="#_x0000_t75" style="width:55.5pt;height:20.25pt" o:ole="">
                   <v:imagedata r:id="rId53" o:title=""/>
                 </v:shape>
-                <o:OLEObject Type="Embed" ProgID="PBrush" ShapeID="_x0000_i1037" DrawAspect="Content" ObjectID="_1345538278" r:id="rId54"/>
+                <o:OLEObject Type="Embed" ProgID="PBrush" ShapeID="_x0000_i1037" DrawAspect="Content" ObjectID="_1345552531" r:id="rId54"/>
               </w:object>
             </w:r>
           </w:p>
@@ -47708,13 +47686,7 @@
         <w:pStyle w:val="noiDung"/>
       </w:pPr>
       <w:r>
-        <w:t>SOA là cách tiếp cận để xây dựng hệ thống CNTT cho phép DN tận dụng những gì đang có và dễ dàng thay đổi theo yêu cầu để hỗ trợ DN. Có thể hiểu, khi xây dựng hệ thống ứng dụng, quy trình của DN được mô hình</w:t>
-      </w:r>
-      <w:r>
-        <w:t xml:space="preserve"> hóa và từng thành phần trong quy trình được xem như một nguồn cung cấp cho ứng dụng khác hoặc ngược lại. Kiến trúc SOA không tạo ra một hệ thống thông tin phân cấp mà là trực tiếp, xuyên suốt, có thể thay đổi quy trình xử lý và tăng khả năng khai thác thô</w:t>
-      </w:r>
-      <w:r>
-        <w:t>ng tin toàn diện hơn.  </w:t>
+        <w:t>SOA là cách tiếp cận để xây dựng hệ thống CNTT cho phép DN tận dụng những gì đang có và dễ dàng thay đổi theo yêu cầu để hỗ trợ DN. Có thể hiểu, khi xây dựng hệ thống ứng dụng, quy trình của DN được mô hình hóa và từng thành phần trong quy trình được xem như một nguồn cung cấp cho ứng dụng khác hoặc ngược lại. Kiến trúc SOA không tạo ra một hệ thống thông tin phân cấp mà là trực tiếp, xuyên suốt, có thể thay đổi quy trình xử lý và tăng khả năng khai thác thông tin toàn diện hơn.  </w:t>
       </w:r>
     </w:p>
     <w:p>
@@ -47722,10 +47694,7 @@
         <w:pStyle w:val="noiDung"/>
       </w:pPr>
       <w:r>
-        <w:t>Do dựa vào quy trình và xem những chức năng là 1 khối nên nhu cầu phát sinh như cấu trúc lại DN, cung cấp dịch vụ mới có thể được tái tạo lại từ hệ thống dễ dàng. Hơn nữa, dựa trên ngôn ngữ XML (dùng để truyền tải dữ liệu) nên nhữn</w:t>
-      </w:r>
-      <w:r>
-        <w:t xml:space="preserve">g dịch vụ trong kiến trúc SOA không phụ thuộc vào nền tảng và có thể sử dụng lại cho những nhu cầu mới phát sinh. </w:t>
+        <w:t xml:space="preserve">Do dựa vào quy trình và xem những chức năng là 1 khối nên nhu cầu phát sinh như cấu trúc lại DN, cung cấp dịch vụ mới có thể được tái tạo lại từ hệ thống dễ dàng. Hơn nữa, dựa trên ngôn ngữ XML (dùng để truyền tải dữ liệu) nên những dịch vụ trong kiến trúc SOA không phụ thuộc vào nền tảng và có thể sử dụng lại cho những nhu cầu mới phát sinh. </w:t>
       </w:r>
     </w:p>
     <w:p>
@@ -47734,10 +47703,7 @@
       </w:pPr>
       <w:r>
         <w:lastRenderedPageBreak/>
-        <w:t>Mặc dù SOA đem lại cho DN nhiều lợi ích, lợi thế cạnh tranh từ hệ thống thông tin nhưng cũng đòi hỏi DN phải có chiến lược đầu tư, phương ph</w:t>
-      </w:r>
-      <w:r>
-        <w:t xml:space="preserve">áp và công cụ để hỗ trợ xây dựng kiến trúc. </w:t>
+        <w:t xml:space="preserve">Mặc dù SOA đem lại cho DN nhiều lợi ích, lợi thế cạnh tranh từ hệ thống thông tin nhưng cũng đòi hỏi DN phải có chiến lược đầu tư, phương pháp và công cụ để hỗ trợ xây dựng kiến trúc. </w:t>
       </w:r>
     </w:p>
     <w:p>
@@ -47773,14 +47739,21 @@
     <w:p>
       <w:pPr>
         <w:pStyle w:val="ThucVo"/>
+        <w:rPr>
+          <w:lang w:val="vi-VN"/>
+        </w:rPr>
       </w:pPr>
       <w:r>
         <w:rPr>
           <w:b/>
+          <w:lang w:val="vi-VN"/>
         </w:rPr>
         <w:t>1994</w:t>
       </w:r>
       <w:r>
+        <w:rPr>
+          <w:lang w:val="vi-VN"/>
+        </w:rPr>
         <w:t>- Alexander Pasik: đưa ra thuật ngữ SOA để nhấn mạnh cụm từ “server orientation” trong quan niệm Client/Servier.</w:t>
       </w:r>
     </w:p>
@@ -47795,10 +47768,7 @@
         <w:t>1996</w:t>
       </w:r>
       <w:r>
-        <w:t>- Gartner analysts, Roy W. Schulte: Web Services không phải là SOA và ngược</w:t>
-      </w:r>
-      <w:r>
-        <w:t xml:space="preserve"> lại</w:t>
+        <w:t>- Gartner analysts, Roy W. Schulte: Web Services không phải là SOA và ngược lại</w:t>
       </w:r>
     </w:p>
     <w:p>
@@ -47812,13 +47782,7 @@
         <w:t>2000</w:t>
       </w:r>
       <w:r>
-        <w:t xml:space="preserve">- Các dịch vụ web của </w:t>
-      </w:r>
-      <w:r>
-        <w:t>Microsoft</w:t>
-      </w:r>
-      <w:r>
-        <w:t xml:space="preserve"> làm cho SOA trở thành xu thế chủ đạo. </w:t>
+        <w:t xml:space="preserve">- Các dịch vụ web của Microsoft làm cho SOA trở thành xu thế chủ đạo. </w:t>
       </w:r>
     </w:p>
     <w:p>
@@ -47868,32 +47832,41 @@
     <w:p>
       <w:pPr>
         <w:pStyle w:val="noiDung"/>
-      </w:pPr>
-      <w:r>
-        <w:t xml:space="preserve">Trong thực tế CNTT thì trong toàn bộ hệ thống các ứng dụng, phần mềm hệ thống, cơ sở hạ tầng… thường không đồng nhất. Một số ứng dụng được sử dụng để chạy các quy trình kinh doanh hiện tại do đó bắt đầu xây dựng một cơ sở hạ tầng mới không phải là một lựa </w:t>
-      </w:r>
-      <w:r>
-        <w:t>chọn.</w:t>
+        <w:rPr>
+          <w:lang w:val="vi-VN"/>
+        </w:rPr>
+      </w:pPr>
+      <w:r>
+        <w:rPr>
+          <w:lang w:val="vi-VN"/>
+        </w:rPr>
+        <w:t>Trong thực tế CNTT thì trong toàn bộ hệ thống các ứng dụng, phần mềm hệ thống, cơ sở hạ tầng… thường không đồng nhất. Một số ứng dụng được sử dụng để chạy các quy trình kinh doanh hiện tại do đó bắt đầu xây dựng một cơ sở hạ tầng mới không phải là một lựa chọn.</w:t>
       </w:r>
     </w:p>
     <w:p>
       <w:pPr>
         <w:pStyle w:val="noiDung"/>
-      </w:pPr>
-      <w:r>
+        <w:rPr>
+          <w:lang w:val="vi-VN"/>
+        </w:rPr>
+      </w:pPr>
+      <w:r>
+        <w:rPr>
+          <w:lang w:val="vi-VN"/>
+        </w:rPr>
         <w:t>Các doanh nghiệp cần nhanh chống đáp ứng với sự th</w:t>
       </w:r>
       <w:r>
+        <w:rPr>
+          <w:lang w:val="vi-VN"/>
+        </w:rPr>
         <w:t>ay đổi kinh doanh thật nhanh nhẹ</w:t>
       </w:r>
       <w:r>
-        <w:t xml:space="preserve">n. Đầu tư tận dụng các ứng dụng và cơ sở hạ tầng hiện có để giải quyết nhu cầu kinh doanh mới hơn là sự lựa chọn khôn ngoan. SOA cho phép doanh nghiệp có thể thêm các </w:t>
-      </w:r>
-      <w:r>
-        <w:t>ứng dụng mới hoặc nâng cấp các ứng dụng hiện tại để đáp ứng các nhu cầu nghiệp vụ mới, cung cấp tùy biến cho các lựa chọn khác nhau giúp bảo vệ cơ sở hạ tầng hiện có, tiết kiệm kinh phí cho doanh nghiệp.</w:t>
-      </w:r>
-      <w:r>
-        <w:t xml:space="preserve"> </w:t>
+        <w:rPr>
+          <w:lang w:val="vi-VN"/>
+        </w:rPr>
+        <w:t xml:space="preserve">n. Đầu tư tận dụng các ứng dụng và cơ sở hạ tầng hiện có để giải quyết nhu cầu kinh doanh mới hơn là sự lựa chọn khôn ngoan. SOA cho phép doanh nghiệp có thể thêm các ứng dụng mới hoặc nâng cấp các ứng dụng hiện tại để đáp ứng các nhu cầu nghiệp vụ mới, cung cấp tùy biến cho các lựa chọn khác nhau giúp bảo vệ cơ sở hạ tầng hiện có, tiết kiệm kinh phí cho doanh nghiệp. </w:t>
       </w:r>
     </w:p>
     <w:p>
@@ -47973,13 +47946,7 @@
         <w:rPr>
           <w:lang w:val="vi-VN"/>
         </w:rPr>
-        <w:t xml:space="preserve">Khai thác </w:t>
-      </w:r>
-      <w:r>
-        <w:rPr>
-          <w:lang w:val="vi-VN"/>
-        </w:rPr>
-        <w:t>thông tin tổng thể</w:t>
+        <w:t>Khai thác thông tin tổng thể</w:t>
       </w:r>
       <w:r>
         <w:t>.</w:t>
@@ -48066,13 +48033,7 @@
         <w:rPr>
           <w:lang w:val="vi-VN"/>
         </w:rPr>
-        <w:t xml:space="preserve">Một Service-Oriented </w:t>
-      </w:r>
-      <w:r>
-        <w:rPr>
-          <w:lang w:val="vi-VN"/>
-        </w:rPr>
-        <w:t>Architecture là một phương pháp để chia sẻ các function của một ứng dụng một cách rộng rải và mềm dẻo.</w:t>
+        <w:t>Một Service-Oriented Architecture là một phương pháp để chia sẻ các function của một ứng dụng một cách rộng rải và mềm dẻo.</w:t>
       </w:r>
     </w:p>
     <w:p>
@@ -48285,19 +48246,7 @@
         <w:rPr>
           <w:lang w:val="vi-VN"/>
         </w:rPr>
-        <w:t xml:space="preserve">Dịch vụ là yếu tố then chốt trong SOA. Có thể hiểu dịch vụ như là hàm chức năng (mô-đun phần mềm) thực hiện </w:t>
-      </w:r>
-      <w:r>
-        <w:rPr>
-          <w:lang w:val="vi-VN"/>
-        </w:rPr>
-        <w:t>qui trình nghiệp vụ nào đó. Một cách cơ bản, SOA là tập hợp các dịch vụ kết nối 'mềm dẻo' với nhau (nghĩa là một ứng dụng có thể 'nói chuyện' với một ứng dụng khác mà không cần biết các chi tiết kỹ thuật bên trong), có giao tiếp (dùng để gọi hàm dịch vụ) đ</w:t>
-      </w:r>
-      <w:r>
-        <w:rPr>
-          <w:lang w:val="vi-VN"/>
-        </w:rPr>
-        <w:t xml:space="preserve">ược định nghĩa rõ ràng và độc lập với nền tảng hệ thống, và có thể tái sử dụng. SOA là cấp độ cao hơn của phát triển ứng dụng, chú trọng đến qui trình nghiệp vụ và dùng giao tiếp chuẩn để giúp che đi sự phức tạp kỹ thuật bên dưới. </w:t>
+        <w:t xml:space="preserve">Dịch vụ là yếu tố then chốt trong SOA. Có thể hiểu dịch vụ như là hàm chức năng (mô-đun phần mềm) thực hiện qui trình nghiệp vụ nào đó. Một cách cơ bản, SOA là tập hợp các dịch vụ kết nối 'mềm dẻo' với nhau (nghĩa là một ứng dụng có thể 'nói chuyện' với một ứng dụng khác mà không cần biết các chi tiết kỹ thuật bên trong), có giao tiếp (dùng để gọi hàm dịch vụ) được định nghĩa rõ ràng và độc lập với nền tảng hệ thống, và có thể tái sử dụng. SOA là cấp độ cao hơn của phát triển ứng dụng, chú trọng đến qui trình nghiệp vụ và dùng giao tiếp chuẩn để giúp che đi sự phức tạp kỹ thuật bên dưới. </w:t>
       </w:r>
     </w:p>
     <w:p>
@@ -48354,18 +48303,15 @@
         <w:rPr>
           <w:lang w:val="vi-VN"/>
         </w:rPr>
-        <w:t xml:space="preserve">Các dịch vụ có thể xử lý riêng biệt từng phần của một công việc chẳng hạn như sửa hoặc xử </w:t>
-      </w:r>
-      <w:r>
+        <w:t>Các dịch vụ có thể xử lý riêng biệt từng phần của một công việc chẳng hạn như sửa hoặc xử lý một transaction.</w:t>
+      </w:r>
+    </w:p>
+    <w:p>
+      <w:pPr>
+        <w:pStyle w:val="noiDung"/>
         <w:rPr>
           <w:lang w:val="vi-VN"/>
         </w:rPr>
-        <w:t>lý một transaction.</w:t>
-      </w:r>
-    </w:p>
-    <w:p>
-      <w:pPr>
-        <w:pStyle w:val="noiDung"/>
       </w:pPr>
       <w:r>
         <w:rPr>
@@ -48390,45 +48336,35 @@
           <w:b/>
           <w:sz w:val="30"/>
           <w:szCs w:val="30"/>
-        </w:rPr>
-      </w:pPr>
-      <w:r>
-        <w:rPr>
-          <w:rFonts w:ascii="Times New Roman" w:hAnsi="Times New Roman"/>
-          <w:b/>
-          <w:sz w:val="30"/>
-          <w:szCs w:val="30"/>
-        </w:rPr>
-        <w:t>SOA tách riêng thực hiện thực dịch vụ với giao tiếp gọi dịch vụ.</w:t>
-      </w:r>
-    </w:p>
-    <w:p>
-      <w:pPr>
-        <w:pStyle w:val="noiDung"/>
-        <w:rPr>
+          <w:lang w:val="vi-VN"/>
+        </w:rPr>
+      </w:pPr>
+      <w:r>
+        <w:rPr>
+          <w:rFonts w:ascii="Times New Roman" w:hAnsi="Times New Roman"/>
           <w:b/>
           <w:sz w:val="30"/>
           <w:szCs w:val="30"/>
           <w:lang w:val="vi-VN"/>
         </w:rPr>
-      </w:pPr>
-      <w:r>
-        <w:rPr>
+        <w:t>SOA tách riêng thực hiện thực dịch vụ với giao tiếp gọi dịch vụ.</w:t>
+      </w:r>
+    </w:p>
+    <w:p>
+      <w:pPr>
+        <w:pStyle w:val="noiDung"/>
+        <w:rPr>
+          <w:b/>
+          <w:sz w:val="30"/>
+          <w:szCs w:val="30"/>
           <w:lang w:val="vi-VN"/>
         </w:rPr>
-        <w:t>Thiết kế SOA tách riêng phần thực hiện dịch vụ (phần mềm) với giao tiếp gọi dịch vụ. Điều này tạo n</w:t>
-      </w:r>
+      </w:pPr>
       <w:r>
         <w:rPr>
           <w:lang w:val="vi-VN"/>
         </w:rPr>
-        <w:t>ên một giao tiếp nhất quán cho ứng dụng khách (client) sử dụng dịch vụ bất chấp công nghệ thực hiện dịch vụ. Thay vì xây dựng các ứng dụng đơn lẻ và đồ sộ, nhà phát triển sẽ xây dựng các dịch vụ tinh gọn có thể triển khai và tái sử dụng trong toàn bộ quy t</w:t>
-      </w:r>
-      <w:r>
-        <w:rPr>
-          <w:lang w:val="vi-VN"/>
-        </w:rPr>
-        <w:t xml:space="preserve">rình nghiệp vụ. Điều này cho phép tái sử dụng phần </w:t>
+        <w:t xml:space="preserve">Thiết kế SOA tách riêng phần thực hiện dịch vụ (phần mềm) với giao tiếp gọi dịch vụ. Điều này tạo nên một giao tiếp nhất quán cho ứng dụng khách (client) sử dụng dịch vụ bất chấp công nghệ thực hiện dịch vụ. Thay vì xây dựng các ứng dụng đơn lẻ và đồ sộ, nhà phát triển sẽ xây dựng các dịch vụ tinh gọn có thể triển khai và tái sử dụng trong toàn bộ quy trình nghiệp vụ. Điều này cho phép tái sử dụng phần </w:t>
       </w:r>
       <w:r>
         <w:rPr>
@@ -48478,13 +48414,7 @@
         <w:rPr>
           <w:lang w:val="vi-VN"/>
         </w:rPr>
-        <w:t xml:space="preserve">Ưu điểm quan trọng nhất của SOA là khả năng kết nối </w:t>
-      </w:r>
-      <w:r>
-        <w:rPr>
-          <w:lang w:val="vi-VN"/>
-        </w:rPr>
-        <w:t xml:space="preserve">'mềm dẻo' (nhờ sự chuẩn hóa giao tiếp) và tái sử dụng. Các dịch vụ có thể được sử dụng với trình client chạy trên nền tảng bất kỳ và được viết với ngôn ngữ bất kỳ. (Ví dụ, ứng dụng Java có thể liên kết với dịch vụ web .NET và ngược lại). </w:t>
+        <w:t xml:space="preserve">Ưu điểm quan trọng nhất của SOA là khả năng kết nối 'mềm dẻo' (nhờ sự chuẩn hóa giao tiếp) và tái sử dụng. Các dịch vụ có thể được sử dụng với trình client chạy trên nền tảng bất kỳ và được viết với ngôn ngữ bất kỳ. (Ví dụ, ứng dụng Java có thể liên kết với dịch vụ web .NET và ngược lại). </w:t>
       </w:r>
     </w:p>
     <w:p>
@@ -48883,6 +48813,9 @@
       <w:r>
         <w:t>ESB chính là công cụ giúp ta hiện thực kiến trúc SOA.</w:t>
       </w:r>
+      <w:r>
+        <w:t xml:space="preserve"> </w:t>
+      </w:r>
     </w:p>
     <w:p>
       <w:pPr>
@@ -48917,20 +48850,121 @@
     <w:p>
       <w:pPr>
         <w:pStyle w:val="noiDung"/>
-      </w:pPr>
-      <w:r>
-        <w:t>Open</w:t>
-      </w:r>
-      <w:r>
-        <w:t>ESB là một dự án mả nguồn mở với mục đích xây dựng một Enterprise Service Bus chuẩn quốc tế.</w:t>
+        <w:rPr>
+          <w:i/>
+          <w:lang w:val="fr-FR"/>
+        </w:rPr>
+      </w:pPr>
+      <w:r>
+        <w:t>OpenESB là một dự án m</w:t>
+      </w:r>
+      <w:r>
+        <w:t>ã</w:t>
+      </w:r>
+      <w:r>
+        <w:t xml:space="preserve"> nguồn mở với mục đích xây dựng một Enterprise Service Bus chuẩn quốc tế.</w:t>
+      </w:r>
+      <w:r>
+        <w:t xml:space="preserve"> </w:t>
+      </w:r>
+      <w:r>
+        <w:rPr>
+          <w:lang w:val="fr-FR"/>
+        </w:rPr>
+        <w:t xml:space="preserve">Có địa chỉ website là: </w:t>
+      </w:r>
+      <w:r>
+        <w:rPr>
+          <w:i/>
+          <w:lang w:val="fr-FR"/>
+        </w:rPr>
+        <w:t>https://open-esb.dev.java.net</w:t>
       </w:r>
     </w:p>
     <w:p>
       <w:pPr>
         <w:pStyle w:val="noiDung"/>
-      </w:pPr>
-      <w:r>
-        <w:t>Một ESB cung cấp sự linh hoạt và dễ mở rộng cho việc xây dựng ứng dụng SOA và các giải pháp tích hợp ứng dụng.</w:t>
+        <w:rPr>
+          <w:lang w:val="fr-FR"/>
+        </w:rPr>
+      </w:pPr>
+      <w:r>
+        <w:rPr>
+          <w:lang w:val="fr-FR"/>
+        </w:rPr>
+        <w:t xml:space="preserve">Một ESB - </w:t>
+      </w:r>
+      <w:r>
+        <w:rPr>
+          <w:lang w:val="fr-FR"/>
+        </w:rPr>
+        <w:t xml:space="preserve">Enterprise Service Bus </w:t>
+      </w:r>
+      <w:r>
+        <w:rPr>
+          <w:lang w:val="fr-FR"/>
+        </w:rPr>
+        <w:t>cung cấp sự linh hoạt và dễ mở rộng cho việc xây dựng ứng dụng SOA và các giải pháp tích hợp ứng dụng.</w:t>
+      </w:r>
+      <w:r>
+        <w:rPr>
+          <w:lang w:val="fr-FR"/>
+        </w:rPr>
+        <w:t xml:space="preserve"> Khi “ </w:t>
+      </w:r>
+      <w:r>
+        <w:rPr>
+          <w:lang w:val="fr-FR"/>
+        </w:rPr>
+        <w:t>ESB</w:t>
+      </w:r>
+      <w:r>
+        <w:rPr>
+          <w:lang w:val="fr-FR"/>
+        </w:rPr>
+        <w:t xml:space="preserve"> được đặt vào hệ thống CNTT của </w:t>
+      </w:r>
+      <w:r>
+        <w:rPr>
+          <w:lang w:val="fr-FR"/>
+        </w:rPr>
+        <w:t>doanh</w:t>
+      </w:r>
+      <w:r>
+        <w:rPr>
+          <w:lang w:val="fr-FR"/>
+        </w:rPr>
+        <w:t xml:space="preserve"> nghiệp</w:t>
+      </w:r>
+      <w:r>
+        <w:rPr>
+          <w:lang w:val="fr-FR"/>
+        </w:rPr>
+        <w:t xml:space="preserve">, có thể xem như </w:t>
+      </w:r>
+      <w:r>
+        <w:rPr>
+          <w:lang w:val="fr-FR"/>
+        </w:rPr>
+        <w:t>doa</w:t>
+      </w:r>
+      <w:r>
+        <w:rPr>
+          <w:lang w:val="fr-FR"/>
+        </w:rPr>
+        <w:t>nh nghiệp đó</w:t>
+      </w:r>
+      <w:r>
+        <w:rPr>
+          <w:lang w:val="fr-FR"/>
+        </w:rPr>
+        <w:t xml:space="preserve"> đó đang ứng dụng SOA</w:t>
+      </w:r>
+      <w:r>
+        <w:rPr>
+          <w:lang w:val="fr-FR"/>
+        </w:rPr>
+        <w:t>.</w:t>
       </w:r>
     </w:p>
     <w:p>
@@ -48944,16 +48978,16 @@
         <w:t>sử dụng</w:t>
       </w:r>
       <w:r>
-        <w:t xml:space="preserve"> Netbeans IDE và Glassfish</w:t>
-      </w:r>
-      <w:r>
-        <w:t xml:space="preserve"> Application Server.</w:t>
+        <w:t xml:space="preserve"> Netbeans IDE và Glassfish Application Server.</w:t>
       </w:r>
       <w:r>
         <w:t xml:space="preserve"> Tích hợp chúng thầy một bộ công cụ gọi là </w:t>
       </w:r>
       <w:r>
         <w:t>GlassFish ESB</w:t>
+      </w:r>
+      <w:r>
+        <w:t>.</w:t>
       </w:r>
     </w:p>
     <w:p>
@@ -48999,6 +49033,7 @@
         <w:pStyle w:val="noiDung"/>
       </w:pPr>
       <w:r>
+        <w:lastRenderedPageBreak/>
         <w:t>Chỉ cần tải GlassFish ESB là bạn có mọi thứ để phát triển, cài đặt và chạy các ứng dụng tích hợp được hổ trợ bằng giao diện đồ họa.</w:t>
       </w:r>
     </w:p>
@@ -49007,14 +49042,7 @@
         <w:pStyle w:val="noiDung"/>
       </w:pPr>
       <w:r>
-        <w:lastRenderedPageBreak/>
-        <w:t xml:space="preserve">Nó </w:t>
-      </w:r>
-      <w:r>
-        <w:t>đã được thử nghiệm để đáp ứng các tiêu chí phát hành nghiêm ngặt liên quan đến hiệu suất và chất lượng.</w:t>
-      </w:r>
-      <w:r>
-        <w:t xml:space="preserve"> </w:t>
+        <w:t xml:space="preserve">Nó đã được thử nghiệm để đáp ứng các tiêu chí phát hành nghiêm ngặt liên quan đến hiệu suất và chất lượng. </w:t>
       </w:r>
     </w:p>
     <w:p>
@@ -49061,10 +49089,7 @@
         <w:pStyle w:val="noiDung"/>
       </w:pPr>
       <w:r>
-        <w:t>Mục đích của OpenESB là nhằm giúp cho việc hội nhập và phát triển SOA hiệu quả hơn bằng cách cung cấp các thành phần hổ trợ “out of the box”. Ví dụ nh</w:t>
-      </w:r>
-      <w:r>
-        <w:t>ư việc quét một thư mục, với sự hổ trợ của OpenESB bạn không cần phải code một đoạn code nào.</w:t>
+        <w:t>Mục đích của OpenESB là nhằm giúp cho việc hội nhập và phát triển SOA hiệu quả hơn bằng cách cung cấp các thành phần hổ trợ “out of the box”. Ví dụ như việc quét một thư mục, với sự hổ trợ của OpenESB bạn không cần phải code một đoạn code nào.</w:t>
       </w:r>
     </w:p>
     <w:p>
@@ -49072,10 +49097,7 @@
         <w:pStyle w:val="noiDung"/>
       </w:pPr>
       <w:r>
-        <w:t>BPEL SE là một thành phần “out of the box”. Với thành phần này, business logic được thể hiện trong WS-BPEL, một ngôn ngữ rất ý nghĩa giúp các logic phức tạp được</w:t>
-      </w:r>
-      <w:r>
-        <w:t xml:space="preserve"> đơn giản hóa bởi vài dòng code hoặc một hình họa.</w:t>
+        <w:t>BPEL SE là một thành phần “out of the box”. Với thành phần này, business logic được thể hiện trong WS-BPEL, một ngôn ngữ rất ý nghĩa giúp các logic phức tạp được đơn giản hóa bởi vài dòng code hoặc một hình họa.</w:t>
       </w:r>
     </w:p>
     <w:p>
@@ -49091,13 +49113,7 @@
         <w:pStyle w:val="noiDung"/>
       </w:pPr>
       <w:r>
-        <w:t xml:space="preserve">Xuyên suốt OpenESB, việc cấu hình thì được ưa thích hơn coding và kết quả là phát triển ứng dụng </w:t>
-      </w:r>
-      <w:r>
-        <w:t>nhanh hơn và code ít hơn.</w:t>
-      </w:r>
-      <w:r>
-        <w:t xml:space="preserve"> </w:t>
+        <w:t xml:space="preserve">Xuyên suốt OpenESB, việc cấu hình thì được ưa thích hơn coding và kết quả là phát triển ứng dụng nhanh hơn và code ít hơn. </w:t>
       </w:r>
     </w:p>
     <w:p>
@@ -49118,7 +49134,6 @@
           <w:szCs w:val="30"/>
         </w:rPr>
       </w:pPr>
-      <w:bookmarkStart w:id="579" w:name="_Toc270494981"/>
       <w:r>
         <w:rPr>
           <w:rFonts w:ascii="Times New Roman" w:hAnsi="Times New Roman"/>
@@ -49126,9 +49141,561 @@
           <w:sz w:val="30"/>
           <w:szCs w:val="30"/>
         </w:rPr>
+        <w:t>Các thành phần “out of the box” mà OpenESB hổ trợ.</w:t>
+      </w:r>
+    </w:p>
+    <w:p>
+      <w:pPr>
+        <w:pStyle w:val="noiDung"/>
+      </w:pPr>
+      <w:r>
+        <w:t>OpenESB hổ trợ rất nhiều các thành phần “</w:t>
+      </w:r>
+      <w:r>
+        <w:t>Component</w:t>
+      </w:r>
+      <w:r>
+        <w:t>” chia thành các mục chính</w:t>
+      </w:r>
+      <w:r>
+        <w:t>.</w:t>
+      </w:r>
+    </w:p>
+    <w:p>
+      <w:pPr>
+        <w:pStyle w:val="thuVoChamVuong"/>
+        <w:rPr>
+          <w:lang w:val="fr-FR"/>
+        </w:rPr>
+      </w:pPr>
+      <w:r>
+        <w:rPr>
+          <w:lang w:val="fr-FR"/>
+        </w:rPr>
+        <w:t>Logic and orchestration</w:t>
+      </w:r>
+      <w:r>
+        <w:rPr>
+          <w:lang w:val="fr-FR"/>
+        </w:rPr>
+        <w:t xml:space="preserve">: </w:t>
+      </w:r>
+      <w:hyperlink r:id="rId130" w:history="1">
+        <w:r>
+          <w:rPr>
+            <w:rStyle w:val="noiDungChar"/>
+            <w:lang w:val="fr-FR"/>
+          </w:rPr>
+          <w:t>BPEL SE</w:t>
+        </w:r>
+      </w:hyperlink>
+      <w:r>
+        <w:rPr>
+          <w:lang w:val="fr-FR"/>
+        </w:rPr>
+        <w:t xml:space="preserve">, </w:t>
+      </w:r>
+      <w:hyperlink r:id="rId131" w:history="1">
+        <w:r>
+          <w:rPr>
+            <w:rStyle w:val="noiDungChar"/>
+            <w:lang w:val="fr-FR"/>
+          </w:rPr>
+          <w:t>Camel SE</w:t>
+        </w:r>
+      </w:hyperlink>
+      <w:r>
+        <w:rPr>
+          <w:lang w:val="fr-FR"/>
+        </w:rPr>
+        <w:t xml:space="preserve">, </w:t>
+      </w:r>
+      <w:hyperlink r:id="rId132" w:history="1">
+        <w:r>
+          <w:rPr>
+            <w:rStyle w:val="noiDungChar"/>
+            <w:lang w:val="fr-FR"/>
+          </w:rPr>
+          <w:t>IEP SE</w:t>
+        </w:r>
+      </w:hyperlink>
+      <w:r>
+        <w:rPr>
+          <w:lang w:val="fr-FR"/>
+        </w:rPr>
+        <w:t xml:space="preserve">, </w:t>
+      </w:r>
+      <w:hyperlink r:id="rId133" w:history="1">
+        <w:r>
+          <w:rPr>
+            <w:rStyle w:val="noiDungChar"/>
+            <w:lang w:val="fr-FR"/>
+          </w:rPr>
+          <w:t>Java EE SE</w:t>
+        </w:r>
+      </w:hyperlink>
+      <w:r>
+        <w:rPr>
+          <w:lang w:val="fr-FR"/>
+        </w:rPr>
+        <w:t xml:space="preserve"> …</w:t>
+      </w:r>
+    </w:p>
+    <w:p>
+      <w:pPr>
+        <w:pStyle w:val="thuVoChamVuong"/>
+      </w:pPr>
+      <w:r>
+        <w:t>Basic interfacing</w:t>
+      </w:r>
+      <w:r>
+        <w:t xml:space="preserve">: </w:t>
+      </w:r>
+      <w:hyperlink r:id="rId134" w:history="1">
+        <w:r>
+          <w:rPr>
+            <w:rStyle w:val="noiDungChar"/>
+          </w:rPr>
+          <w:t>eMail BC</w:t>
+        </w:r>
+      </w:hyperlink>
+      <w:r>
+        <w:rPr>
+          <w:rStyle w:val="noiDungChar"/>
+        </w:rPr>
+        <w:t xml:space="preserve">, </w:t>
+      </w:r>
+      <w:hyperlink r:id="rId135" w:history="1">
+        <w:r>
+          <w:rPr>
+            <w:rStyle w:val="noiDungChar"/>
+          </w:rPr>
+          <w:t>File BC</w:t>
+        </w:r>
+      </w:hyperlink>
+      <w:r>
+        <w:rPr>
+          <w:rStyle w:val="noiDungChar"/>
+        </w:rPr>
+        <w:t xml:space="preserve">, </w:t>
+      </w:r>
+      <w:hyperlink r:id="rId136" w:history="1">
+        <w:r>
+          <w:rPr>
+            <w:rStyle w:val="noiDungChar"/>
+          </w:rPr>
+          <w:t>FTP BC</w:t>
+        </w:r>
+      </w:hyperlink>
+      <w:r>
+        <w:rPr>
+          <w:rStyle w:val="noiDungChar"/>
+        </w:rPr>
+        <w:t xml:space="preserve">, </w:t>
+      </w:r>
+      <w:hyperlink r:id="rId137" w:history="1">
+        <w:r>
+          <w:rPr>
+            <w:rStyle w:val="noiDungChar"/>
+          </w:rPr>
+          <w:t>HTTP BC</w:t>
+        </w:r>
+      </w:hyperlink>
+      <w:r>
+        <w:rPr>
+          <w:rStyle w:val="noiDungChar"/>
+        </w:rPr>
+        <w:t xml:space="preserve"> …</w:t>
+      </w:r>
+    </w:p>
+    <w:p>
+      <w:pPr>
+        <w:pStyle w:val="thuVoChamVuong"/>
+      </w:pPr>
+      <w:r>
+        <w:t>Databases and data manipulation</w:t>
+      </w:r>
+      <w:r>
+        <w:t xml:space="preserve">: </w:t>
+      </w:r>
+      <w:hyperlink r:id="rId138" w:history="1">
+        <w:r>
+          <w:rPr>
+            <w:rStyle w:val="noiDungChar"/>
+          </w:rPr>
+          <w:t>Database BC</w:t>
+        </w:r>
+      </w:hyperlink>
+      <w:r>
+        <w:rPr>
+          <w:rStyle w:val="noiDungChar"/>
+        </w:rPr>
+        <w:t xml:space="preserve">, </w:t>
+      </w:r>
+      <w:hyperlink r:id="rId139" w:history="1">
+        <w:r>
+          <w:rPr>
+            <w:rStyle w:val="noiDungChar"/>
+          </w:rPr>
+          <w:t>Data Integrator / ETL SE</w:t>
+        </w:r>
+      </w:hyperlink>
+      <w:r>
+        <w:rPr>
+          <w:rStyle w:val="noiDungChar"/>
+        </w:rPr>
+        <w:t xml:space="preserve"> …</w:t>
+      </w:r>
+    </w:p>
+    <w:p>
+      <w:pPr>
+        <w:pStyle w:val="thuVoChamVuong"/>
+      </w:pPr>
+      <w:r>
+        <w:t>Other interfaces</w:t>
+      </w:r>
+      <w:r>
+        <w:t xml:space="preserve">: </w:t>
+      </w:r>
+      <w:hyperlink r:id="rId140" w:history="1">
+        <w:r>
+          <w:rPr>
+            <w:rStyle w:val="noiDungChar"/>
+          </w:rPr>
+          <w:t>Asterisk BC</w:t>
+        </w:r>
+      </w:hyperlink>
+      <w:r>
+        <w:rPr>
+          <w:rStyle w:val="noiDungChar"/>
+        </w:rPr>
+        <w:t xml:space="preserve">, </w:t>
+      </w:r>
+      <w:hyperlink r:id="rId141" w:history="1">
+        <w:r>
+          <w:rPr>
+            <w:rStyle w:val="noiDungChar"/>
+          </w:rPr>
+          <w:t>Exec BC</w:t>
+        </w:r>
+      </w:hyperlink>
+      <w:r>
+        <w:rPr>
+          <w:rStyle w:val="noiDungChar"/>
+        </w:rPr>
+        <w:t xml:space="preserve">, </w:t>
+      </w:r>
+      <w:hyperlink r:id="rId142" w:history="1">
+        <w:r>
+          <w:rPr>
+            <w:rStyle w:val="noiDungChar"/>
+          </w:rPr>
+          <w:t>HL7 BC</w:t>
+        </w:r>
+      </w:hyperlink>
+      <w:r>
+        <w:rPr>
+          <w:rStyle w:val="noiDungChar"/>
+        </w:rPr>
+        <w:t xml:space="preserve">, </w:t>
+      </w:r>
+      <w:hyperlink r:id="rId143" w:history="1">
+        <w:r>
+          <w:rPr>
+            <w:rStyle w:val="noiDungChar"/>
+          </w:rPr>
+          <w:t>SNMP BC</w:t>
+        </w:r>
+      </w:hyperlink>
+      <w:r>
+        <w:rPr>
+          <w:rStyle w:val="noiDungChar"/>
+        </w:rPr>
+        <w:t xml:space="preserve"> …</w:t>
+      </w:r>
+    </w:p>
+    <w:p>
+      <w:pPr>
+        <w:pStyle w:val="thuVoChamVuong"/>
+        <w:rPr>
+          <w:rStyle w:val="noiDungChar"/>
+        </w:rPr>
+      </w:pPr>
+      <w:r>
+        <w:t>EIS interfaces</w:t>
+      </w:r>
+      <w:r>
+        <w:t xml:space="preserve">: </w:t>
+      </w:r>
+      <w:hyperlink r:id="rId144" w:history="1">
+        <w:r>
+          <w:rPr>
+            <w:rStyle w:val="noiDungChar"/>
+          </w:rPr>
+          <w:t>Jbi4Cics (CICS BC)</w:t>
+        </w:r>
+      </w:hyperlink>
+      <w:r>
+        <w:rPr>
+          <w:rStyle w:val="noiDungChar"/>
+        </w:rPr>
+        <w:t xml:space="preserve">, </w:t>
+      </w:r>
+      <w:hyperlink r:id="rId145" w:history="1">
+        <w:r>
+          <w:rPr>
+            <w:rStyle w:val="noiDungChar"/>
+          </w:rPr>
+          <w:t>CORBA BC</w:t>
+        </w:r>
+      </w:hyperlink>
+      <w:r>
+        <w:rPr>
+          <w:rStyle w:val="noiDungChar"/>
+        </w:rPr>
+        <w:t xml:space="preserve">, </w:t>
+      </w:r>
+      <w:hyperlink r:id="rId146" w:history="1">
+        <w:r>
+          <w:rPr>
+            <w:rStyle w:val="noiDungChar"/>
+          </w:rPr>
+          <w:t>DCOM BC</w:t>
+        </w:r>
+      </w:hyperlink>
+      <w:r>
+        <w:rPr>
+          <w:rStyle w:val="noiDungChar"/>
+        </w:rPr>
+        <w:t xml:space="preserve">, </w:t>
+      </w:r>
+      <w:hyperlink r:id="rId147" w:history="1">
+        <w:r>
+          <w:rPr>
+            <w:rStyle w:val="noiDungChar"/>
+          </w:rPr>
+          <w:t>EJBBC</w:t>
+        </w:r>
+      </w:hyperlink>
+      <w:r>
+        <w:rPr>
+          <w:rStyle w:val="noiDungChar"/>
+        </w:rPr>
+        <w:t>…</w:t>
+      </w:r>
+    </w:p>
+    <w:p>
+      <w:pPr>
+        <w:pStyle w:val="thuVoChamVuong"/>
+      </w:pPr>
+      <w:r>
+        <w:t>Other domains</w:t>
+      </w:r>
+      <w:r>
+        <w:t xml:space="preserve">: </w:t>
+      </w:r>
+      <w:hyperlink r:id="rId148" w:history="1">
+        <w:r>
+          <w:rPr>
+            <w:rStyle w:val="noiDungChar"/>
+          </w:rPr>
+          <w:t>X3D SE</w:t>
+        </w:r>
+      </w:hyperlink>
+    </w:p>
+    <w:p>
+      <w:pPr>
+        <w:pStyle w:val="thuVoChamVuong"/>
+        <w:rPr>
+          <w:rStyle w:val="noiDungChar"/>
+        </w:rPr>
+      </w:pPr>
+      <w:r>
+        <w:t>No longer maintained</w:t>
+      </w:r>
+      <w:r>
+        <w:t xml:space="preserve">: </w:t>
+      </w:r>
+      <w:hyperlink r:id="rId149" w:history="1">
+        <w:r>
+          <w:rPr>
+            <w:rStyle w:val="noiDungChar"/>
+          </w:rPr>
+          <w:t>ADABAS Natural BC</w:t>
+        </w:r>
+      </w:hyperlink>
+      <w:r>
+        <w:rPr>
+          <w:rStyle w:val="noiDungChar"/>
+        </w:rPr>
+        <w:t xml:space="preserve">, </w:t>
+      </w:r>
+      <w:hyperlink r:id="rId150" w:history="1">
+        <w:r>
+          <w:rPr>
+            <w:rStyle w:val="noiDungChar"/>
+          </w:rPr>
+          <w:t>AOSD</w:t>
+        </w:r>
+      </w:hyperlink>
+      <w:r>
+        <w:rPr>
+          <w:rStyle w:val="noiDungChar"/>
+        </w:rPr>
+        <w:t xml:space="preserve">, </w:t>
+      </w:r>
+      <w:hyperlink r:id="rId151" w:history="1">
+        <w:r>
+          <w:rPr>
+            <w:rStyle w:val="noiDungChar"/>
+          </w:rPr>
+          <w:t>SMTP BC</w:t>
+        </w:r>
+      </w:hyperlink>
+      <w:r>
+        <w:rPr>
+          <w:rStyle w:val="noiDungChar"/>
+        </w:rPr>
+        <w:t xml:space="preserve"> …</w:t>
+      </w:r>
+    </w:p>
+    <w:p>
+      <w:pPr>
+        <w:pStyle w:val="noiDung"/>
+        <w:rPr>
+          <w:i/>
+        </w:rPr>
+      </w:pPr>
+      <w:r>
+        <w:t>Và còn rất nhiều</w:t>
+      </w:r>
+      <w:r>
+        <w:t xml:space="preserve"> thành phần khác có thể xem tại </w:t>
+      </w:r>
+      <w:r>
+        <w:rPr>
+          <w:i/>
+        </w:rPr>
+        <w:t>https://open-esb.dev.java.net/Components.html</w:t>
+      </w:r>
+    </w:p>
+    <w:p>
+      <w:pPr>
+        <w:pStyle w:val="ListParagraph"/>
+        <w:numPr>
+          <w:ilvl w:val="2"/>
+          <w:numId w:val="1"/>
+        </w:numPr>
+        <w:spacing w:before="120" w:after="240" w:line="24" w:lineRule="atLeast"/>
+        <w:contextualSpacing w:val="0"/>
+        <w:jc w:val="both"/>
+        <w:outlineLvl w:val="1"/>
+        <w:rPr>
+          <w:rFonts w:ascii="Times New Roman" w:hAnsi="Times New Roman"/>
+          <w:b/>
+          <w:sz w:val="30"/>
+          <w:szCs w:val="30"/>
+        </w:rPr>
+      </w:pPr>
+      <w:bookmarkStart w:id="579" w:name="_Toc270494981"/>
+      <w:r>
+        <w:rPr>
+          <w:rFonts w:ascii="Times New Roman" w:hAnsi="Times New Roman"/>
+          <w:b/>
+          <w:sz w:val="30"/>
+          <w:szCs w:val="30"/>
+        </w:rPr>
         <w:t>BPEL module</w:t>
       </w:r>
       <w:bookmarkEnd w:id="579"/>
+    </w:p>
+    <w:p>
+      <w:pPr>
+        <w:pStyle w:val="noiDung"/>
+      </w:pPr>
+      <w:r>
+        <w:t>Để cài đ</w:t>
+      </w:r>
+      <w:r>
+        <w:t xml:space="preserve">ặt quy trình nghiệp vụ, chúng ta sẽ sử dụng 1 ngôn ngữ đặc biệt - BPEL (Business Process Execution Language, WS-BPEL hay BPEL4WS). </w:t>
+      </w:r>
+    </w:p>
+    <w:p>
+      <w:pPr>
+        <w:pStyle w:val="ListParagraph"/>
+        <w:numPr>
+          <w:ilvl w:val="2"/>
+          <w:numId w:val="1"/>
+        </w:numPr>
+        <w:spacing w:before="120" w:after="240" w:line="24" w:lineRule="atLeast"/>
+        <w:contextualSpacing w:val="0"/>
+        <w:jc w:val="both"/>
+        <w:outlineLvl w:val="1"/>
+        <w:rPr>
+          <w:rFonts w:ascii="Times New Roman" w:hAnsi="Times New Roman"/>
+          <w:b/>
+          <w:sz w:val="30"/>
+          <w:szCs w:val="30"/>
+        </w:rPr>
+      </w:pPr>
+      <w:r>
+        <w:rPr>
+          <w:rFonts w:ascii="Times New Roman" w:hAnsi="Times New Roman"/>
+          <w:b/>
+          <w:sz w:val="30"/>
+          <w:szCs w:val="30"/>
+        </w:rPr>
+        <w:lastRenderedPageBreak/>
+        <w:t>Ta có thể làm gì với BPEL</w:t>
+      </w:r>
+    </w:p>
+    <w:p>
+      <w:pPr>
+        <w:pStyle w:val="noiDung"/>
+      </w:pPr>
+      <w:r>
+        <w:t xml:space="preserve">BPEL là ngôn nghĩ định nghĩa “business processes” để kết </w:t>
+      </w:r>
+      <w:r>
+        <w:t>hợp dịch vụ và tạo ra 1 dịch vụ mới. BPEL là ngôn ngữ dựa XML, xây dựng trên WSDL, XML Schema và XPath.</w:t>
+      </w:r>
+    </w:p>
+    <w:p>
+      <w:pPr>
+        <w:pStyle w:val="noiDung"/>
+      </w:pPr>
+      <w:r>
+        <w:t>Để định nghĩa 1 “business process collaborat</w:t>
+      </w:r>
+      <w:r>
+        <w:t>ion” , các activity phải được đị</w:t>
+      </w:r>
+      <w:r>
+        <w:t xml:space="preserve">nh nghĩa, và message trao đổi với các dịch vụ liên quan </w:t>
+      </w:r>
+      <w:r>
+        <w:t>cung phải chỉ ra. WSDL cung cấp miêu ta kĩ thuật  cơ bản và đặc ta cho việc trao đổi message nhưng lại không đi chi tiết vào tích phối hay tương tác. Vì thế BPEL sẽ định nghĩa các khía cạnh không có trong WSDL</w:t>
+      </w:r>
+    </w:p>
+    <w:p>
+      <w:pPr>
+        <w:pStyle w:val="noiDung"/>
+      </w:pPr>
+      <w:r>
+        <w:t>BPEL cung cấp các câu trúc như vòng lặp, nhán</w:t>
+      </w:r>
+      <w:r>
+        <w:t xml:space="preserve">h, biến , gán… Khá giống các ngôn ngữ lập trình truyền thông và cho phép định nghĩa business processes theo cách 1 thuật toán. Các cấu trúc này làm việc định nghĩa process trở </w:t>
+      </w:r>
+      <w:r>
+        <w:t>n</w:t>
+      </w:r>
+      <w:r>
+        <w:t>ên đơn giản hơn</w:t>
+      </w:r>
+      <w:r>
+        <w:t>.</w:t>
+      </w:r>
     </w:p>
     <w:p>
       <w:pPr>
@@ -49938,7 +50505,6 @@
               <w:pStyle w:val="noiDung"/>
             </w:pPr>
             <w:r>
-              <w:lastRenderedPageBreak/>
               <w:t>Cập nhật tiền học phí của học sinh.</w:t>
             </w:r>
           </w:p>
@@ -50061,6 +50627,7 @@
               <w:rPr>
                 <w:b/>
               </w:rPr>
+              <w:lastRenderedPageBreak/>
               <w:t>Mô tả</w:t>
             </w:r>
           </w:p>
@@ -50339,7 +50906,7 @@
                     </pic:cNvPicPr>
                   </pic:nvPicPr>
                   <pic:blipFill>
-                    <a:blip r:embed="rId130"/>
+                    <a:blip r:embed="rId152"/>
                     <a:srcRect/>
                     <a:stretch>
                       <a:fillRect/>
@@ -50409,7 +50976,7 @@
                     </pic:cNvPicPr>
                   </pic:nvPicPr>
                   <pic:blipFill>
-                    <a:blip r:embed="rId131"/>
+                    <a:blip r:embed="rId153"/>
                     <a:srcRect/>
                     <a:stretch>
                       <a:fillRect/>
@@ -50479,10 +51046,10 @@
                     </pic:cNvPicPr>
                   </pic:nvPicPr>
                   <pic:blipFill>
-                    <a:blip r:embed="rId132">
+                    <a:blip r:embed="rId154">
                       <a:extLst>
                         <a:ext uri="{28A0092B-C50C-407E-A947-70E740481C1C}">
-                          <a14:useLocalDpi xmlns:a14="http://schemas.microsoft.com/office/drawing/2010/main" xmlns:wps="http://schemas.microsoft.com/office/word/2010/wordprocessingShape" xmlns:wpi="http://schemas.microsoft.com/office/word/2010/wordprocessingInk" xmlns:wpg="http://schemas.microsoft.com/office/word/2010/wordprocessingGroup" xmlns:w14="http://schemas.microsoft.com/office/word/2010/wordml" xmlns:w="http://schemas.openxmlformats.org/wordprocessingml/2006/main" xmlns:w10="urn:schemas-microsoft-com:office:word" xmlns:wp14="http://schemas.microsoft.com/office/word/2010/wordprocessingDrawing" xmlns:v="urn:schemas-microsoft-com:vml" xmlns:o="urn:schemas-microsoft-com:office:office" xmlns:mc="http://schemas.openxmlformats.org/markup-compatibility/2006" xmlns:wpc="http://schemas.microsoft.com/office/word/2010/wordprocessingCanvas" xmlns="" val="0"/>
+                          <a14:useLocalDpi xmlns="" xmlns:wpc="http://schemas.microsoft.com/office/word/2010/wordprocessingCanvas" xmlns:mc="http://schemas.openxmlformats.org/markup-compatibility/2006" xmlns:o="urn:schemas-microsoft-com:office:office" xmlns:v="urn:schemas-microsoft-com:vml" xmlns:wp14="http://schemas.microsoft.com/office/word/2010/wordprocessingDrawing" xmlns:w10="urn:schemas-microsoft-com:office:word" xmlns:w="http://schemas.openxmlformats.org/wordprocessingml/2006/main" xmlns:w14="http://schemas.microsoft.com/office/word/2010/wordml" xmlns:wpg="http://schemas.microsoft.com/office/word/2010/wordprocessingGroup" xmlns:wpi="http://schemas.microsoft.com/office/word/2010/wordprocessingInk" xmlns:wps="http://schemas.microsoft.com/office/word/2010/wordprocessingShape" xmlns:a14="http://schemas.microsoft.com/office/drawing/2010/main" val="0"/>
                         </a:ext>
                       </a:extLst>
                     </a:blip>
@@ -50550,10 +51117,10 @@
                     </pic:cNvPicPr>
                   </pic:nvPicPr>
                   <pic:blipFill>
-                    <a:blip r:embed="rId133">
+                    <a:blip r:embed="rId155">
                       <a:extLst>
                         <a:ext uri="{28A0092B-C50C-407E-A947-70E740481C1C}">
-                          <a14:useLocalDpi xmlns:a14="http://schemas.microsoft.com/office/drawing/2010/main" xmlns:wps="http://schemas.microsoft.com/office/word/2010/wordprocessingShape" xmlns:wpi="http://schemas.microsoft.com/office/word/2010/wordprocessingInk" xmlns:wpg="http://schemas.microsoft.com/office/word/2010/wordprocessingGroup" xmlns:w14="http://schemas.microsoft.com/office/word/2010/wordml" xmlns:w="http://schemas.openxmlformats.org/wordprocessingml/2006/main" xmlns:w10="urn:schemas-microsoft-com:office:word" xmlns:wp14="http://schemas.microsoft.com/office/word/2010/wordprocessingDrawing" xmlns:v="urn:schemas-microsoft-com:vml" xmlns:o="urn:schemas-microsoft-com:office:office" xmlns:mc="http://schemas.openxmlformats.org/markup-compatibility/2006" xmlns:wpc="http://schemas.microsoft.com/office/word/2010/wordprocessingCanvas" xmlns="" val="0"/>
+                          <a14:useLocalDpi xmlns="" xmlns:wpc="http://schemas.microsoft.com/office/word/2010/wordprocessingCanvas" xmlns:mc="http://schemas.openxmlformats.org/markup-compatibility/2006" xmlns:o="urn:schemas-microsoft-com:office:office" xmlns:v="urn:schemas-microsoft-com:vml" xmlns:wp14="http://schemas.microsoft.com/office/word/2010/wordprocessingDrawing" xmlns:w10="urn:schemas-microsoft-com:office:word" xmlns:w="http://schemas.openxmlformats.org/wordprocessingml/2006/main" xmlns:w14="http://schemas.microsoft.com/office/word/2010/wordml" xmlns:wpg="http://schemas.microsoft.com/office/word/2010/wordprocessingGroup" xmlns:wpi="http://schemas.microsoft.com/office/word/2010/wordprocessingInk" xmlns:wps="http://schemas.microsoft.com/office/word/2010/wordprocessingShape" xmlns:a14="http://schemas.microsoft.com/office/drawing/2010/main" val="0"/>
                         </a:ext>
                       </a:extLst>
                     </a:blip>
@@ -50633,10 +51200,10 @@
                     </pic:cNvPicPr>
                   </pic:nvPicPr>
                   <pic:blipFill>
-                    <a:blip r:embed="rId134">
+                    <a:blip r:embed="rId156">
                       <a:extLst>
                         <a:ext uri="{28A0092B-C50C-407E-A947-70E740481C1C}">
-                          <a14:useLocalDpi xmlns:a14="http://schemas.microsoft.com/office/drawing/2010/main" xmlns:wps="http://schemas.microsoft.com/office/word/2010/wordprocessingShape" xmlns:wpi="http://schemas.microsoft.com/office/word/2010/wordprocessingInk" xmlns:wpg="http://schemas.microsoft.com/office/word/2010/wordprocessingGroup" xmlns:w14="http://schemas.microsoft.com/office/word/2010/wordml" xmlns:w="http://schemas.openxmlformats.org/wordprocessingml/2006/main" xmlns:w10="urn:schemas-microsoft-com:office:word" xmlns:wp14="http://schemas.microsoft.com/office/word/2010/wordprocessingDrawing" xmlns:v="urn:schemas-microsoft-com:vml" xmlns:o="urn:schemas-microsoft-com:office:office" xmlns:mc="http://schemas.openxmlformats.org/markup-compatibility/2006" xmlns:wpc="http://schemas.microsoft.com/office/word/2010/wordprocessingCanvas" xmlns="" val="0"/>
+                          <a14:useLocalDpi xmlns="" xmlns:wpc="http://schemas.microsoft.com/office/word/2010/wordprocessingCanvas" xmlns:mc="http://schemas.openxmlformats.org/markup-compatibility/2006" xmlns:o="urn:schemas-microsoft-com:office:office" xmlns:v="urn:schemas-microsoft-com:vml" xmlns:wp14="http://schemas.microsoft.com/office/word/2010/wordprocessingDrawing" xmlns:w10="urn:schemas-microsoft-com:office:word" xmlns:w="http://schemas.openxmlformats.org/wordprocessingml/2006/main" xmlns:w14="http://schemas.microsoft.com/office/word/2010/wordml" xmlns:wpg="http://schemas.microsoft.com/office/word/2010/wordprocessingGroup" xmlns:wpi="http://schemas.microsoft.com/office/word/2010/wordprocessingInk" xmlns:wps="http://schemas.microsoft.com/office/word/2010/wordprocessingShape" xmlns:a14="http://schemas.microsoft.com/office/drawing/2010/main" val="0"/>
                         </a:ext>
                       </a:extLst>
                     </a:blip>
@@ -50708,10 +51275,10 @@
                     </pic:cNvPicPr>
                   </pic:nvPicPr>
                   <pic:blipFill>
-                    <a:blip r:embed="rId135">
+                    <a:blip r:embed="rId157">
                       <a:extLst>
                         <a:ext uri="{28A0092B-C50C-407E-A947-70E740481C1C}">
-                          <a14:useLocalDpi xmlns:a14="http://schemas.microsoft.com/office/drawing/2010/main" xmlns:wps="http://schemas.microsoft.com/office/word/2010/wordprocessingShape" xmlns:wpi="http://schemas.microsoft.com/office/word/2010/wordprocessingInk" xmlns:wpg="http://schemas.microsoft.com/office/word/2010/wordprocessingGroup" xmlns:w14="http://schemas.microsoft.com/office/word/2010/wordml" xmlns:w="http://schemas.openxmlformats.org/wordprocessingml/2006/main" xmlns:w10="urn:schemas-microsoft-com:office:word" xmlns:wp14="http://schemas.microsoft.com/office/word/2010/wordprocessingDrawing" xmlns:v="urn:schemas-microsoft-com:vml" xmlns:o="urn:schemas-microsoft-com:office:office" xmlns:mc="http://schemas.openxmlformats.org/markup-compatibility/2006" xmlns:wpc="http://schemas.microsoft.com/office/word/2010/wordprocessingCanvas" xmlns="" val="0"/>
+                          <a14:useLocalDpi xmlns="" xmlns:wpc="http://schemas.microsoft.com/office/word/2010/wordprocessingCanvas" xmlns:mc="http://schemas.openxmlformats.org/markup-compatibility/2006" xmlns:o="urn:schemas-microsoft-com:office:office" xmlns:v="urn:schemas-microsoft-com:vml" xmlns:wp14="http://schemas.microsoft.com/office/word/2010/wordprocessingDrawing" xmlns:w10="urn:schemas-microsoft-com:office:word" xmlns:w="http://schemas.openxmlformats.org/wordprocessingml/2006/main" xmlns:w14="http://schemas.microsoft.com/office/word/2010/wordml" xmlns:wpg="http://schemas.microsoft.com/office/word/2010/wordprocessingGroup" xmlns:wpi="http://schemas.microsoft.com/office/word/2010/wordprocessingInk" xmlns:wps="http://schemas.microsoft.com/office/word/2010/wordprocessingShape" xmlns:a14="http://schemas.microsoft.com/office/drawing/2010/main" val="0"/>
                         </a:ext>
                       </a:extLst>
                     </a:blip>
@@ -50778,10 +51345,10 @@
                     </pic:cNvPicPr>
                   </pic:nvPicPr>
                   <pic:blipFill>
-                    <a:blip r:embed="rId136">
+                    <a:blip r:embed="rId158">
                       <a:extLst>
                         <a:ext uri="{28A0092B-C50C-407E-A947-70E740481C1C}">
-                          <a14:useLocalDpi xmlns:a14="http://schemas.microsoft.com/office/drawing/2010/main" xmlns:wps="http://schemas.microsoft.com/office/word/2010/wordprocessingShape" xmlns:wpi="http://schemas.microsoft.com/office/word/2010/wordprocessingInk" xmlns:wpg="http://schemas.microsoft.com/office/word/2010/wordprocessingGroup" xmlns:w14="http://schemas.microsoft.com/office/word/2010/wordml" xmlns:w="http://schemas.openxmlformats.org/wordprocessingml/2006/main" xmlns:w10="urn:schemas-microsoft-com:office:word" xmlns:wp14="http://schemas.microsoft.com/office/word/2010/wordprocessingDrawing" xmlns:v="urn:schemas-microsoft-com:vml" xmlns:o="urn:schemas-microsoft-com:office:office" xmlns:mc="http://schemas.openxmlformats.org/markup-compatibility/2006" xmlns:wpc="http://schemas.microsoft.com/office/word/2010/wordprocessingCanvas" xmlns="" val="0"/>
+                          <a14:useLocalDpi xmlns="" xmlns:wpc="http://schemas.microsoft.com/office/word/2010/wordprocessingCanvas" xmlns:mc="http://schemas.openxmlformats.org/markup-compatibility/2006" xmlns:o="urn:schemas-microsoft-com:office:office" xmlns:v="urn:schemas-microsoft-com:vml" xmlns:wp14="http://schemas.microsoft.com/office/word/2010/wordprocessingDrawing" xmlns:w10="urn:schemas-microsoft-com:office:word" xmlns:w="http://schemas.openxmlformats.org/wordprocessingml/2006/main" xmlns:w14="http://schemas.microsoft.com/office/word/2010/wordml" xmlns:wpg="http://schemas.microsoft.com/office/word/2010/wordprocessingGroup" xmlns:wpi="http://schemas.microsoft.com/office/word/2010/wordprocessingInk" xmlns:wps="http://schemas.microsoft.com/office/word/2010/wordprocessingShape" xmlns:a14="http://schemas.microsoft.com/office/drawing/2010/main" val="0"/>
                         </a:ext>
                       </a:extLst>
                     </a:blip>
@@ -50867,7 +51434,7 @@
                     </pic:cNvPicPr>
                   </pic:nvPicPr>
                   <pic:blipFill>
-                    <a:blip r:embed="rId137"/>
+                    <a:blip r:embed="rId159"/>
                     <a:srcRect/>
                     <a:stretch>
                       <a:fillRect/>
@@ -50942,10 +51509,10 @@
                     </pic:cNvPicPr>
                   </pic:nvPicPr>
                   <pic:blipFill>
-                    <a:blip r:embed="rId138">
+                    <a:blip r:embed="rId160">
                       <a:extLst>
                         <a:ext uri="{28A0092B-C50C-407E-A947-70E740481C1C}">
-                          <a14:useLocalDpi xmlns:a14="http://schemas.microsoft.com/office/drawing/2010/main" xmlns:wps="http://schemas.microsoft.com/office/word/2010/wordprocessingShape" xmlns:wpi="http://schemas.microsoft.com/office/word/2010/wordprocessingInk" xmlns:wpg="http://schemas.microsoft.com/office/word/2010/wordprocessingGroup" xmlns:w14="http://schemas.microsoft.com/office/word/2010/wordml" xmlns:w="http://schemas.openxmlformats.org/wordprocessingml/2006/main" xmlns:w10="urn:schemas-microsoft-com:office:word" xmlns:wp14="http://schemas.microsoft.com/office/word/2010/wordprocessingDrawing" xmlns:v="urn:schemas-microsoft-com:vml" xmlns:o="urn:schemas-microsoft-com:office:office" xmlns:mc="http://schemas.openxmlformats.org/markup-compatibility/2006" xmlns:wpc="http://schemas.microsoft.com/office/word/2010/wordprocessingCanvas" xmlns="" val="0"/>
+                          <a14:useLocalDpi xmlns="" xmlns:wpc="http://schemas.microsoft.com/office/word/2010/wordprocessingCanvas" xmlns:mc="http://schemas.openxmlformats.org/markup-compatibility/2006" xmlns:o="urn:schemas-microsoft-com:office:office" xmlns:v="urn:schemas-microsoft-com:vml" xmlns:wp14="http://schemas.microsoft.com/office/word/2010/wordprocessingDrawing" xmlns:w10="urn:schemas-microsoft-com:office:word" xmlns:w="http://schemas.openxmlformats.org/wordprocessingml/2006/main" xmlns:w14="http://schemas.microsoft.com/office/word/2010/wordml" xmlns:wpg="http://schemas.microsoft.com/office/word/2010/wordprocessingGroup" xmlns:wpi="http://schemas.microsoft.com/office/word/2010/wordprocessingInk" xmlns:wps="http://schemas.microsoft.com/office/word/2010/wordprocessingShape" xmlns:a14="http://schemas.microsoft.com/office/drawing/2010/main" val="0"/>
                         </a:ext>
                       </a:extLst>
                     </a:blip>
@@ -51035,10 +51602,10 @@
                     </pic:cNvPicPr>
                   </pic:nvPicPr>
                   <pic:blipFill>
-                    <a:blip r:embed="rId139">
+                    <a:blip r:embed="rId161">
                       <a:extLst>
                         <a:ext uri="{28A0092B-C50C-407E-A947-70E740481C1C}">
-                          <a14:useLocalDpi xmlns:a14="http://schemas.microsoft.com/office/drawing/2010/main" xmlns:wps="http://schemas.microsoft.com/office/word/2010/wordprocessingShape" xmlns:wpi="http://schemas.microsoft.com/office/word/2010/wordprocessingInk" xmlns:wpg="http://schemas.microsoft.com/office/word/2010/wordprocessingGroup" xmlns:w14="http://schemas.microsoft.com/office/word/2010/wordml" xmlns:w="http://schemas.openxmlformats.org/wordprocessingml/2006/main" xmlns:w10="urn:schemas-microsoft-com:office:word" xmlns:wp14="http://schemas.microsoft.com/office/word/2010/wordprocessingDrawing" xmlns:v="urn:schemas-microsoft-com:vml" xmlns:o="urn:schemas-microsoft-com:office:office" xmlns:mc="http://schemas.openxmlformats.org/markup-compatibility/2006" xmlns:wpc="http://schemas.microsoft.com/office/word/2010/wordprocessingCanvas" xmlns="" val="0"/>
+                          <a14:useLocalDpi xmlns="" xmlns:wpc="http://schemas.microsoft.com/office/word/2010/wordprocessingCanvas" xmlns:mc="http://schemas.openxmlformats.org/markup-compatibility/2006" xmlns:o="urn:schemas-microsoft-com:office:office" xmlns:v="urn:schemas-microsoft-com:vml" xmlns:wp14="http://schemas.microsoft.com/office/word/2010/wordprocessingDrawing" xmlns:w10="urn:schemas-microsoft-com:office:word" xmlns:w="http://schemas.openxmlformats.org/wordprocessingml/2006/main" xmlns:w14="http://schemas.microsoft.com/office/word/2010/wordml" xmlns:wpg="http://schemas.microsoft.com/office/word/2010/wordprocessingGroup" xmlns:wpi="http://schemas.microsoft.com/office/word/2010/wordprocessingInk" xmlns:wps="http://schemas.microsoft.com/office/word/2010/wordprocessingShape" xmlns:a14="http://schemas.microsoft.com/office/drawing/2010/main" val="0"/>
                         </a:ext>
                       </a:extLst>
                     </a:blip>
@@ -51161,10 +51728,10 @@
                     </pic:cNvPicPr>
                   </pic:nvPicPr>
                   <pic:blipFill>
-                    <a:blip r:embed="rId140">
+                    <a:blip r:embed="rId162">
                       <a:extLst>
                         <a:ext uri="{28A0092B-C50C-407E-A947-70E740481C1C}">
-                          <a14:useLocalDpi xmlns:a14="http://schemas.microsoft.com/office/drawing/2010/main" xmlns:wps="http://schemas.microsoft.com/office/word/2010/wordprocessingShape" xmlns:wpi="http://schemas.microsoft.com/office/word/2010/wordprocessingInk" xmlns:wpg="http://schemas.microsoft.com/office/word/2010/wordprocessingGroup" xmlns:w14="http://schemas.microsoft.com/office/word/2010/wordml" xmlns:w="http://schemas.openxmlformats.org/wordprocessingml/2006/main" xmlns:w10="urn:schemas-microsoft-com:office:word" xmlns:wp14="http://schemas.microsoft.com/office/word/2010/wordprocessingDrawing" xmlns:v="urn:schemas-microsoft-com:vml" xmlns:o="urn:schemas-microsoft-com:office:office" xmlns:mc="http://schemas.openxmlformats.org/markup-compatibility/2006" xmlns:wpc="http://schemas.microsoft.com/office/word/2010/wordprocessingCanvas" xmlns="" val="0"/>
+                          <a14:useLocalDpi xmlns="" xmlns:wpc="http://schemas.microsoft.com/office/word/2010/wordprocessingCanvas" xmlns:mc="http://schemas.openxmlformats.org/markup-compatibility/2006" xmlns:o="urn:schemas-microsoft-com:office:office" xmlns:v="urn:schemas-microsoft-com:vml" xmlns:wp14="http://schemas.microsoft.com/office/word/2010/wordprocessingDrawing" xmlns:w10="urn:schemas-microsoft-com:office:word" xmlns:w="http://schemas.openxmlformats.org/wordprocessingml/2006/main" xmlns:w14="http://schemas.microsoft.com/office/word/2010/wordml" xmlns:wpg="http://schemas.microsoft.com/office/word/2010/wordprocessingGroup" xmlns:wpi="http://schemas.microsoft.com/office/word/2010/wordprocessingInk" xmlns:wps="http://schemas.microsoft.com/office/word/2010/wordprocessingShape" xmlns:a14="http://schemas.microsoft.com/office/drawing/2010/main" val="0"/>
                         </a:ext>
                       </a:extLst>
                     </a:blip>
@@ -51348,10 +51915,10 @@
                     </pic:cNvPicPr>
                   </pic:nvPicPr>
                   <pic:blipFill>
-                    <a:blip r:embed="rId141">
+                    <a:blip r:embed="rId163">
                       <a:extLst>
                         <a:ext uri="{28A0092B-C50C-407E-A947-70E740481C1C}">
-                          <a14:useLocalDpi xmlns:a14="http://schemas.microsoft.com/office/drawing/2010/main" xmlns:wps="http://schemas.microsoft.com/office/word/2010/wordprocessingShape" xmlns:wpi="http://schemas.microsoft.com/office/word/2010/wordprocessingInk" xmlns:wpg="http://schemas.microsoft.com/office/word/2010/wordprocessingGroup" xmlns:w14="http://schemas.microsoft.com/office/word/2010/wordml" xmlns:w="http://schemas.openxmlformats.org/wordprocessingml/2006/main" xmlns:w10="urn:schemas-microsoft-com:office:word" xmlns:wp14="http://schemas.microsoft.com/office/word/2010/wordprocessingDrawing" xmlns:v="urn:schemas-microsoft-com:vml" xmlns:o="urn:schemas-microsoft-com:office:office" xmlns:mc="http://schemas.openxmlformats.org/markup-compatibility/2006" xmlns:wpc="http://schemas.microsoft.com/office/word/2010/wordprocessingCanvas" xmlns="" val="0"/>
+                          <a14:useLocalDpi xmlns="" xmlns:wpc="http://schemas.microsoft.com/office/word/2010/wordprocessingCanvas" xmlns:mc="http://schemas.openxmlformats.org/markup-compatibility/2006" xmlns:o="urn:schemas-microsoft-com:office:office" xmlns:v="urn:schemas-microsoft-com:vml" xmlns:wp14="http://schemas.microsoft.com/office/word/2010/wordprocessingDrawing" xmlns:w10="urn:schemas-microsoft-com:office:word" xmlns:w="http://schemas.openxmlformats.org/wordprocessingml/2006/main" xmlns:w14="http://schemas.microsoft.com/office/word/2010/wordml" xmlns:wpg="http://schemas.microsoft.com/office/word/2010/wordprocessingGroup" xmlns:wpi="http://schemas.microsoft.com/office/word/2010/wordprocessingInk" xmlns:wps="http://schemas.microsoft.com/office/word/2010/wordprocessingShape" xmlns:a14="http://schemas.microsoft.com/office/drawing/2010/main" val="0"/>
                         </a:ext>
                       </a:extLst>
                     </a:blip>
@@ -51471,10 +52038,10 @@
                     </pic:cNvPicPr>
                   </pic:nvPicPr>
                   <pic:blipFill>
-                    <a:blip r:embed="rId142">
+                    <a:blip r:embed="rId164">
                       <a:extLst>
                         <a:ext uri="{28A0092B-C50C-407E-A947-70E740481C1C}">
-                          <a14:useLocalDpi xmlns:a14="http://schemas.microsoft.com/office/drawing/2010/main" xmlns:wps="http://schemas.microsoft.com/office/word/2010/wordprocessingShape" xmlns:wpi="http://schemas.microsoft.com/office/word/2010/wordprocessingInk" xmlns:wpg="http://schemas.microsoft.com/office/word/2010/wordprocessingGroup" xmlns:w14="http://schemas.microsoft.com/office/word/2010/wordml" xmlns:w="http://schemas.openxmlformats.org/wordprocessingml/2006/main" xmlns:w10="urn:schemas-microsoft-com:office:word" xmlns:wp14="http://schemas.microsoft.com/office/word/2010/wordprocessingDrawing" xmlns:v="urn:schemas-microsoft-com:vml" xmlns:o="urn:schemas-microsoft-com:office:office" xmlns:mc="http://schemas.openxmlformats.org/markup-compatibility/2006" xmlns:wpc="http://schemas.microsoft.com/office/word/2010/wordprocessingCanvas" xmlns="" val="0"/>
+                          <a14:useLocalDpi xmlns="" xmlns:wpc="http://schemas.microsoft.com/office/word/2010/wordprocessingCanvas" xmlns:mc="http://schemas.openxmlformats.org/markup-compatibility/2006" xmlns:o="urn:schemas-microsoft-com:office:office" xmlns:v="urn:schemas-microsoft-com:vml" xmlns:wp14="http://schemas.microsoft.com/office/word/2010/wordprocessingDrawing" xmlns:w10="urn:schemas-microsoft-com:office:word" xmlns:w="http://schemas.openxmlformats.org/wordprocessingml/2006/main" xmlns:w14="http://schemas.microsoft.com/office/word/2010/wordml" xmlns:wpg="http://schemas.microsoft.com/office/word/2010/wordprocessingGroup" xmlns:wpi="http://schemas.microsoft.com/office/word/2010/wordprocessingInk" xmlns:wps="http://schemas.microsoft.com/office/word/2010/wordprocessingShape" xmlns:a14="http://schemas.microsoft.com/office/drawing/2010/main" val="0"/>
                         </a:ext>
                       </a:extLst>
                     </a:blip>
@@ -52405,7 +52972,7 @@
       </w:pPr>
     </w:p>
     <w:sectPr>
-      <w:footerReference w:type="default" r:id="rId143"/>
+      <w:footerReference w:type="default" r:id="rId165"/>
       <w:pgSz w:w="11907" w:h="16839" w:code="9"/>
       <w:pgMar w:top="1531" w:right="1134" w:bottom="1531" w:left="1928" w:header="720" w:footer="720" w:gutter="0"/>
       <w:pgNumType w:start="1"/>
@@ -52603,7 +53170,7 @@
         <w:rPr>
           <w:noProof/>
         </w:rPr>
-        <w:t>87</w:t>
+        <w:t>89</w:t>
       </w:r>
     </w:fldSimple>
     <w:r>
@@ -52735,7 +53302,7 @@
         <v:path o:extrusionok="f" gradientshapeok="t" o:connecttype="rect"/>
         <o:lock v:ext="edit" aspectratio="t"/>
       </v:shapetype>
-      <v:shape id="_x0000_i1099" type="#_x0000_t75" style="width:11.25pt;height:11.25pt" o:bullet="t">
+      <v:shape id="_x0000_i1100" type="#_x0000_t75" style="width:11.25pt;height:11.25pt" o:bullet="t">
         <v:imagedata r:id="rId1" o:title="mso9E59"/>
       </v:shape>
     </w:pict>
@@ -52967,6 +53534,146 @@
     </w:lvl>
   </w:abstractNum>
   <w:abstractNum w:abstractNumId="2">
+    <w:nsid w:val="17CE750C"/>
+    <w:multiLevelType w:val="hybridMultilevel"/>
+    <w:tmpl w:val="2C20329E"/>
+    <w:lvl w:ilvl="0" w:tplc="3AD2EECC">
+      <w:start w:val="1"/>
+      <w:numFmt w:val="bullet"/>
+      <w:lvlText w:val=""/>
+      <w:lvlJc w:val="left"/>
+      <w:pPr>
+        <w:tabs>
+          <w:tab w:val="num" w:pos="720"/>
+        </w:tabs>
+        <w:ind w:left="720" w:hanging="360"/>
+      </w:pPr>
+      <w:rPr>
+        <w:rFonts w:ascii="Wingdings 2" w:hAnsi="Wingdings 2" w:hint="default"/>
+      </w:rPr>
+    </w:lvl>
+    <w:lvl w:ilvl="1" w:tplc="C03E8F4C" w:tentative="1">
+      <w:start w:val="1"/>
+      <w:numFmt w:val="bullet"/>
+      <w:lvlText w:val=""/>
+      <w:lvlJc w:val="left"/>
+      <w:pPr>
+        <w:tabs>
+          <w:tab w:val="num" w:pos="1440"/>
+        </w:tabs>
+        <w:ind w:left="1440" w:hanging="360"/>
+      </w:pPr>
+      <w:rPr>
+        <w:rFonts w:ascii="Wingdings 2" w:hAnsi="Wingdings 2" w:hint="default"/>
+      </w:rPr>
+    </w:lvl>
+    <w:lvl w:ilvl="2" w:tplc="C666BD1C" w:tentative="1">
+      <w:start w:val="1"/>
+      <w:numFmt w:val="bullet"/>
+      <w:lvlText w:val=""/>
+      <w:lvlJc w:val="left"/>
+      <w:pPr>
+        <w:tabs>
+          <w:tab w:val="num" w:pos="2160"/>
+        </w:tabs>
+        <w:ind w:left="2160" w:hanging="360"/>
+      </w:pPr>
+      <w:rPr>
+        <w:rFonts w:ascii="Wingdings 2" w:hAnsi="Wingdings 2" w:hint="default"/>
+      </w:rPr>
+    </w:lvl>
+    <w:lvl w:ilvl="3" w:tplc="6C8CB7A4" w:tentative="1">
+      <w:start w:val="1"/>
+      <w:numFmt w:val="bullet"/>
+      <w:lvlText w:val=""/>
+      <w:lvlJc w:val="left"/>
+      <w:pPr>
+        <w:tabs>
+          <w:tab w:val="num" w:pos="2880"/>
+        </w:tabs>
+        <w:ind w:left="2880" w:hanging="360"/>
+      </w:pPr>
+      <w:rPr>
+        <w:rFonts w:ascii="Wingdings 2" w:hAnsi="Wingdings 2" w:hint="default"/>
+      </w:rPr>
+    </w:lvl>
+    <w:lvl w:ilvl="4" w:tplc="91BEAFBE" w:tentative="1">
+      <w:start w:val="1"/>
+      <w:numFmt w:val="bullet"/>
+      <w:lvlText w:val=""/>
+      <w:lvlJc w:val="left"/>
+      <w:pPr>
+        <w:tabs>
+          <w:tab w:val="num" w:pos="3600"/>
+        </w:tabs>
+        <w:ind w:left="3600" w:hanging="360"/>
+      </w:pPr>
+      <w:rPr>
+        <w:rFonts w:ascii="Wingdings 2" w:hAnsi="Wingdings 2" w:hint="default"/>
+      </w:rPr>
+    </w:lvl>
+    <w:lvl w:ilvl="5" w:tplc="99804BA4" w:tentative="1">
+      <w:start w:val="1"/>
+      <w:numFmt w:val="bullet"/>
+      <w:lvlText w:val=""/>
+      <w:lvlJc w:val="left"/>
+      <w:pPr>
+        <w:tabs>
+          <w:tab w:val="num" w:pos="4320"/>
+        </w:tabs>
+        <w:ind w:left="4320" w:hanging="360"/>
+      </w:pPr>
+      <w:rPr>
+        <w:rFonts w:ascii="Wingdings 2" w:hAnsi="Wingdings 2" w:hint="default"/>
+      </w:rPr>
+    </w:lvl>
+    <w:lvl w:ilvl="6" w:tplc="3788AFD0" w:tentative="1">
+      <w:start w:val="1"/>
+      <w:numFmt w:val="bullet"/>
+      <w:lvlText w:val=""/>
+      <w:lvlJc w:val="left"/>
+      <w:pPr>
+        <w:tabs>
+          <w:tab w:val="num" w:pos="5040"/>
+        </w:tabs>
+        <w:ind w:left="5040" w:hanging="360"/>
+      </w:pPr>
+      <w:rPr>
+        <w:rFonts w:ascii="Wingdings 2" w:hAnsi="Wingdings 2" w:hint="default"/>
+      </w:rPr>
+    </w:lvl>
+    <w:lvl w:ilvl="7" w:tplc="573856FE" w:tentative="1">
+      <w:start w:val="1"/>
+      <w:numFmt w:val="bullet"/>
+      <w:lvlText w:val=""/>
+      <w:lvlJc w:val="left"/>
+      <w:pPr>
+        <w:tabs>
+          <w:tab w:val="num" w:pos="5760"/>
+        </w:tabs>
+        <w:ind w:left="5760" w:hanging="360"/>
+      </w:pPr>
+      <w:rPr>
+        <w:rFonts w:ascii="Wingdings 2" w:hAnsi="Wingdings 2" w:hint="default"/>
+      </w:rPr>
+    </w:lvl>
+    <w:lvl w:ilvl="8" w:tplc="E84643C6" w:tentative="1">
+      <w:start w:val="1"/>
+      <w:numFmt w:val="bullet"/>
+      <w:lvlText w:val=""/>
+      <w:lvlJc w:val="left"/>
+      <w:pPr>
+        <w:tabs>
+          <w:tab w:val="num" w:pos="6480"/>
+        </w:tabs>
+        <w:ind w:left="6480" w:hanging="360"/>
+      </w:pPr>
+      <w:rPr>
+        <w:rFonts w:ascii="Wingdings 2" w:hAnsi="Wingdings 2" w:hint="default"/>
+      </w:rPr>
+    </w:lvl>
+  </w:abstractNum>
+  <w:abstractNum w:abstractNumId="3">
     <w:nsid w:val="29072085"/>
     <w:multiLevelType w:val="multilevel"/>
     <w:tmpl w:val="0409001F"/>
@@ -53080,7 +53787,7 @@
       </w:pPr>
     </w:lvl>
   </w:abstractNum>
-  <w:abstractNum w:abstractNumId="3">
+  <w:abstractNum w:abstractNumId="4">
     <w:nsid w:val="293927D2"/>
     <w:multiLevelType w:val="hybridMultilevel"/>
     <w:tmpl w:val="9B8E2044"/>
@@ -53195,7 +53902,7 @@
       </w:rPr>
     </w:lvl>
   </w:abstractNum>
-  <w:abstractNum w:abstractNumId="4">
+  <w:abstractNum w:abstractNumId="5">
     <w:nsid w:val="526B1B10"/>
     <w:multiLevelType w:val="hybridMultilevel"/>
     <w:tmpl w:val="6EA2C3C4"/>
@@ -53306,7 +54013,7 @@
       </w:pPr>
     </w:lvl>
   </w:abstractNum>
-  <w:abstractNum w:abstractNumId="5">
+  <w:abstractNum w:abstractNumId="6">
     <w:nsid w:val="5A8913B9"/>
     <w:multiLevelType w:val="hybridMultilevel"/>
     <w:tmpl w:val="27229CEC"/>
@@ -53420,7 +54127,7 @@
       </w:rPr>
     </w:lvl>
   </w:abstractNum>
-  <w:abstractNum w:abstractNumId="6">
+  <w:abstractNum w:abstractNumId="7">
     <w:nsid w:val="72EB0038"/>
     <w:multiLevelType w:val="hybridMultilevel"/>
     <w:tmpl w:val="2BB8B2F2"/>
@@ -53533,7 +54240,7 @@
       </w:rPr>
     </w:lvl>
   </w:abstractNum>
-  <w:abstractNum w:abstractNumId="7">
+  <w:abstractNum w:abstractNumId="8">
     <w:nsid w:val="73E153A6"/>
     <w:multiLevelType w:val="multilevel"/>
     <w:tmpl w:val="3710D89A"/>
@@ -53659,7 +54366,7 @@
       </w:rPr>
     </w:lvl>
   </w:abstractNum>
-  <w:abstractNum w:abstractNumId="8">
+  <w:abstractNum w:abstractNumId="9">
     <w:nsid w:val="74AF3732"/>
     <w:multiLevelType w:val="hybridMultilevel"/>
     <w:tmpl w:val="8CA29B62"/>
@@ -53745,7 +54452,147 @@
       </w:pPr>
     </w:lvl>
   </w:abstractNum>
-  <w:abstractNum w:abstractNumId="9">
+  <w:abstractNum w:abstractNumId="10">
+    <w:nsid w:val="779A2C44"/>
+    <w:multiLevelType w:val="hybridMultilevel"/>
+    <w:tmpl w:val="BF5A5AEA"/>
+    <w:lvl w:ilvl="0" w:tplc="4AA2871A">
+      <w:start w:val="1"/>
+      <w:numFmt w:val="bullet"/>
+      <w:lvlText w:val=""/>
+      <w:lvlJc w:val="left"/>
+      <w:pPr>
+        <w:tabs>
+          <w:tab w:val="num" w:pos="720"/>
+        </w:tabs>
+        <w:ind w:left="720" w:hanging="360"/>
+      </w:pPr>
+      <w:rPr>
+        <w:rFonts w:ascii="Wingdings 2" w:hAnsi="Wingdings 2" w:hint="default"/>
+      </w:rPr>
+    </w:lvl>
+    <w:lvl w:ilvl="1" w:tplc="5C22FEE8" w:tentative="1">
+      <w:start w:val="1"/>
+      <w:numFmt w:val="bullet"/>
+      <w:lvlText w:val=""/>
+      <w:lvlJc w:val="left"/>
+      <w:pPr>
+        <w:tabs>
+          <w:tab w:val="num" w:pos="1440"/>
+        </w:tabs>
+        <w:ind w:left="1440" w:hanging="360"/>
+      </w:pPr>
+      <w:rPr>
+        <w:rFonts w:ascii="Wingdings 2" w:hAnsi="Wingdings 2" w:hint="default"/>
+      </w:rPr>
+    </w:lvl>
+    <w:lvl w:ilvl="2" w:tplc="D7962500" w:tentative="1">
+      <w:start w:val="1"/>
+      <w:numFmt w:val="bullet"/>
+      <w:lvlText w:val=""/>
+      <w:lvlJc w:val="left"/>
+      <w:pPr>
+        <w:tabs>
+          <w:tab w:val="num" w:pos="2160"/>
+        </w:tabs>
+        <w:ind w:left="2160" w:hanging="360"/>
+      </w:pPr>
+      <w:rPr>
+        <w:rFonts w:ascii="Wingdings 2" w:hAnsi="Wingdings 2" w:hint="default"/>
+      </w:rPr>
+    </w:lvl>
+    <w:lvl w:ilvl="3" w:tplc="EF18114E" w:tentative="1">
+      <w:start w:val="1"/>
+      <w:numFmt w:val="bullet"/>
+      <w:lvlText w:val=""/>
+      <w:lvlJc w:val="left"/>
+      <w:pPr>
+        <w:tabs>
+          <w:tab w:val="num" w:pos="2880"/>
+        </w:tabs>
+        <w:ind w:left="2880" w:hanging="360"/>
+      </w:pPr>
+      <w:rPr>
+        <w:rFonts w:ascii="Wingdings 2" w:hAnsi="Wingdings 2" w:hint="default"/>
+      </w:rPr>
+    </w:lvl>
+    <w:lvl w:ilvl="4" w:tplc="2B12D494" w:tentative="1">
+      <w:start w:val="1"/>
+      <w:numFmt w:val="bullet"/>
+      <w:lvlText w:val=""/>
+      <w:lvlJc w:val="left"/>
+      <w:pPr>
+        <w:tabs>
+          <w:tab w:val="num" w:pos="3600"/>
+        </w:tabs>
+        <w:ind w:left="3600" w:hanging="360"/>
+      </w:pPr>
+      <w:rPr>
+        <w:rFonts w:ascii="Wingdings 2" w:hAnsi="Wingdings 2" w:hint="default"/>
+      </w:rPr>
+    </w:lvl>
+    <w:lvl w:ilvl="5" w:tplc="EDD243DE" w:tentative="1">
+      <w:start w:val="1"/>
+      <w:numFmt w:val="bullet"/>
+      <w:lvlText w:val=""/>
+      <w:lvlJc w:val="left"/>
+      <w:pPr>
+        <w:tabs>
+          <w:tab w:val="num" w:pos="4320"/>
+        </w:tabs>
+        <w:ind w:left="4320" w:hanging="360"/>
+      </w:pPr>
+      <w:rPr>
+        <w:rFonts w:ascii="Wingdings 2" w:hAnsi="Wingdings 2" w:hint="default"/>
+      </w:rPr>
+    </w:lvl>
+    <w:lvl w:ilvl="6" w:tplc="036229CE" w:tentative="1">
+      <w:start w:val="1"/>
+      <w:numFmt w:val="bullet"/>
+      <w:lvlText w:val=""/>
+      <w:lvlJc w:val="left"/>
+      <w:pPr>
+        <w:tabs>
+          <w:tab w:val="num" w:pos="5040"/>
+        </w:tabs>
+        <w:ind w:left="5040" w:hanging="360"/>
+      </w:pPr>
+      <w:rPr>
+        <w:rFonts w:ascii="Wingdings 2" w:hAnsi="Wingdings 2" w:hint="default"/>
+      </w:rPr>
+    </w:lvl>
+    <w:lvl w:ilvl="7" w:tplc="3B245E92" w:tentative="1">
+      <w:start w:val="1"/>
+      <w:numFmt w:val="bullet"/>
+      <w:lvlText w:val=""/>
+      <w:lvlJc w:val="left"/>
+      <w:pPr>
+        <w:tabs>
+          <w:tab w:val="num" w:pos="5760"/>
+        </w:tabs>
+        <w:ind w:left="5760" w:hanging="360"/>
+      </w:pPr>
+      <w:rPr>
+        <w:rFonts w:ascii="Wingdings 2" w:hAnsi="Wingdings 2" w:hint="default"/>
+      </w:rPr>
+    </w:lvl>
+    <w:lvl w:ilvl="8" w:tplc="81FAF278" w:tentative="1">
+      <w:start w:val="1"/>
+      <w:numFmt w:val="bullet"/>
+      <w:lvlText w:val=""/>
+      <w:lvlJc w:val="left"/>
+      <w:pPr>
+        <w:tabs>
+          <w:tab w:val="num" w:pos="6480"/>
+        </w:tabs>
+        <w:ind w:left="6480" w:hanging="360"/>
+      </w:pPr>
+      <w:rPr>
+        <w:rFonts w:ascii="Wingdings 2" w:hAnsi="Wingdings 2" w:hint="default"/>
+      </w:rPr>
+    </w:lvl>
+  </w:abstractNum>
+  <w:abstractNum w:abstractNumId="11">
     <w:nsid w:val="7C9822F6"/>
     <w:multiLevelType w:val="hybridMultilevel"/>
     <w:tmpl w:val="7D965088"/>
@@ -53860,34 +54707,40 @@
     </w:lvl>
   </w:abstractNum>
   <w:num w:numId="1">
-    <w:abstractNumId w:val="7"/>
+    <w:abstractNumId w:val="8"/>
   </w:num>
   <w:num w:numId="2">
-    <w:abstractNumId w:val="2"/>
+    <w:abstractNumId w:val="3"/>
   </w:num>
   <w:num w:numId="3">
-    <w:abstractNumId w:val="8"/>
+    <w:abstractNumId w:val="9"/>
   </w:num>
   <w:num w:numId="4">
-    <w:abstractNumId w:val="4"/>
+    <w:abstractNumId w:val="5"/>
   </w:num>
   <w:num w:numId="5">
-    <w:abstractNumId w:val="9"/>
+    <w:abstractNumId w:val="11"/>
   </w:num>
   <w:num w:numId="6">
     <w:abstractNumId w:val="1"/>
   </w:num>
   <w:num w:numId="7">
-    <w:abstractNumId w:val="6"/>
+    <w:abstractNumId w:val="7"/>
   </w:num>
   <w:num w:numId="8">
     <w:abstractNumId w:val="0"/>
   </w:num>
   <w:num w:numId="9">
-    <w:abstractNumId w:val="5"/>
+    <w:abstractNumId w:val="6"/>
   </w:num>
   <w:num w:numId="10">
-    <w:abstractNumId w:val="3"/>
+    <w:abstractNumId w:val="4"/>
+  </w:num>
+  <w:num w:numId="11">
+    <w:abstractNumId w:val="10"/>
+  </w:num>
+  <w:num w:numId="12">
+    <w:abstractNumId w:val="2"/>
   </w:num>
   <w:numIdMacAtCleanup w:val="10"/>
 </w:numbering>

</xml_diff>